<commit_message>
seesion id issuse solve
</commit_message>
<xml_diff>
--- a/word/Fee Voucher.docx
+++ b/word/Fee Voucher.docx
@@ -1,6 +1,6 @@
 
 <file path=word/document.xml><?xml version="1.0" encoding="utf-8"?>
-<w:document xmlns:wpc="http://schemas.microsoft.com/office/word/2010/wordprocessingCanvas" xmlns:cx="http://schemas.microsoft.com/office/drawing/2014/chartex" xmlns:cx1="http://schemas.microsoft.com/office/drawing/2015/9/8/chartex" xmlns:cx2="http://schemas.microsoft.com/office/drawing/2015/10/21/chartex" xmlns:cx3="http://schemas.microsoft.com/office/drawing/2016/5/9/chartex" xmlns:cx4="http://schemas.microsoft.com/office/drawing/2016/5/10/chartex" xmlns:cx5="http://schemas.microsoft.com/office/drawing/2016/5/11/chartex" xmlns:cx6="http://schemas.microsoft.com/office/drawing/2016/5/12/chartex" xmlns:cx7="http://schemas.microsoft.com/office/drawing/2016/5/13/chartex" xmlns:cx8="http://schemas.microsoft.com/office/drawing/2016/5/14/chartex" xmlns:mc="http://schemas.openxmlformats.org/markup-compatibility/2006" xmlns:aink="http://schemas.microsoft.com/office/drawing/2016/ink" xmlns:am3d="http://schemas.microsoft.com/office/drawing/2017/model3d" xmlns:o="urn:schemas-microsoft-com:office:office" xmlns:r="http://schemas.openxmlformats.org/officeDocument/2006/relationships" xmlns:m="http://schemas.openxmlformats.org/officeDocument/2006/math" xmlns:v="urn:schemas-microsoft-com:vml" xmlns:wp14="http://schemas.microsoft.com/office/word/2010/wordprocessingDrawing" xmlns:wp="http://schemas.openxmlformats.org/drawingml/2006/wordprocessingDrawing" xmlns:w10="urn:schemas-microsoft-com:office:word" xmlns:w="http://schemas.openxmlformats.org/wordprocessingml/2006/main" xmlns:w14="http://schemas.microsoft.com/office/word/2010/wordml" xmlns:w15="http://schemas.microsoft.com/office/word/2012/wordml" xmlns:w16cex="http://schemas.microsoft.com/office/word/2018/wordml/cex" xmlns:w16cid="http://schemas.microsoft.com/office/word/2016/wordml/cid" xmlns:w16="http://schemas.microsoft.com/office/word/2018/wordml" xmlns:w16sdtdh="http://schemas.microsoft.com/office/word/2020/wordml/sdtdatahash" xmlns:w16se="http://schemas.microsoft.com/office/word/2015/wordml/symex" xmlns:wpg="http://schemas.microsoft.com/office/word/2010/wordprocessingGroup" xmlns:wpi="http://schemas.microsoft.com/office/word/2010/wordprocessingInk" xmlns:wne="http://schemas.microsoft.com/office/word/2006/wordml" xmlns:wps="http://schemas.microsoft.com/office/word/2010/wordprocessingShape" mc:Ignorable="w14 w15 w16se w16cid w16 w16cex w16sdtdh wp14">
+<w:document xmlns:wpc="http://schemas.microsoft.com/office/word/2010/wordprocessingCanvas" xmlns:mc="http://schemas.openxmlformats.org/markup-compatibility/2006" xmlns:o="urn:schemas-microsoft-com:office:office" xmlns:r="http://schemas.openxmlformats.org/officeDocument/2006/relationships" xmlns:m="http://schemas.openxmlformats.org/officeDocument/2006/math" xmlns:v="urn:schemas-microsoft-com:vml" xmlns:wp14="http://schemas.microsoft.com/office/word/2010/wordprocessingDrawing" xmlns:wp="http://schemas.openxmlformats.org/drawingml/2006/wordprocessingDrawing" xmlns:w10="urn:schemas-microsoft-com:office:word" xmlns:w="http://schemas.openxmlformats.org/wordprocessingml/2006/main" xmlns:w14="http://schemas.microsoft.com/office/word/2010/wordml" xmlns:wpg="http://schemas.microsoft.com/office/word/2010/wordprocessingGroup" xmlns:wpi="http://schemas.microsoft.com/office/word/2010/wordprocessingInk" xmlns:wne="http://schemas.microsoft.com/office/word/2006/wordml" xmlns:wps="http://schemas.microsoft.com/office/word/2010/wordprocessingShape" mc:Ignorable="w14 wp14">
   <w:body>
     <w:tbl>
       <w:tblPr>
@@ -121,22 +121,10 @@
                 <w:b/>
                 <w:bCs/>
                 <w:color w:val="000000"/>
-                <w:sz w:val="28"/>
-                <w:szCs w:val="28"/>
-              </w:rPr>
-              <w:t>${</w:t>
-            </w:r>
-            <w:proofErr w:type="gramStart"/>
-            <w:r>
-              <w:rPr>
-                <w:rFonts w:ascii="Verdana" w:eastAsia="Times New Roman" w:hAnsi="Verdana" w:cs="Times New Roman"/>
-                <w:b/>
-                <w:bCs/>
-                <w:color w:val="000000"/>
-                <w:sz w:val="28"/>
-                <w:szCs w:val="28"/>
-              </w:rPr>
-              <w:t>id}</w:t>
+                <w:sz w:val="24"/>
+                <w:szCs w:val="24"/>
+              </w:rPr>
+              <w:t>${id}</w:t>
             </w:r>
             <w:r>
               <w:rPr>
@@ -147,9 +135,8 @@
                 <w:sz w:val="20"/>
                 <w:szCs w:val="20"/>
               </w:rPr>
-              <w:t xml:space="preserve">   </w:t>
-            </w:r>
-            <w:proofErr w:type="gramEnd"/>
+              <w:t xml:space="preserve"> </w:t>
+            </w:r>
             <w:r>
               <w:rPr>
                 <w:rFonts w:ascii="Verdana" w:eastAsia="Times New Roman" w:hAnsi="Verdana" w:cs="Times New Roman"/>
@@ -159,7 +146,7 @@
                 <w:sz w:val="20"/>
                 <w:szCs w:val="20"/>
               </w:rPr>
-              <w:t>Session</w:t>
+              <w:t xml:space="preserve"> Session</w:t>
             </w:r>
             <w:r>
               <w:rPr>
@@ -281,10 +268,154 @@
                 <w:b/>
                 <w:bCs/>
                 <w:color w:val="000000"/>
+                <w:sz w:val="24"/>
+                <w:szCs w:val="24"/>
+              </w:rPr>
+            </w:pPr>
+            <w:r>
+              <w:rPr>
+                <w:rFonts w:ascii="Verdana" w:eastAsia="Times New Roman" w:hAnsi="Verdana" w:cs="Times New Roman"/>
+                <w:b/>
+                <w:bCs/>
+                <w:color w:val="000000"/>
+                <w:sz w:val="24"/>
+                <w:szCs w:val="24"/>
+                <w:u w:val="single"/>
+              </w:rPr>
+              <w:t xml:space="preserve">A/C No. </w:t>
+            </w:r>
+            <w:r>
+              <w:rPr>
+                <w:rFonts w:ascii="Verdana" w:eastAsia="Times New Roman" w:hAnsi="Verdana" w:cs="Times New Roman"/>
+                <w:b/>
+                <w:bCs/>
+                <w:color w:val="000000"/>
+                <w:sz w:val="24"/>
+                <w:szCs w:val="24"/>
+                <w:u w:val="single"/>
+              </w:rPr>
+              <w:softHyphen/>
+            </w:r>
+            <w:r>
+              <w:rPr>
+                <w:rFonts w:ascii="Verdana" w:eastAsia="Times New Roman" w:hAnsi="Verdana" w:cs="Times New Roman"/>
+                <w:b/>
+                <w:bCs/>
+                <w:color w:val="000000"/>
+                <w:sz w:val="24"/>
+                <w:szCs w:val="24"/>
+                <w:u w:val="single"/>
+              </w:rPr>
+              <w:softHyphen/>
+            </w:r>
+            <w:r>
+              <w:rPr>
+                <w:rFonts w:ascii="Verdana" w:eastAsia="Times New Roman" w:hAnsi="Verdana" w:cs="Times New Roman"/>
+                <w:b/>
+                <w:bCs/>
+                <w:color w:val="000000"/>
+                <w:sz w:val="24"/>
+                <w:szCs w:val="24"/>
+                <w:u w:val="single"/>
+              </w:rPr>
+              <w:softHyphen/>
+            </w:r>
+            <w:r>
+              <w:rPr>
+                <w:rFonts w:ascii="Verdana" w:eastAsia="Times New Roman" w:hAnsi="Verdana" w:cs="Times New Roman"/>
+                <w:b/>
+                <w:bCs/>
+                <w:color w:val="000000"/>
+                <w:sz w:val="24"/>
+                <w:szCs w:val="24"/>
+                <w:u w:val="single"/>
+              </w:rPr>
+              <w:softHyphen/>
+            </w:r>
+            <w:r>
+              <w:rPr>
+                <w:rFonts w:ascii="Verdana" w:eastAsia="Times New Roman" w:hAnsi="Verdana" w:cs="Times New Roman"/>
+                <w:b/>
+                <w:bCs/>
+                <w:color w:val="000000"/>
+                <w:sz w:val="24"/>
+                <w:szCs w:val="24"/>
+                <w:u w:val="single"/>
+              </w:rPr>
+              <w:softHyphen/>
+            </w:r>
+            <w:r>
+              <w:rPr>
+                <w:rFonts w:ascii="Verdana" w:eastAsia="Times New Roman" w:hAnsi="Verdana" w:cs="Times New Roman"/>
+                <w:b/>
+                <w:bCs/>
+                <w:color w:val="000000"/>
+                <w:sz w:val="24"/>
+                <w:szCs w:val="24"/>
+                <w:u w:val="single"/>
+              </w:rPr>
+              <w:softHyphen/>
+            </w:r>
+            <w:r>
+              <w:rPr>
+                <w:rFonts w:ascii="Verdana" w:eastAsia="Times New Roman" w:hAnsi="Verdana" w:cs="Times New Roman"/>
+                <w:b/>
+                <w:bCs/>
+                <w:color w:val="000000"/>
+                <w:sz w:val="24"/>
+                <w:szCs w:val="24"/>
+                <w:u w:val="single"/>
+              </w:rPr>
+              <w:softHyphen/>
+              <w:t xml:space="preserve">  University Fee</w:t>
+            </w:r>
+            <w:r>
+              <w:rPr>
+                <w:rFonts w:ascii="Verdana" w:eastAsia="Times New Roman" w:hAnsi="Verdana" w:cs="Times New Roman"/>
+                <w:b/>
+                <w:bCs/>
+                <w:color w:val="000000"/>
+                <w:sz w:val="24"/>
+                <w:szCs w:val="24"/>
+              </w:rPr>
+              <w:t xml:space="preserve">       </w:t>
+            </w:r>
+          </w:p>
+          <w:p>
+            <w:pPr>
+              <w:spacing w:after="0" w:line="240" w:lineRule="auto"/>
+              <w:rPr>
+                <w:rFonts w:ascii="Verdana" w:eastAsia="Times New Roman" w:hAnsi="Verdana" w:cs="Times New Roman"/>
+                <w:b/>
+                <w:bCs/>
+                <w:color w:val="000000"/>
                 <w:sz w:val="28"/>
                 <w:szCs w:val="28"/>
               </w:rPr>
             </w:pPr>
+            <w:r>
+              <w:rPr>
+                <w:rFonts w:ascii="Verdana" w:eastAsia="Times New Roman" w:hAnsi="Verdana" w:cs="Times New Roman"/>
+                <w:b/>
+                <w:bCs/>
+                <w:color w:val="000000"/>
+                <w:sz w:val="24"/>
+                <w:szCs w:val="24"/>
+              </w:rPr>
+              <w:t xml:space="preserve">           </w:t>
+            </w:r>
+            <w:r>
+              <w:rPr>
+                <w:rFonts w:ascii="Verdana" w:eastAsia="Times New Roman" w:hAnsi="Verdana" w:cs="Times New Roman"/>
+                <w:b/>
+                <w:bCs/>
+                <w:color w:val="000000"/>
+                <w:sz w:val="24"/>
+                <w:szCs w:val="24"/>
+                <w:u w:val="single"/>
+              </w:rPr>
+              <w:t>5310172948200019</w:t>
+            </w:r>
             <w:r>
               <w:rPr>
                 <w:rFonts w:ascii="Verdana" w:eastAsia="Times New Roman" w:hAnsi="Verdana" w:cs="Times New Roman"/>
@@ -295,160 +426,14 @@
                 <w:szCs w:val="28"/>
                 <w:u w:val="single"/>
               </w:rPr>
-              <w:t xml:space="preserve">A/C No. </w:t>
-            </w:r>
-            <w:r>
-              <w:rPr>
-                <w:rFonts w:ascii="Verdana" w:eastAsia="Times New Roman" w:hAnsi="Verdana" w:cs="Times New Roman"/>
-                <w:b/>
-                <w:bCs/>
-                <w:color w:val="000000"/>
-                <w:sz w:val="28"/>
-                <w:szCs w:val="28"/>
-                <w:u w:val="single"/>
-              </w:rPr>
-              <w:softHyphen/>
-            </w:r>
-            <w:r>
-              <w:rPr>
-                <w:rFonts w:ascii="Verdana" w:eastAsia="Times New Roman" w:hAnsi="Verdana" w:cs="Times New Roman"/>
-                <w:b/>
-                <w:bCs/>
-                <w:color w:val="000000"/>
-                <w:sz w:val="28"/>
-                <w:szCs w:val="28"/>
-                <w:u w:val="single"/>
-              </w:rPr>
-              <w:softHyphen/>
-            </w:r>
-            <w:r>
-              <w:rPr>
-                <w:rFonts w:ascii="Verdana" w:eastAsia="Times New Roman" w:hAnsi="Verdana" w:cs="Times New Roman"/>
-                <w:b/>
-                <w:bCs/>
-                <w:color w:val="000000"/>
-                <w:sz w:val="28"/>
-                <w:szCs w:val="28"/>
-                <w:u w:val="single"/>
-              </w:rPr>
-              <w:softHyphen/>
-            </w:r>
-            <w:r>
-              <w:rPr>
-                <w:rFonts w:ascii="Verdana" w:eastAsia="Times New Roman" w:hAnsi="Verdana" w:cs="Times New Roman"/>
-                <w:b/>
-                <w:bCs/>
-                <w:color w:val="000000"/>
-                <w:sz w:val="28"/>
-                <w:szCs w:val="28"/>
-                <w:u w:val="single"/>
-              </w:rPr>
-              <w:softHyphen/>
-            </w:r>
-            <w:r>
-              <w:rPr>
-                <w:rFonts w:ascii="Verdana" w:eastAsia="Times New Roman" w:hAnsi="Verdana" w:cs="Times New Roman"/>
-                <w:b/>
-                <w:bCs/>
-                <w:color w:val="000000"/>
-                <w:sz w:val="28"/>
-                <w:szCs w:val="28"/>
-                <w:u w:val="single"/>
-              </w:rPr>
-              <w:softHyphen/>
-            </w:r>
-            <w:r>
-              <w:rPr>
-                <w:rFonts w:ascii="Verdana" w:eastAsia="Times New Roman" w:hAnsi="Verdana" w:cs="Times New Roman"/>
-                <w:b/>
-                <w:bCs/>
-                <w:color w:val="000000"/>
-                <w:sz w:val="28"/>
-                <w:szCs w:val="28"/>
-                <w:u w:val="single"/>
-              </w:rPr>
-              <w:softHyphen/>
-            </w:r>
-            <w:proofErr w:type="gramStart"/>
-            <w:r>
-              <w:rPr>
-                <w:rFonts w:ascii="Verdana" w:eastAsia="Times New Roman" w:hAnsi="Verdana" w:cs="Times New Roman"/>
-                <w:b/>
-                <w:bCs/>
-                <w:color w:val="000000"/>
-                <w:sz w:val="28"/>
-                <w:szCs w:val="28"/>
-                <w:u w:val="single"/>
-              </w:rPr>
-              <w:softHyphen/>
-              <w:t xml:space="preserve">  University</w:t>
-            </w:r>
-            <w:proofErr w:type="gramEnd"/>
-            <w:r>
-              <w:rPr>
-                <w:rFonts w:ascii="Verdana" w:eastAsia="Times New Roman" w:hAnsi="Verdana" w:cs="Times New Roman"/>
-                <w:b/>
-                <w:bCs/>
-                <w:color w:val="000000"/>
-                <w:sz w:val="28"/>
-                <w:szCs w:val="28"/>
-                <w:u w:val="single"/>
-              </w:rPr>
-              <w:t xml:space="preserve"> Fee</w:t>
-            </w:r>
-            <w:r>
-              <w:rPr>
-                <w:rFonts w:ascii="Verdana" w:eastAsia="Times New Roman" w:hAnsi="Verdana" w:cs="Times New Roman"/>
-                <w:b/>
-                <w:bCs/>
-                <w:color w:val="000000"/>
-                <w:sz w:val="28"/>
-                <w:szCs w:val="28"/>
-              </w:rPr>
-              <w:t xml:space="preserve">       </w:t>
-            </w:r>
-          </w:p>
-          <w:p>
-            <w:pPr>
-              <w:spacing w:after="0" w:line="240" w:lineRule="auto"/>
-              <w:rPr>
-                <w:rFonts w:ascii="Verdana" w:eastAsia="Times New Roman" w:hAnsi="Verdana" w:cs="Times New Roman"/>
-                <w:b/>
-                <w:bCs/>
-                <w:color w:val="000000"/>
-                <w:sz w:val="28"/>
-                <w:szCs w:val="28"/>
-              </w:rPr>
-            </w:pPr>
-            <w:r>
-              <w:rPr>
-                <w:rFonts w:ascii="Verdana" w:eastAsia="Times New Roman" w:hAnsi="Verdana" w:cs="Times New Roman"/>
-                <w:b/>
-                <w:bCs/>
-                <w:color w:val="000000"/>
-                <w:sz w:val="28"/>
-                <w:szCs w:val="28"/>
-              </w:rPr>
-              <w:t xml:space="preserve">           </w:t>
-            </w:r>
-            <w:r>
-              <w:rPr>
-                <w:rFonts w:ascii="Verdana" w:eastAsia="Times New Roman" w:hAnsi="Verdana" w:cs="Times New Roman"/>
-                <w:b/>
-                <w:bCs/>
-                <w:color w:val="000000"/>
-                <w:sz w:val="28"/>
-                <w:szCs w:val="28"/>
-                <w:u w:val="single"/>
-              </w:rPr>
-              <w:t xml:space="preserve">5310172948200019     </w:t>
+              <w:t xml:space="preserve">     </w:t>
             </w:r>
           </w:p>
         </w:tc>
       </w:tr>
       <w:tr>
         <w:trPr>
-          <w:trHeight w:val="384"/>
+          <w:trHeight w:val="1133"/>
         </w:trPr>
         <w:tc>
           <w:tcPr>
@@ -477,12 +462,9 @@
                 <w:sz w:val="20"/>
                 <w:szCs w:val="20"/>
               </w:rPr>
-              <w:t xml:space="preserve">    </w:t>
-            </w:r>
-          </w:p>
-          <w:p>
-            <w:pPr>
-              <w:spacing w:after="0" w:line="240" w:lineRule="auto"/>
+              <w:t>Name:</w:t>
+            </w:r>
+            <w:r>
               <w:rPr>
                 <w:rFonts w:ascii="Verdana" w:eastAsia="Times New Roman" w:hAnsi="Verdana" w:cs="Times New Roman"/>
                 <w:b/>
@@ -491,51 +473,30 @@
                 <w:sz w:val="20"/>
                 <w:szCs w:val="20"/>
               </w:rPr>
-            </w:pPr>
-            <w:r>
-              <w:rPr>
-                <w:rFonts w:ascii="Verdana" w:eastAsia="Times New Roman" w:hAnsi="Verdana" w:cs="Times New Roman"/>
-                <w:b/>
-                <w:bCs/>
+              <w:t xml:space="preserve">  </w:t>
+            </w:r>
+            <w:r>
+              <w:rPr>
+                <w:rFonts w:ascii="Verdana" w:eastAsia="Times New Roman" w:hAnsi="Verdana" w:cs="Times New Roman"/>
+                <w:b/>
+                <w:bCs/>
+                <w:color w:val="000000"/>
+                <w:sz w:val="24"/>
+                <w:szCs w:val="24"/>
+                <w:u w:val="single"/>
+              </w:rPr>
+              <w:t>${name}</w:t>
+            </w:r>
+          </w:p>
+          <w:p>
+            <w:pPr>
+              <w:spacing w:after="0" w:line="240" w:lineRule="auto"/>
+              <w:rPr>
+                <w:rFonts w:ascii="Verdana" w:eastAsia="Times New Roman" w:hAnsi="Verdana" w:cs="Times New Roman"/>
                 <w:color w:val="000000"/>
                 <w:sz w:val="20"/>
                 <w:szCs w:val="20"/>
               </w:rPr>
-              <w:t>Name:</w:t>
-            </w:r>
-            <w:r>
-              <w:rPr>
-                <w:rFonts w:ascii="Verdana" w:eastAsia="Times New Roman" w:hAnsi="Verdana" w:cs="Times New Roman"/>
-                <w:b/>
-                <w:bCs/>
-                <w:color w:val="000000"/>
-                <w:sz w:val="20"/>
-                <w:szCs w:val="20"/>
-              </w:rPr>
-              <w:t xml:space="preserve">  </w:t>
-            </w:r>
-            <w:r>
-              <w:rPr>
-                <w:rFonts w:ascii="Verdana" w:eastAsia="Times New Roman" w:hAnsi="Verdana" w:cs="Times New Roman"/>
-                <w:b/>
-                <w:bCs/>
-                <w:color w:val="000000"/>
-                <w:sz w:val="28"/>
-                <w:szCs w:val="28"/>
-                <w:u w:val="single"/>
-              </w:rPr>
-              <w:t>${name}</w:t>
-            </w:r>
-          </w:p>
-          <w:p>
-            <w:pPr>
-              <w:spacing w:after="0" w:line="240" w:lineRule="auto"/>
-              <w:rPr>
-                <w:rFonts w:ascii="Verdana" w:eastAsia="Times New Roman" w:hAnsi="Verdana" w:cs="Times New Roman"/>
-                <w:color w:val="000000"/>
-                <w:sz w:val="20"/>
-                <w:szCs w:val="20"/>
-              </w:rPr>
             </w:pPr>
           </w:p>
           <w:p>
@@ -552,7 +513,16 @@
                 <w:sz w:val="26"/>
                 <w:szCs w:val="26"/>
               </w:rPr>
-              <w:t>Father Name:</w:t>
+              <w:t>F.</w:t>
+            </w:r>
+            <w:r>
+              <w:rPr>
+                <w:b/>
+                <w:bCs/>
+                <w:sz w:val="26"/>
+                <w:szCs w:val="26"/>
+              </w:rPr>
+              <w:t xml:space="preserve"> Name:</w:t>
             </w:r>
             <w:r>
               <w:rPr>
@@ -1012,7 +982,7 @@
       </w:tr>
       <w:tr>
         <w:trPr>
-          <w:trHeight w:val="236"/>
+          <w:trHeight w:val="368"/>
         </w:trPr>
         <w:tc>
           <w:tcPr>
@@ -2046,7 +2016,7 @@
       </w:tr>
       <w:tr>
         <w:trPr>
-          <w:trHeight w:val="236"/>
+          <w:trHeight w:val="260"/>
         </w:trPr>
         <w:tc>
           <w:tcPr>
@@ -2129,7 +2099,7 @@
       </w:tr>
       <w:tr>
         <w:trPr>
-          <w:trHeight w:val="547"/>
+          <w:trHeight w:val="170"/>
         </w:trPr>
         <w:tc>
           <w:tcPr>
@@ -2375,22 +2345,10 @@
                 <w:b/>
                 <w:bCs/>
                 <w:color w:val="000000"/>
-                <w:sz w:val="28"/>
-                <w:szCs w:val="28"/>
-              </w:rPr>
-              <w:t>${</w:t>
-            </w:r>
-            <w:proofErr w:type="gramStart"/>
-            <w:r>
-              <w:rPr>
-                <w:rFonts w:ascii="Verdana" w:eastAsia="Times New Roman" w:hAnsi="Verdana" w:cs="Times New Roman"/>
-                <w:b/>
-                <w:bCs/>
-                <w:color w:val="000000"/>
-                <w:sz w:val="28"/>
-                <w:szCs w:val="28"/>
-              </w:rPr>
-              <w:t>id}</w:t>
+                <w:sz w:val="24"/>
+                <w:szCs w:val="24"/>
+              </w:rPr>
+              <w:t>${id}</w:t>
             </w:r>
             <w:r>
               <w:rPr>
@@ -2401,19 +2359,7 @@
                 <w:sz w:val="20"/>
                 <w:szCs w:val="20"/>
               </w:rPr>
-              <w:t xml:space="preserve">   </w:t>
-            </w:r>
-            <w:proofErr w:type="gramEnd"/>
-            <w:r>
-              <w:rPr>
-                <w:rFonts w:ascii="Verdana" w:eastAsia="Times New Roman" w:hAnsi="Verdana" w:cs="Times New Roman"/>
-                <w:b/>
-                <w:bCs/>
-                <w:color w:val="000000"/>
-                <w:sz w:val="20"/>
-                <w:szCs w:val="20"/>
-              </w:rPr>
-              <w:t xml:space="preserve">Session </w:t>
+              <w:t xml:space="preserve">   Session </w:t>
             </w:r>
             <w:r>
               <w:rPr>
@@ -2532,238 +2478,201 @@
                 <w:b/>
                 <w:bCs/>
                 <w:color w:val="000000"/>
+                <w:sz w:val="26"/>
+                <w:szCs w:val="26"/>
+              </w:rPr>
+            </w:pPr>
+            <w:r>
+              <w:rPr>
+                <w:rFonts w:ascii="Verdana" w:eastAsia="Times New Roman" w:hAnsi="Verdana" w:cs="Times New Roman"/>
+                <w:b/>
+                <w:bCs/>
+                <w:color w:val="000000"/>
+                <w:sz w:val="26"/>
+                <w:szCs w:val="26"/>
+                <w:u w:val="single"/>
+              </w:rPr>
+              <w:t>A/C No.  University Fee</w:t>
+            </w:r>
+          </w:p>
+          <w:p>
+            <w:pPr>
+              <w:spacing w:after="0" w:line="240" w:lineRule="auto"/>
+              <w:rPr>
+                <w:rFonts w:ascii="Verdana" w:eastAsia="Times New Roman" w:hAnsi="Verdana" w:cs="Times New Roman"/>
+                <w:b/>
+                <w:bCs/>
+                <w:color w:val="000000"/>
+                <w:u w:val="single"/>
+              </w:rPr>
+            </w:pPr>
+            <w:r>
+              <w:rPr>
+                <w:rFonts w:ascii="Verdana" w:eastAsia="Times New Roman" w:hAnsi="Verdana" w:cs="Times New Roman"/>
+                <w:b/>
+                <w:bCs/>
+                <w:color w:val="000000"/>
+                <w:sz w:val="26"/>
+                <w:szCs w:val="26"/>
+              </w:rPr>
+              <w:t xml:space="preserve">         </w:t>
+            </w:r>
+            <w:r>
+              <w:rPr>
+                <w:rFonts w:ascii="Verdana" w:eastAsia="Times New Roman" w:hAnsi="Verdana" w:cs="Times New Roman"/>
+                <w:b/>
+                <w:bCs/>
+                <w:color w:val="000000"/>
+                <w:sz w:val="26"/>
+                <w:szCs w:val="26"/>
+                <w:u w:val="single"/>
+              </w:rPr>
+              <w:t>5310172948200019</w:t>
+            </w:r>
+          </w:p>
+        </w:tc>
+      </w:tr>
+      <w:tr>
+        <w:trPr>
+          <w:trHeight w:val="1085"/>
+        </w:trPr>
+        <w:tc>
+          <w:tcPr>
+            <w:tcW w:w="4403" w:type="dxa"/>
+            <w:gridSpan w:val="2"/>
+            <w:vAlign w:val="center"/>
+          </w:tcPr>
+          <w:p>
+            <w:pPr>
+              <w:spacing w:after="0" w:line="240" w:lineRule="auto"/>
+              <w:rPr>
+                <w:rFonts w:ascii="Verdana" w:eastAsia="Times New Roman" w:hAnsi="Verdana" w:cs="Times New Roman"/>
+                <w:b/>
+                <w:bCs/>
+                <w:color w:val="000000"/>
+                <w:sz w:val="20"/>
+                <w:szCs w:val="20"/>
+              </w:rPr>
+            </w:pPr>
+            <w:r>
+              <w:rPr>
+                <w:rFonts w:ascii="Verdana" w:eastAsia="Times New Roman" w:hAnsi="Verdana" w:cs="Times New Roman"/>
+                <w:b/>
+                <w:bCs/>
+                <w:color w:val="000000"/>
+                <w:sz w:val="20"/>
+                <w:szCs w:val="20"/>
+              </w:rPr>
+              <w:t>Name:</w:t>
+            </w:r>
+            <w:r>
+              <w:rPr>
+                <w:rFonts w:ascii="Verdana" w:eastAsia="Times New Roman" w:hAnsi="Verdana" w:cs="Times New Roman"/>
+                <w:b/>
+                <w:bCs/>
+                <w:color w:val="000000"/>
+                <w:sz w:val="20"/>
+                <w:szCs w:val="20"/>
+              </w:rPr>
+              <w:t xml:space="preserve"> </w:t>
+            </w:r>
+            <w:r>
+              <w:rPr>
+                <w:rFonts w:ascii="Verdana" w:eastAsia="Times New Roman" w:hAnsi="Verdana" w:cs="Times New Roman"/>
+                <w:b/>
+                <w:bCs/>
+                <w:color w:val="000000"/>
+                <w:sz w:val="24"/>
+                <w:szCs w:val="24"/>
+                <w:u w:val="single"/>
+              </w:rPr>
+              <w:t>${name}</w:t>
+            </w:r>
+          </w:p>
+          <w:p>
+            <w:pPr>
+              <w:spacing w:after="0" w:line="240" w:lineRule="auto"/>
+              <w:rPr>
+                <w:rFonts w:ascii="Verdana" w:eastAsia="Times New Roman" w:hAnsi="Verdana" w:cs="Times New Roman"/>
+                <w:color w:val="000000"/>
+                <w:sz w:val="20"/>
+                <w:szCs w:val="20"/>
+              </w:rPr>
+            </w:pPr>
+          </w:p>
+          <w:p>
+            <w:pPr>
+              <w:spacing w:line="240" w:lineRule="auto"/>
+              <w:rPr>
+                <w:sz w:val="26"/>
+                <w:szCs w:val="26"/>
+              </w:rPr>
+            </w:pPr>
+            <w:r>
+              <w:rPr>
+                <w:b/>
+                <w:bCs/>
+                <w:sz w:val="26"/>
+                <w:szCs w:val="26"/>
+              </w:rPr>
+              <w:t>F.</w:t>
+            </w:r>
+            <w:r>
+              <w:rPr>
+                <w:b/>
+                <w:bCs/>
+                <w:sz w:val="26"/>
+                <w:szCs w:val="26"/>
+              </w:rPr>
+              <w:t xml:space="preserve"> Name</w:t>
+            </w:r>
+            <w:r>
+              <w:rPr>
+                <w:b/>
+                <w:bCs/>
                 <w:sz w:val="28"/>
                 <w:szCs w:val="28"/>
               </w:rPr>
-            </w:pPr>
-            <w:r>
-              <w:rPr>
-                <w:rFonts w:ascii="Verdana" w:eastAsia="Times New Roman" w:hAnsi="Verdana" w:cs="Times New Roman"/>
-                <w:b/>
-                <w:bCs/>
-                <w:color w:val="000000"/>
+              <w:t>:</w:t>
+            </w:r>
+            <w:r>
+              <w:rPr>
+                <w:b/>
+                <w:bCs/>
                 <w:sz w:val="28"/>
                 <w:szCs w:val="28"/>
                 <w:u w:val="single"/>
               </w:rPr>
-              <w:t>A/C No.</w:t>
-            </w:r>
-            <w:r>
-              <w:rPr>
-                <w:rFonts w:ascii="Verdana" w:eastAsia="Times New Roman" w:hAnsi="Verdana" w:cs="Times New Roman"/>
-                <w:b/>
-                <w:bCs/>
-                <w:color w:val="000000"/>
+              <w:t>${</w:t>
+            </w:r>
+            <w:proofErr w:type="spellStart"/>
+            <w:r>
+              <w:rPr>
+                <w:b/>
+                <w:bCs/>
                 <w:sz w:val="28"/>
                 <w:szCs w:val="28"/>
                 <w:u w:val="single"/>
               </w:rPr>
-              <w:t xml:space="preserve">  University Fee</w:t>
-            </w:r>
-          </w:p>
-          <w:p>
-            <w:pPr>
-              <w:spacing w:after="0" w:line="240" w:lineRule="auto"/>
-              <w:rPr>
-                <w:rFonts w:ascii="Verdana" w:eastAsia="Times New Roman" w:hAnsi="Verdana" w:cs="Times New Roman"/>
-                <w:b/>
-                <w:bCs/>
-                <w:color w:val="000000"/>
-                <w:u w:val="single"/>
-              </w:rPr>
-            </w:pPr>
-            <w:r>
-              <w:rPr>
-                <w:rFonts w:ascii="Verdana" w:eastAsia="Times New Roman" w:hAnsi="Verdana" w:cs="Times New Roman"/>
-                <w:b/>
-                <w:bCs/>
-                <w:color w:val="000000"/>
-                <w:sz w:val="28"/>
-                <w:szCs w:val="28"/>
-              </w:rPr>
-              <w:t xml:space="preserve">         </w:t>
-            </w:r>
-            <w:r>
-              <w:rPr>
-                <w:rFonts w:ascii="Verdana" w:eastAsia="Times New Roman" w:hAnsi="Verdana" w:cs="Times New Roman"/>
-                <w:b/>
-                <w:bCs/>
-                <w:color w:val="000000"/>
+              <w:t>f_name</w:t>
+            </w:r>
+            <w:proofErr w:type="spellEnd"/>
+            <w:r>
+              <w:rPr>
+                <w:b/>
+                <w:bCs/>
                 <w:sz w:val="28"/>
                 <w:szCs w:val="28"/>
                 <w:u w:val="single"/>
               </w:rPr>
-              <w:t>5310172948200019</w:t>
+              <w:t>}</w:t>
             </w:r>
           </w:p>
         </w:tc>
       </w:tr>
       <w:tr>
         <w:trPr>
-          <w:trHeight w:val="589"/>
-        </w:trPr>
-        <w:tc>
-          <w:tcPr>
-            <w:tcW w:w="4403" w:type="dxa"/>
-            <w:gridSpan w:val="2"/>
-            <w:vAlign w:val="center"/>
-          </w:tcPr>
-          <w:p>
-            <w:pPr>
-              <w:spacing w:after="0" w:line="240" w:lineRule="auto"/>
-              <w:rPr>
-                <w:rFonts w:ascii="Verdana" w:eastAsia="Times New Roman" w:hAnsi="Verdana" w:cs="Times New Roman"/>
-                <w:b/>
-                <w:bCs/>
-                <w:color w:val="000000"/>
-                <w:sz w:val="20"/>
-                <w:szCs w:val="20"/>
-              </w:rPr>
-            </w:pPr>
-          </w:p>
-          <w:p>
-            <w:pPr>
-              <w:spacing w:after="0" w:line="240" w:lineRule="auto"/>
-              <w:rPr>
-                <w:rFonts w:ascii="Verdana" w:eastAsia="Times New Roman" w:hAnsi="Verdana" w:cs="Times New Roman"/>
-                <w:b/>
-                <w:bCs/>
-                <w:color w:val="000000"/>
-                <w:sz w:val="20"/>
-                <w:szCs w:val="20"/>
-              </w:rPr>
-            </w:pPr>
-            <w:r>
-              <w:rPr>
-                <w:rFonts w:ascii="Verdana" w:eastAsia="Times New Roman" w:hAnsi="Verdana" w:cs="Times New Roman"/>
-                <w:b/>
-                <w:bCs/>
-                <w:color w:val="000000"/>
-                <w:sz w:val="20"/>
-                <w:szCs w:val="20"/>
-              </w:rPr>
-              <w:t>Name:</w:t>
-            </w:r>
-            <w:r>
-              <w:rPr>
-                <w:rFonts w:ascii="Verdana" w:eastAsia="Times New Roman" w:hAnsi="Verdana" w:cs="Times New Roman"/>
-                <w:b/>
-                <w:bCs/>
-                <w:color w:val="000000"/>
-                <w:sz w:val="20"/>
-                <w:szCs w:val="20"/>
-              </w:rPr>
-              <w:t xml:space="preserve"> </w:t>
-            </w:r>
-            <w:r>
-              <w:rPr>
-                <w:rFonts w:ascii="Verdana" w:eastAsia="Times New Roman" w:hAnsi="Verdana" w:cs="Times New Roman"/>
-                <w:b/>
-                <w:bCs/>
-                <w:color w:val="000000"/>
-                <w:sz w:val="28"/>
-                <w:szCs w:val="28"/>
-                <w:u w:val="single"/>
-              </w:rPr>
-              <w:t>${name}</w:t>
-            </w:r>
-          </w:p>
-          <w:p>
-            <w:pPr>
-              <w:spacing w:after="0" w:line="240" w:lineRule="auto"/>
-              <w:rPr>
-                <w:rFonts w:ascii="Verdana" w:eastAsia="Times New Roman" w:hAnsi="Verdana" w:cs="Times New Roman"/>
-                <w:color w:val="000000"/>
-                <w:sz w:val="20"/>
-                <w:szCs w:val="20"/>
-              </w:rPr>
-            </w:pPr>
-          </w:p>
-          <w:p>
-            <w:pPr>
-              <w:spacing w:line="240" w:lineRule="auto"/>
-              <w:rPr>
-                <w:sz w:val="26"/>
-                <w:szCs w:val="26"/>
-              </w:rPr>
-            </w:pPr>
-            <w:r>
-              <w:rPr>
-                <w:b/>
-                <w:bCs/>
-                <w:sz w:val="26"/>
-                <w:szCs w:val="26"/>
-              </w:rPr>
-              <w:t xml:space="preserve">Father </w:t>
-            </w:r>
-            <w:proofErr w:type="gramStart"/>
-            <w:r>
-              <w:rPr>
-                <w:b/>
-                <w:bCs/>
-                <w:sz w:val="26"/>
-                <w:szCs w:val="26"/>
-              </w:rPr>
-              <w:t>Name</w:t>
-            </w:r>
-            <w:r>
-              <w:rPr>
-                <w:b/>
-                <w:bCs/>
-                <w:sz w:val="28"/>
-                <w:szCs w:val="28"/>
-              </w:rPr>
-              <w:t>:</w:t>
-            </w:r>
-            <w:r>
-              <w:rPr>
-                <w:b/>
-                <w:bCs/>
-                <w:sz w:val="28"/>
-                <w:szCs w:val="28"/>
-                <w:u w:val="single"/>
-              </w:rPr>
-              <w:t>$</w:t>
-            </w:r>
-            <w:proofErr w:type="gramEnd"/>
-            <w:r>
-              <w:rPr>
-                <w:b/>
-                <w:bCs/>
-                <w:sz w:val="28"/>
-                <w:szCs w:val="28"/>
-                <w:u w:val="single"/>
-              </w:rPr>
-              <w:t>{</w:t>
-            </w:r>
-            <w:proofErr w:type="spellStart"/>
-            <w:r>
-              <w:rPr>
-                <w:b/>
-                <w:bCs/>
-                <w:sz w:val="28"/>
-                <w:szCs w:val="28"/>
-                <w:u w:val="single"/>
-              </w:rPr>
-              <w:t>f_name</w:t>
-            </w:r>
-            <w:proofErr w:type="spellEnd"/>
-            <w:r>
-              <w:rPr>
-                <w:b/>
-                <w:bCs/>
-                <w:sz w:val="28"/>
-                <w:szCs w:val="28"/>
-                <w:u w:val="single"/>
-              </w:rPr>
-              <w:t>}</w:t>
-            </w:r>
-          </w:p>
-        </w:tc>
-      </w:tr>
-      <w:tr>
-        <w:trPr>
-          <w:trHeight w:val="280"/>
+          <w:trHeight w:val="293"/>
         </w:trPr>
         <w:tc>
           <w:tcPr>
@@ -4179,7 +4088,7 @@
       </w:tr>
       <w:tr>
         <w:trPr>
-          <w:trHeight w:val="244"/>
+          <w:trHeight w:val="203"/>
         </w:trPr>
         <w:tc>
           <w:tcPr>
@@ -4261,7 +4170,7 @@
       </w:tr>
       <w:tr>
         <w:trPr>
-          <w:trHeight w:val="417"/>
+          <w:trHeight w:val="248"/>
         </w:trPr>
         <w:tc>
           <w:tcPr>
@@ -4490,8 +4399,8 @@
                 <w:b/>
                 <w:bCs/>
                 <w:color w:val="000000"/>
-                <w:sz w:val="28"/>
-                <w:szCs w:val="28"/>
+                <w:sz w:val="24"/>
+                <w:szCs w:val="24"/>
               </w:rPr>
               <w:t>${id}</w:t>
             </w:r>
@@ -4516,9 +4425,8 @@
                 <w:szCs w:val="20"/>
                 <w:u w:val="single"/>
               </w:rPr>
-              <w:t>${</w:t>
-            </w:r>
-            <w:proofErr w:type="gramStart"/>
+              <w:t>${session}</w:t>
+            </w:r>
             <w:r>
               <w:rPr>
                 <w:rFonts w:ascii="Verdana" w:eastAsia="Times New Roman" w:hAnsi="Verdana" w:cs="Times New Roman"/>
@@ -4527,32 +4435,8 @@
                 <w:color w:val="000000"/>
                 <w:sz w:val="20"/>
                 <w:szCs w:val="20"/>
-                <w:u w:val="single"/>
-              </w:rPr>
-              <w:t>session}</w:t>
-            </w:r>
-            <w:r>
-              <w:rPr>
-                <w:rFonts w:ascii="Verdana" w:eastAsia="Times New Roman" w:hAnsi="Verdana" w:cs="Times New Roman"/>
-                <w:b/>
-                <w:bCs/>
-                <w:color w:val="000000"/>
-                <w:sz w:val="20"/>
-                <w:szCs w:val="20"/>
-              </w:rPr>
-              <w:t xml:space="preserve">   </w:t>
-            </w:r>
-            <w:proofErr w:type="gramEnd"/>
-            <w:r>
-              <w:rPr>
-                <w:rFonts w:ascii="Verdana" w:eastAsia="Times New Roman" w:hAnsi="Verdana" w:cs="Times New Roman"/>
-                <w:b/>
-                <w:bCs/>
-                <w:color w:val="000000"/>
-                <w:sz w:val="20"/>
-                <w:szCs w:val="20"/>
-              </w:rPr>
-              <w:t xml:space="preserve">         </w:t>
+              </w:rPr>
+              <w:t xml:space="preserve">            </w:t>
             </w:r>
           </w:p>
         </w:tc>
@@ -4640,212 +4524,196 @@
                 <w:b/>
                 <w:bCs/>
                 <w:color w:val="000000"/>
-                <w:sz w:val="28"/>
-                <w:szCs w:val="28"/>
-              </w:rPr>
-            </w:pPr>
-            <w:r>
-              <w:rPr>
-                <w:rFonts w:ascii="Verdana" w:eastAsia="Times New Roman" w:hAnsi="Verdana" w:cs="Times New Roman"/>
-                <w:b/>
-                <w:bCs/>
-                <w:color w:val="000000"/>
+                <w:sz w:val="24"/>
+                <w:szCs w:val="24"/>
+              </w:rPr>
+            </w:pPr>
+            <w:r>
+              <w:rPr>
+                <w:rFonts w:ascii="Verdana" w:eastAsia="Times New Roman" w:hAnsi="Verdana" w:cs="Times New Roman"/>
+                <w:b/>
+                <w:bCs/>
+                <w:color w:val="000000"/>
+                <w:sz w:val="24"/>
+                <w:szCs w:val="24"/>
+                <w:u w:val="single"/>
+              </w:rPr>
+              <w:t xml:space="preserve">A/C No. </w:t>
+            </w:r>
+            <w:r>
+              <w:rPr>
+                <w:rFonts w:ascii="Verdana" w:eastAsia="Times New Roman" w:hAnsi="Verdana" w:cs="Times New Roman"/>
+                <w:b/>
+                <w:bCs/>
+                <w:color w:val="000000"/>
+                <w:sz w:val="24"/>
+                <w:szCs w:val="24"/>
+              </w:rPr>
+              <w:t xml:space="preserve"> </w:t>
+            </w:r>
+            <w:r>
+              <w:rPr>
+                <w:rFonts w:ascii="Verdana" w:eastAsia="Times New Roman" w:hAnsi="Verdana" w:cs="Times New Roman"/>
+                <w:b/>
+                <w:bCs/>
+                <w:color w:val="000000"/>
+                <w:sz w:val="24"/>
+                <w:szCs w:val="24"/>
+                <w:u w:val="single"/>
+              </w:rPr>
+              <w:t xml:space="preserve"> University Fee</w:t>
+            </w:r>
+          </w:p>
+          <w:p>
+            <w:pPr>
+              <w:spacing w:after="0" w:line="240" w:lineRule="auto"/>
+              <w:rPr>
+                <w:rFonts w:ascii="Verdana" w:eastAsia="Times New Roman" w:hAnsi="Verdana" w:cs="Times New Roman"/>
+                <w:b/>
+                <w:bCs/>
+                <w:color w:val="000000"/>
+                <w:sz w:val="24"/>
+                <w:szCs w:val="24"/>
+                <w:u w:val="single"/>
+              </w:rPr>
+            </w:pPr>
+            <w:r>
+              <w:rPr>
+                <w:rFonts w:ascii="Verdana" w:eastAsia="Times New Roman" w:hAnsi="Verdana" w:cs="Times New Roman"/>
+                <w:b/>
+                <w:bCs/>
+                <w:color w:val="000000"/>
+                <w:sz w:val="24"/>
+                <w:szCs w:val="24"/>
+              </w:rPr>
+              <w:t xml:space="preserve">         </w:t>
+            </w:r>
+            <w:r>
+              <w:rPr>
+                <w:rFonts w:ascii="Verdana" w:eastAsia="Times New Roman" w:hAnsi="Verdana" w:cs="Times New Roman"/>
+                <w:b/>
+                <w:bCs/>
+                <w:color w:val="000000"/>
+                <w:sz w:val="24"/>
+                <w:szCs w:val="24"/>
+                <w:u w:val="single"/>
+              </w:rPr>
+              <w:t>5310172948200019</w:t>
+            </w:r>
+          </w:p>
+        </w:tc>
+      </w:tr>
+      <w:tr>
+        <w:trPr>
+          <w:trHeight w:val="1130"/>
+        </w:trPr>
+        <w:tc>
+          <w:tcPr>
+            <w:tcW w:w="4567" w:type="dxa"/>
+            <w:gridSpan w:val="2"/>
+            <w:vAlign w:val="center"/>
+          </w:tcPr>
+          <w:p>
+            <w:pPr>
+              <w:spacing w:after="0" w:line="240" w:lineRule="auto"/>
+              <w:rPr>
+                <w:rFonts w:ascii="Verdana" w:eastAsia="Times New Roman" w:hAnsi="Verdana" w:cs="Times New Roman"/>
+                <w:b/>
+                <w:bCs/>
+                <w:color w:val="000000"/>
+                <w:sz w:val="20"/>
+                <w:szCs w:val="20"/>
+              </w:rPr>
+            </w:pPr>
+            <w:r>
+              <w:rPr>
+                <w:rFonts w:ascii="Verdana" w:eastAsia="Times New Roman" w:hAnsi="Verdana" w:cs="Times New Roman"/>
+                <w:b/>
+                <w:bCs/>
+                <w:color w:val="000000"/>
+                <w:sz w:val="20"/>
+                <w:szCs w:val="20"/>
+              </w:rPr>
+              <w:t>Name:</w:t>
+            </w:r>
+            <w:r>
+              <w:rPr>
+                <w:rFonts w:ascii="Verdana" w:eastAsia="Times New Roman" w:hAnsi="Verdana" w:cs="Times New Roman"/>
+                <w:b/>
+                <w:bCs/>
+                <w:color w:val="000000"/>
+                <w:sz w:val="20"/>
+                <w:szCs w:val="20"/>
+              </w:rPr>
+              <w:t xml:space="preserve"> </w:t>
+            </w:r>
+            <w:r>
+              <w:rPr>
+                <w:rFonts w:ascii="Verdana" w:eastAsia="Times New Roman" w:hAnsi="Verdana" w:cs="Times New Roman"/>
+                <w:b/>
+                <w:bCs/>
+                <w:color w:val="000000"/>
+                <w:sz w:val="24"/>
+                <w:szCs w:val="24"/>
+                <w:u w:val="single"/>
+              </w:rPr>
+              <w:t>${name}</w:t>
+            </w:r>
+          </w:p>
+          <w:p>
+            <w:pPr>
+              <w:spacing w:after="0" w:line="240" w:lineRule="auto"/>
+              <w:rPr>
+                <w:rFonts w:ascii="Verdana" w:eastAsia="Times New Roman" w:hAnsi="Verdana" w:cs="Times New Roman"/>
+                <w:color w:val="000000"/>
+                <w:sz w:val="20"/>
+                <w:szCs w:val="20"/>
+              </w:rPr>
+            </w:pPr>
+          </w:p>
+          <w:p>
+            <w:pPr>
+              <w:rPr>
+                <w:sz w:val="26"/>
+                <w:szCs w:val="26"/>
+              </w:rPr>
+            </w:pPr>
+            <w:r>
+              <w:rPr>
+                <w:b/>
+                <w:bCs/>
+                <w:sz w:val="26"/>
+                <w:szCs w:val="26"/>
+              </w:rPr>
+              <w:t>F.</w:t>
+            </w:r>
+            <w:r>
+              <w:rPr>
+                <w:b/>
+                <w:bCs/>
+                <w:sz w:val="26"/>
+                <w:szCs w:val="26"/>
+              </w:rPr>
+              <w:t xml:space="preserve"> Name</w:t>
+            </w:r>
+            <w:r>
+              <w:rPr>
+                <w:b/>
+                <w:bCs/>
+                <w:sz w:val="26"/>
+                <w:szCs w:val="26"/>
+              </w:rPr>
+              <w:t>:</w:t>
+            </w:r>
+            <w:r>
+              <w:rPr>
+                <w:b/>
+                <w:bCs/>
                 <w:sz w:val="28"/>
                 <w:szCs w:val="28"/>
                 <w:u w:val="single"/>
               </w:rPr>
-              <w:t xml:space="preserve">A/C No. </w:t>
-            </w:r>
-            <w:r>
-              <w:rPr>
-                <w:rFonts w:ascii="Verdana" w:eastAsia="Times New Roman" w:hAnsi="Verdana" w:cs="Times New Roman"/>
-                <w:b/>
-                <w:bCs/>
-                <w:color w:val="000000"/>
-                <w:sz w:val="28"/>
-                <w:szCs w:val="28"/>
-              </w:rPr>
-              <w:t xml:space="preserve"> </w:t>
-            </w:r>
-            <w:r>
-              <w:rPr>
-                <w:rFonts w:ascii="Verdana" w:eastAsia="Times New Roman" w:hAnsi="Verdana" w:cs="Times New Roman"/>
-                <w:b/>
-                <w:bCs/>
-                <w:color w:val="000000"/>
-                <w:sz w:val="28"/>
-                <w:szCs w:val="28"/>
-                <w:u w:val="single"/>
-              </w:rPr>
-              <w:t xml:space="preserve"> University Fee</w:t>
-            </w:r>
-          </w:p>
-          <w:p>
-            <w:pPr>
-              <w:spacing w:after="0" w:line="240" w:lineRule="auto"/>
-              <w:rPr>
-                <w:rFonts w:ascii="Verdana" w:eastAsia="Times New Roman" w:hAnsi="Verdana" w:cs="Times New Roman"/>
-                <w:b/>
-                <w:bCs/>
-                <w:color w:val="000000"/>
-                <w:sz w:val="24"/>
-                <w:szCs w:val="24"/>
-                <w:u w:val="single"/>
-              </w:rPr>
-            </w:pPr>
-            <w:r>
-              <w:rPr>
-                <w:rFonts w:ascii="Verdana" w:eastAsia="Times New Roman" w:hAnsi="Verdana" w:cs="Times New Roman"/>
-                <w:b/>
-                <w:bCs/>
-                <w:color w:val="000000"/>
-                <w:sz w:val="28"/>
-                <w:szCs w:val="28"/>
-              </w:rPr>
-              <w:t xml:space="preserve">         </w:t>
-            </w:r>
-            <w:r>
-              <w:rPr>
-                <w:rFonts w:ascii="Verdana" w:eastAsia="Times New Roman" w:hAnsi="Verdana" w:cs="Times New Roman"/>
-                <w:b/>
-                <w:bCs/>
-                <w:color w:val="000000"/>
-                <w:sz w:val="28"/>
-                <w:szCs w:val="28"/>
-                <w:u w:val="single"/>
-              </w:rPr>
-              <w:t>5310172948200019</w:t>
-            </w:r>
-          </w:p>
-        </w:tc>
-      </w:tr>
-      <w:tr>
-        <w:trPr>
-          <w:trHeight w:val="921"/>
-        </w:trPr>
-        <w:tc>
-          <w:tcPr>
-            <w:tcW w:w="4567" w:type="dxa"/>
-            <w:gridSpan w:val="2"/>
-            <w:vAlign w:val="center"/>
-          </w:tcPr>
-          <w:p>
-            <w:pPr>
-              <w:spacing w:after="0" w:line="240" w:lineRule="auto"/>
-              <w:rPr>
-                <w:rFonts w:ascii="Verdana" w:eastAsia="Times New Roman" w:hAnsi="Verdana" w:cs="Times New Roman"/>
-                <w:b/>
-                <w:bCs/>
-                <w:color w:val="000000"/>
-                <w:sz w:val="20"/>
-                <w:szCs w:val="20"/>
-              </w:rPr>
-            </w:pPr>
-          </w:p>
-          <w:p>
-            <w:pPr>
-              <w:spacing w:after="0" w:line="240" w:lineRule="auto"/>
-              <w:rPr>
-                <w:rFonts w:ascii="Verdana" w:eastAsia="Times New Roman" w:hAnsi="Verdana" w:cs="Times New Roman"/>
-                <w:b/>
-                <w:bCs/>
-                <w:color w:val="000000"/>
-                <w:sz w:val="20"/>
-                <w:szCs w:val="20"/>
-              </w:rPr>
-            </w:pPr>
-            <w:r>
-              <w:rPr>
-                <w:rFonts w:ascii="Verdana" w:eastAsia="Times New Roman" w:hAnsi="Verdana" w:cs="Times New Roman"/>
-                <w:b/>
-                <w:bCs/>
-                <w:color w:val="000000"/>
-                <w:sz w:val="20"/>
-                <w:szCs w:val="20"/>
-              </w:rPr>
-              <w:t>Name:</w:t>
-            </w:r>
-            <w:r>
-              <w:rPr>
-                <w:rFonts w:ascii="Verdana" w:eastAsia="Times New Roman" w:hAnsi="Verdana" w:cs="Times New Roman"/>
-                <w:b/>
-                <w:bCs/>
-                <w:color w:val="000000"/>
-                <w:sz w:val="20"/>
-                <w:szCs w:val="20"/>
-              </w:rPr>
-              <w:t xml:space="preserve"> </w:t>
-            </w:r>
-            <w:r>
-              <w:rPr>
-                <w:rFonts w:ascii="Verdana" w:eastAsia="Times New Roman" w:hAnsi="Verdana" w:cs="Times New Roman"/>
-                <w:b/>
-                <w:bCs/>
-                <w:color w:val="000000"/>
-                <w:sz w:val="24"/>
-                <w:szCs w:val="24"/>
-                <w:u w:val="single"/>
-              </w:rPr>
-              <w:t>${name}</w:t>
-            </w:r>
-          </w:p>
-          <w:p>
-            <w:pPr>
-              <w:spacing w:after="0" w:line="240" w:lineRule="auto"/>
-              <w:rPr>
-                <w:rFonts w:ascii="Verdana" w:eastAsia="Times New Roman" w:hAnsi="Verdana" w:cs="Times New Roman"/>
-                <w:color w:val="000000"/>
-                <w:sz w:val="20"/>
-                <w:szCs w:val="20"/>
-              </w:rPr>
-            </w:pPr>
-          </w:p>
-          <w:p>
-            <w:pPr>
-              <w:rPr>
-                <w:sz w:val="26"/>
-                <w:szCs w:val="26"/>
-              </w:rPr>
-            </w:pPr>
-            <w:r>
-              <w:rPr>
-                <w:b/>
-                <w:bCs/>
-                <w:sz w:val="26"/>
-                <w:szCs w:val="26"/>
-              </w:rPr>
-              <w:t xml:space="preserve">Father </w:t>
-            </w:r>
-            <w:proofErr w:type="gramStart"/>
-            <w:r>
-              <w:rPr>
-                <w:b/>
-                <w:bCs/>
-                <w:sz w:val="26"/>
-                <w:szCs w:val="26"/>
-              </w:rPr>
-              <w:t>Name:</w:t>
-            </w:r>
-            <w:r>
-              <w:rPr>
-                <w:b/>
-                <w:bCs/>
-                <w:sz w:val="28"/>
-                <w:szCs w:val="28"/>
-                <w:u w:val="single"/>
-              </w:rPr>
-              <w:t>$</w:t>
-            </w:r>
-            <w:proofErr w:type="gramEnd"/>
-            <w:r>
-              <w:rPr>
-                <w:b/>
-                <w:bCs/>
-                <w:sz w:val="28"/>
-                <w:szCs w:val="28"/>
-                <w:u w:val="single"/>
-              </w:rPr>
-              <w:t>{</w:t>
+              <w:t>${</w:t>
             </w:r>
             <w:proofErr w:type="spellStart"/>
             <w:r>
@@ -6372,7 +6240,7 @@
       </w:tr>
       <w:tr>
         <w:trPr>
-          <w:trHeight w:val="414"/>
+          <w:trHeight w:val="293"/>
         </w:trPr>
         <w:tc>
           <w:tcPr>
@@ -6504,6 +6372,10 @@
       </w:r>
       <w:r>
         <w:rPr>
+          <w:b/>
+          <w:bCs/>
+          <w:sz w:val="28"/>
+          <w:szCs w:val="28"/>
           <w:u w:val="single"/>
         </w:rPr>
         <w:t>${</w:t>
@@ -6511,20 +6383,21 @@
       <w:proofErr w:type="spellStart"/>
       <w:r>
         <w:rPr>
+          <w:b/>
+          <w:bCs/>
+          <w:sz w:val="28"/>
+          <w:szCs w:val="28"/>
           <w:u w:val="single"/>
         </w:rPr>
-        <w:t>due_</w:t>
-      </w:r>
-      <w:proofErr w:type="gramStart"/>
-      <w:r>
-        <w:rPr>
-          <w:u w:val="single"/>
-        </w:rPr>
-        <w:t>date</w:t>
+        <w:t>due_date</w:t>
       </w:r>
       <w:proofErr w:type="spellEnd"/>
       <w:r>
         <w:rPr>
+          <w:b/>
+          <w:bCs/>
+          <w:sz w:val="28"/>
+          <w:szCs w:val="28"/>
           <w:u w:val="single"/>
         </w:rPr>
         <w:t>}</w:t>
@@ -6539,15 +6412,16 @@
         <w:t xml:space="preserve"> </w:t>
       </w:r>
       <w:r>
-        <w:tab/>
+        <w:t xml:space="preserve"> </w:t>
       </w:r>
-      <w:proofErr w:type="gramEnd"/>
       <w:r>
-        <w:tab/>
-        <w:t xml:space="preserve">           </w:t>
+        <w:t xml:space="preserve">     </w:t>
       </w:r>
       <w:r>
         <w:tab/>
+      </w:r>
+      <w:r>
+        <w:t xml:space="preserve">               </w:t>
       </w:r>
       <w:r>
         <w:tab/>
@@ -6575,6 +6449,10 @@
       </w:r>
       <w:r>
         <w:rPr>
+          <w:b/>
+          <w:bCs/>
+          <w:sz w:val="28"/>
+          <w:szCs w:val="28"/>
           <w:u w:val="single"/>
         </w:rPr>
         <w:t>${</w:t>
@@ -6582,6 +6460,10 @@
       <w:proofErr w:type="spellStart"/>
       <w:r>
         <w:rPr>
+          <w:b/>
+          <w:bCs/>
+          <w:sz w:val="28"/>
+          <w:szCs w:val="28"/>
           <w:u w:val="single"/>
         </w:rPr>
         <w:t>due_date</w:t>
@@ -6589,9 +6471,19 @@
       <w:proofErr w:type="spellEnd"/>
       <w:r>
         <w:rPr>
+          <w:b/>
+          <w:bCs/>
+          <w:sz w:val="28"/>
+          <w:szCs w:val="28"/>
           <w:u w:val="single"/>
         </w:rPr>
-        <w:t xml:space="preserve">} </w:t>
+        <w:t>}</w:t>
+      </w:r>
+      <w:r>
+        <w:rPr>
+          <w:u w:val="single"/>
+        </w:rPr>
+        <w:t xml:space="preserve"> </w:t>
       </w:r>
       <w:r>
         <w:tab/>
@@ -6600,7 +6492,6 @@
         <w:tab/>
       </w:r>
       <w:r>
-        <w:tab/>
         <w:t xml:space="preserve">       </w:t>
       </w:r>
       <w:r>
@@ -6629,6 +6520,10 @@
       </w:r>
       <w:r>
         <w:rPr>
+          <w:b/>
+          <w:bCs/>
+          <w:sz w:val="28"/>
+          <w:szCs w:val="28"/>
           <w:u w:val="single"/>
         </w:rPr>
         <w:t>${</w:t>
@@ -6636,6 +6531,10 @@
       <w:proofErr w:type="spellStart"/>
       <w:r>
         <w:rPr>
+          <w:b/>
+          <w:bCs/>
+          <w:sz w:val="28"/>
+          <w:szCs w:val="28"/>
           <w:u w:val="single"/>
         </w:rPr>
         <w:t>due_date</w:t>
@@ -6643,15 +6542,14 @@
       <w:proofErr w:type="spellEnd"/>
       <w:r>
         <w:rPr>
+          <w:b/>
+          <w:bCs/>
+          <w:sz w:val="28"/>
+          <w:szCs w:val="28"/>
           <w:u w:val="single"/>
         </w:rPr>
         <w:t>}</w:t>
       </w:r>
-    </w:p>
-    <w:p>
-      <w:pPr>
-        <w:spacing w:after="0"/>
-      </w:pPr>
     </w:p>
     <w:p>
       <w:pPr>
@@ -6677,10 +6575,9 @@
           <w:color w:val="000000"/>
           <w:sz w:val="20"/>
           <w:szCs w:val="20"/>
-          <w:u w:val="single"/>
           <w:shd w:val="clear" w:color="auto" w:fill="FFFFFF"/>
         </w:rPr>
-        <w:t>Sign. Officer</w:t>
+        <w:t xml:space="preserve">             </w:t>
       </w:r>
       <w:r>
         <w:rPr>
@@ -6692,8 +6589,45 @@
           <w:szCs w:val="20"/>
           <w:shd w:val="clear" w:color="auto" w:fill="FFFFFF"/>
         </w:rPr>
-        <w:t>                 </w:t>
+        <w:t xml:space="preserve">                    </w:t>
       </w:r>
+      <w:r>
+        <w:rPr>
+          <w:rFonts w:ascii="Verdana" w:eastAsia="Times New Roman" w:hAnsi="Verdana" w:cs="Times New Roman"/>
+          <w:b/>
+          <w:bCs/>
+          <w:color w:val="000000"/>
+          <w:sz w:val="20"/>
+          <w:szCs w:val="20"/>
+          <w:shd w:val="clear" w:color="auto" w:fill="FFFFFF"/>
+        </w:rPr>
+        <w:t xml:space="preserve">   </w:t>
+      </w:r>
+      <w:r>
+        <w:rPr>
+          <w:rFonts w:ascii="Verdana" w:eastAsia="Times New Roman" w:hAnsi="Verdana" w:cs="Times New Roman"/>
+          <w:b/>
+          <w:bCs/>
+          <w:color w:val="000000"/>
+          <w:sz w:val="20"/>
+          <w:szCs w:val="20"/>
+          <w:shd w:val="clear" w:color="auto" w:fill="FFFFFF"/>
+        </w:rPr>
+        <w:t xml:space="preserve">   </w:t>
+      </w:r>
+      <w:r>
+        <w:rPr>
+          <w:rFonts w:ascii="Verdana" w:eastAsia="Times New Roman" w:hAnsi="Verdana" w:cs="Times New Roman"/>
+          <w:b/>
+          <w:bCs/>
+          <w:color w:val="000000"/>
+          <w:sz w:val="20"/>
+          <w:szCs w:val="20"/>
+          <w:shd w:val="clear" w:color="auto" w:fill="FFFFFF"/>
+        </w:rPr>
+        <w:t> </w:t>
+      </w:r>
+      <w:proofErr w:type="gramStart"/>
       <w:r>
         <w:rPr>
           <w:rFonts w:ascii="Verdana" w:eastAsia="Times New Roman" w:hAnsi="Verdana" w:cs="Times New Roman"/>
@@ -6705,7 +6639,21 @@
           <w:u w:val="single"/>
           <w:shd w:val="clear" w:color="auto" w:fill="FFFFFF"/>
         </w:rPr>
-        <w:t>Sign. Cashier</w:t>
+        <w:t>Sign.</w:t>
+      </w:r>
+      <w:proofErr w:type="gramEnd"/>
+      <w:r>
+        <w:rPr>
+          <w:rFonts w:ascii="Verdana" w:eastAsia="Times New Roman" w:hAnsi="Verdana" w:cs="Times New Roman"/>
+          <w:b/>
+          <w:bCs/>
+          <w:color w:val="000000"/>
+          <w:sz w:val="20"/>
+          <w:szCs w:val="20"/>
+          <w:u w:val="single"/>
+          <w:shd w:val="clear" w:color="auto" w:fill="FFFFFF"/>
+        </w:rPr>
+        <w:t xml:space="preserve"> Cashier</w:t>
       </w:r>
       <w:r>
         <w:rPr>
@@ -6740,34 +6688,9 @@
           <w:color w:val="000000"/>
           <w:sz w:val="20"/>
           <w:szCs w:val="20"/>
-          <w:u w:val="single"/>
           <w:shd w:val="clear" w:color="auto" w:fill="FFFFFF"/>
         </w:rPr>
-        <w:t>Sign. Officer</w:t>
-      </w:r>
-      <w:r>
-        <w:rPr>
-          <w:rFonts w:ascii="Verdana" w:eastAsia="Times New Roman" w:hAnsi="Verdana" w:cs="Times New Roman"/>
-          <w:b/>
-          <w:bCs/>
-          <w:color w:val="000000"/>
-          <w:sz w:val="20"/>
-          <w:szCs w:val="20"/>
-          <w:shd w:val="clear" w:color="auto" w:fill="FFFFFF"/>
-        </w:rPr>
-        <w:t xml:space="preserve">           </w:t>
-      </w:r>
-      <w:r>
-        <w:rPr>
-          <w:rFonts w:ascii="Verdana" w:eastAsia="Times New Roman" w:hAnsi="Verdana" w:cs="Times New Roman"/>
-          <w:b/>
-          <w:bCs/>
-          <w:color w:val="000000"/>
-          <w:sz w:val="20"/>
-          <w:szCs w:val="20"/>
-          <w:shd w:val="clear" w:color="auto" w:fill="FFFFFF"/>
-        </w:rPr>
-        <w:t xml:space="preserve">     </w:t>
+        <w:t xml:space="preserve">                                       </w:t>
       </w:r>
       <w:r>
         <w:rPr>
@@ -6815,10 +6738,9 @@
           <w:color w:val="000000"/>
           <w:sz w:val="20"/>
           <w:szCs w:val="20"/>
-          <w:u w:val="single"/>
           <w:shd w:val="clear" w:color="auto" w:fill="FFFFFF"/>
         </w:rPr>
-        <w:t>Sign. Officer</w:t>
+        <w:t xml:space="preserve">                                  </w:t>
       </w:r>
       <w:r>
         <w:rPr>
@@ -6830,7 +6752,19 @@
           <w:szCs w:val="20"/>
           <w:shd w:val="clear" w:color="auto" w:fill="FFFFFF"/>
         </w:rPr>
-        <w:t>             </w:t>
+        <w:t xml:space="preserve">    </w:t>
+      </w:r>
+      <w:r>
+        <w:rPr>
+          <w:rFonts w:ascii="Verdana" w:eastAsia="Times New Roman" w:hAnsi="Verdana" w:cs="Times New Roman"/>
+          <w:b/>
+          <w:bCs/>
+          <w:color w:val="000000"/>
+          <w:sz w:val="20"/>
+          <w:szCs w:val="20"/>
+          <w:shd w:val="clear" w:color="auto" w:fill="FFFFFF"/>
+        </w:rPr>
+        <w:t xml:space="preserve"> </w:t>
       </w:r>
       <w:r>
         <w:rPr>
@@ -6956,21 +6890,7 @@
           <w:szCs w:val="20"/>
           <w:shd w:val="clear" w:color="auto" w:fill="FFFFFF"/>
         </w:rPr>
-        <w:tab/>
-        <w:t xml:space="preserve">     ${</w:t>
-      </w:r>
-      <w:proofErr w:type="gramStart"/>
-      <w:r>
-        <w:rPr>
-          <w:rFonts w:ascii="Verdana" w:eastAsia="Times New Roman" w:hAnsi="Verdana" w:cs="Times New Roman"/>
-          <w:b/>
-          <w:bCs/>
-          <w:color w:val="000000"/>
-          <w:sz w:val="20"/>
-          <w:szCs w:val="20"/>
-          <w:shd w:val="clear" w:color="auto" w:fill="FFFFFF"/>
-        </w:rPr>
-        <w:t>user}</w:t>
+        <w:t xml:space="preserve">  </w:t>
       </w:r>
       <w:r>
         <w:rPr>
@@ -6982,9 +6902,80 @@
           <w:szCs w:val="20"/>
           <w:shd w:val="clear" w:color="auto" w:fill="FFFFFF"/>
         </w:rPr>
-        <w:t xml:space="preserve">   </w:t>
+        <w:t xml:space="preserve"> </w:t>
       </w:r>
-      <w:proofErr w:type="gramEnd"/>
+      <w:r>
+        <w:rPr>
+          <w:rFonts w:ascii="Verdana" w:eastAsia="Times New Roman" w:hAnsi="Verdana" w:cs="Times New Roman"/>
+          <w:b/>
+          <w:bCs/>
+          <w:color w:val="000000"/>
+          <w:sz w:val="20"/>
+          <w:szCs w:val="20"/>
+          <w:shd w:val="clear" w:color="auto" w:fill="FFFFFF"/>
+        </w:rPr>
+        <w:t xml:space="preserve">   ${user}</w:t>
+      </w:r>
+      <w:r>
+        <w:rPr>
+          <w:rFonts w:ascii="Verdana" w:eastAsia="Times New Roman" w:hAnsi="Verdana" w:cs="Times New Roman"/>
+          <w:b/>
+          <w:bCs/>
+          <w:color w:val="000000"/>
+          <w:sz w:val="20"/>
+          <w:szCs w:val="20"/>
+          <w:shd w:val="clear" w:color="auto" w:fill="FFFFFF"/>
+        </w:rPr>
+        <w:t xml:space="preserve"> </w:t>
+      </w:r>
+      <w:r>
+        <w:rPr>
+          <w:rFonts w:ascii="Verdana" w:eastAsia="Times New Roman" w:hAnsi="Verdana" w:cs="Times New Roman"/>
+          <w:b/>
+          <w:bCs/>
+          <w:color w:val="000000"/>
+          <w:sz w:val="20"/>
+          <w:szCs w:val="20"/>
+          <w:shd w:val="clear" w:color="auto" w:fill="FFFFFF"/>
+        </w:rPr>
+        <w:t xml:space="preserve">               </w:t>
+      </w:r>
+      <w:r>
+        <w:rPr>
+          <w:rFonts w:ascii="Verdana" w:eastAsia="Times New Roman" w:hAnsi="Verdana" w:cs="Times New Roman"/>
+          <w:b/>
+          <w:bCs/>
+          <w:color w:val="000000"/>
+          <w:sz w:val="20"/>
+          <w:szCs w:val="20"/>
+          <w:shd w:val="clear" w:color="auto" w:fill="FFFFFF"/>
+        </w:rPr>
+        <w:t xml:space="preserve"> </w:t>
+      </w:r>
+      <w:r>
+        <w:rPr>
+          <w:rFonts w:ascii="Verdana" w:eastAsia="Times New Roman" w:hAnsi="Verdana" w:cs="Times New Roman"/>
+          <w:b/>
+          <w:bCs/>
+          <w:color w:val="000000"/>
+          <w:sz w:val="20"/>
+          <w:szCs w:val="20"/>
+          <w:shd w:val="clear" w:color="auto" w:fill="FFFFFF"/>
+        </w:rPr>
+        <w:t xml:space="preserve">          </w:t>
+      </w:r>
+      <w:r>
+        <w:rPr>
+          <w:rFonts w:ascii="Verdana" w:eastAsia="Times New Roman" w:hAnsi="Verdana" w:cs="Times New Roman"/>
+          <w:b/>
+          <w:bCs/>
+          <w:color w:val="000000"/>
+          <w:sz w:val="20"/>
+          <w:szCs w:val="20"/>
+          <w:shd w:val="clear" w:color="auto" w:fill="FFFFFF"/>
+        </w:rPr>
+        <w:t xml:space="preserve">    </w:t>
+      </w:r>
       <w:r>
         <w:rPr>
           <w:rFonts w:ascii="Verdana" w:eastAsia="Times New Roman" w:hAnsi="Verdana" w:cs="Times New Roman"/>
@@ -7007,18 +6998,54 @@
           <w:szCs w:val="20"/>
           <w:shd w:val="clear" w:color="auto" w:fill="FFFFFF"/>
         </w:rPr>
-        <w:t>Printed By           ${user}</w:t>
+        <w:t>Printed By</w:t>
+      </w:r>
+      <w:r>
+        <w:rPr>
+          <w:rFonts w:ascii="Verdana" w:eastAsia="Times New Roman" w:hAnsi="Verdana" w:cs="Times New Roman"/>
+          <w:b/>
+          <w:bCs/>
+          <w:color w:val="000000"/>
+          <w:sz w:val="20"/>
+          <w:szCs w:val="20"/>
+          <w:shd w:val="clear" w:color="auto" w:fill="FFFFFF"/>
+        </w:rPr>
+        <w:t xml:space="preserve"> </w:t>
+      </w:r>
+      <w:r>
+        <w:rPr>
+          <w:rFonts w:ascii="Verdana" w:eastAsia="Times New Roman" w:hAnsi="Verdana" w:cs="Times New Roman"/>
+          <w:b/>
+          <w:bCs/>
+          <w:color w:val="000000"/>
+          <w:sz w:val="20"/>
+          <w:szCs w:val="20"/>
+          <w:shd w:val="clear" w:color="auto" w:fill="FFFFFF"/>
+        </w:rPr>
+        <w:t xml:space="preserve"> </w:t>
+      </w:r>
+      <w:r>
+        <w:rPr>
+          <w:rFonts w:ascii="Verdana" w:eastAsia="Times New Roman" w:hAnsi="Verdana" w:cs="Times New Roman"/>
+          <w:b/>
+          <w:bCs/>
+          <w:color w:val="000000"/>
+          <w:sz w:val="20"/>
+          <w:szCs w:val="20"/>
+          <w:shd w:val="clear" w:color="auto" w:fill="FFFFFF"/>
+        </w:rPr>
+        <w:t xml:space="preserve"> ${user}</w:t>
       </w:r>
     </w:p>
     <w:sectPr>
-      <w:headerReference w:type="even" r:id="rId7"/>
-      <w:headerReference w:type="default" r:id="rId8"/>
-      <w:footerReference w:type="even" r:id="rId9"/>
-      <w:footerReference w:type="default" r:id="rId10"/>
-      <w:headerReference w:type="first" r:id="rId11"/>
-      <w:footerReference w:type="first" r:id="rId12"/>
-      <w:pgSz w:w="16834" w:h="12960" w:orient="landscape" w:code="9"/>
-      <w:pgMar w:top="576" w:right="1440" w:bottom="360" w:left="1584" w:header="720" w:footer="720" w:gutter="0"/>
+      <w:headerReference w:type="even" r:id="rId8"/>
+      <w:headerReference w:type="default" r:id="rId9"/>
+      <w:footerReference w:type="even" r:id="rId10"/>
+      <w:footerReference w:type="default" r:id="rId11"/>
+      <w:headerReference w:type="first" r:id="rId12"/>
+      <w:footerReference w:type="first" r:id="rId13"/>
+      <w:pgSz w:w="16834" w:h="11909" w:orient="landscape" w:code="9"/>
+      <w:pgMar w:top="432" w:right="1440" w:bottom="144" w:left="1296" w:header="720" w:footer="720" w:gutter="0"/>
       <w:cols w:space="720"/>
       <w:docGrid w:linePitch="360"/>
     </w:sectPr>
@@ -7027,7 +7054,7 @@
 </file>
 
 <file path=word/endnotes.xml><?xml version="1.0" encoding="utf-8"?>
-<w:endnotes xmlns:wpc="http://schemas.microsoft.com/office/word/2010/wordprocessingCanvas" xmlns:cx="http://schemas.microsoft.com/office/drawing/2014/chartex" xmlns:cx1="http://schemas.microsoft.com/office/drawing/2015/9/8/chartex" xmlns:cx2="http://schemas.microsoft.com/office/drawing/2015/10/21/chartex" xmlns:cx3="http://schemas.microsoft.com/office/drawing/2016/5/9/chartex" xmlns:cx4="http://schemas.microsoft.com/office/drawing/2016/5/10/chartex" xmlns:cx5="http://schemas.microsoft.com/office/drawing/2016/5/11/chartex" xmlns:cx6="http://schemas.microsoft.com/office/drawing/2016/5/12/chartex" xmlns:cx7="http://schemas.microsoft.com/office/drawing/2016/5/13/chartex" xmlns:cx8="http://schemas.microsoft.com/office/drawing/2016/5/14/chartex" xmlns:mc="http://schemas.openxmlformats.org/markup-compatibility/2006" xmlns:aink="http://schemas.microsoft.com/office/drawing/2016/ink" xmlns:am3d="http://schemas.microsoft.com/office/drawing/2017/model3d" xmlns:o="urn:schemas-microsoft-com:office:office" xmlns:r="http://schemas.openxmlformats.org/officeDocument/2006/relationships" xmlns:m="http://schemas.openxmlformats.org/officeDocument/2006/math" xmlns:v="urn:schemas-microsoft-com:vml" xmlns:wp14="http://schemas.microsoft.com/office/word/2010/wordprocessingDrawing" xmlns:wp="http://schemas.openxmlformats.org/drawingml/2006/wordprocessingDrawing" xmlns:w10="urn:schemas-microsoft-com:office:word" xmlns:w="http://schemas.openxmlformats.org/wordprocessingml/2006/main" xmlns:w14="http://schemas.microsoft.com/office/word/2010/wordml" xmlns:w15="http://schemas.microsoft.com/office/word/2012/wordml" xmlns:w16cex="http://schemas.microsoft.com/office/word/2018/wordml/cex" xmlns:w16cid="http://schemas.microsoft.com/office/word/2016/wordml/cid" xmlns:w16="http://schemas.microsoft.com/office/word/2018/wordml" xmlns:w16sdtdh="http://schemas.microsoft.com/office/word/2020/wordml/sdtdatahash" xmlns:w16se="http://schemas.microsoft.com/office/word/2015/wordml/symex" xmlns:wpg="http://schemas.microsoft.com/office/word/2010/wordprocessingGroup" xmlns:wpi="http://schemas.microsoft.com/office/word/2010/wordprocessingInk" xmlns:wne="http://schemas.microsoft.com/office/word/2006/wordml" xmlns:wps="http://schemas.microsoft.com/office/word/2010/wordprocessingShape" mc:Ignorable="w14 w15 w16se w16cid w16 w16cex w16sdtdh wp14">
+<w:endnotes xmlns:wpc="http://schemas.microsoft.com/office/word/2010/wordprocessingCanvas" xmlns:mc="http://schemas.openxmlformats.org/markup-compatibility/2006" xmlns:o="urn:schemas-microsoft-com:office:office" xmlns:r="http://schemas.openxmlformats.org/officeDocument/2006/relationships" xmlns:m="http://schemas.openxmlformats.org/officeDocument/2006/math" xmlns:v="urn:schemas-microsoft-com:vml" xmlns:wp14="http://schemas.microsoft.com/office/word/2010/wordprocessingDrawing" xmlns:wp="http://schemas.openxmlformats.org/drawingml/2006/wordprocessingDrawing" xmlns:w10="urn:schemas-microsoft-com:office:word" xmlns:w="http://schemas.openxmlformats.org/wordprocessingml/2006/main" xmlns:w14="http://schemas.microsoft.com/office/word/2010/wordml" xmlns:wpg="http://schemas.microsoft.com/office/word/2010/wordprocessingGroup" xmlns:wpi="http://schemas.microsoft.com/office/word/2010/wordprocessingInk" xmlns:wne="http://schemas.microsoft.com/office/word/2006/wordml" xmlns:wps="http://schemas.microsoft.com/office/word/2010/wordprocessingShape" mc:Ignorable="w14 wp14">
   <w:endnote w:type="separator" w:id="-1">
     <w:p>
       <w:pPr>
@@ -7052,7 +7079,7 @@
 </file>
 
 <file path=word/footer1.xml><?xml version="1.0" encoding="utf-8"?>
-<w:ftr xmlns:wpc="http://schemas.microsoft.com/office/word/2010/wordprocessingCanvas" xmlns:cx="http://schemas.microsoft.com/office/drawing/2014/chartex" xmlns:cx1="http://schemas.microsoft.com/office/drawing/2015/9/8/chartex" xmlns:cx2="http://schemas.microsoft.com/office/drawing/2015/10/21/chartex" xmlns:cx3="http://schemas.microsoft.com/office/drawing/2016/5/9/chartex" xmlns:cx4="http://schemas.microsoft.com/office/drawing/2016/5/10/chartex" xmlns:cx5="http://schemas.microsoft.com/office/drawing/2016/5/11/chartex" xmlns:cx6="http://schemas.microsoft.com/office/drawing/2016/5/12/chartex" xmlns:cx7="http://schemas.microsoft.com/office/drawing/2016/5/13/chartex" xmlns:cx8="http://schemas.microsoft.com/office/drawing/2016/5/14/chartex" xmlns:mc="http://schemas.openxmlformats.org/markup-compatibility/2006" xmlns:aink="http://schemas.microsoft.com/office/drawing/2016/ink" xmlns:am3d="http://schemas.microsoft.com/office/drawing/2017/model3d" xmlns:o="urn:schemas-microsoft-com:office:office" xmlns:r="http://schemas.openxmlformats.org/officeDocument/2006/relationships" xmlns:m="http://schemas.openxmlformats.org/officeDocument/2006/math" xmlns:v="urn:schemas-microsoft-com:vml" xmlns:wp14="http://schemas.microsoft.com/office/word/2010/wordprocessingDrawing" xmlns:wp="http://schemas.openxmlformats.org/drawingml/2006/wordprocessingDrawing" xmlns:w10="urn:schemas-microsoft-com:office:word" xmlns:w="http://schemas.openxmlformats.org/wordprocessingml/2006/main" xmlns:w14="http://schemas.microsoft.com/office/word/2010/wordml" xmlns:w15="http://schemas.microsoft.com/office/word/2012/wordml" xmlns:w16cex="http://schemas.microsoft.com/office/word/2018/wordml/cex" xmlns:w16cid="http://schemas.microsoft.com/office/word/2016/wordml/cid" xmlns:w16="http://schemas.microsoft.com/office/word/2018/wordml" xmlns:w16sdtdh="http://schemas.microsoft.com/office/word/2020/wordml/sdtdatahash" xmlns:w16se="http://schemas.microsoft.com/office/word/2015/wordml/symex" xmlns:wpg="http://schemas.microsoft.com/office/word/2010/wordprocessingGroup" xmlns:wpi="http://schemas.microsoft.com/office/word/2010/wordprocessingInk" xmlns:wne="http://schemas.microsoft.com/office/word/2006/wordml" xmlns:wps="http://schemas.microsoft.com/office/word/2010/wordprocessingShape" mc:Ignorable="w14 w15 w16se w16cid w16 w16cex w16sdtdh wp14">
+<w:ftr xmlns:wpc="http://schemas.microsoft.com/office/word/2010/wordprocessingCanvas" xmlns:mc="http://schemas.openxmlformats.org/markup-compatibility/2006" xmlns:o="urn:schemas-microsoft-com:office:office" xmlns:r="http://schemas.openxmlformats.org/officeDocument/2006/relationships" xmlns:m="http://schemas.openxmlformats.org/officeDocument/2006/math" xmlns:v="urn:schemas-microsoft-com:vml" xmlns:wp14="http://schemas.microsoft.com/office/word/2010/wordprocessingDrawing" xmlns:wp="http://schemas.openxmlformats.org/drawingml/2006/wordprocessingDrawing" xmlns:w10="urn:schemas-microsoft-com:office:word" xmlns:w="http://schemas.openxmlformats.org/wordprocessingml/2006/main" xmlns:w14="http://schemas.microsoft.com/office/word/2010/wordml" xmlns:wpg="http://schemas.microsoft.com/office/word/2010/wordprocessingGroup" xmlns:wpi="http://schemas.microsoft.com/office/word/2010/wordprocessingInk" xmlns:wne="http://schemas.microsoft.com/office/word/2006/wordml" xmlns:wps="http://schemas.microsoft.com/office/word/2010/wordprocessingShape" mc:Ignorable="w14 wp14">
   <w:p>
     <w:pPr>
       <w:pStyle w:val="Footer"/>
@@ -7062,7 +7089,7 @@
 </file>
 
 <file path=word/footer2.xml><?xml version="1.0" encoding="utf-8"?>
-<w:ftr xmlns:wpc="http://schemas.microsoft.com/office/word/2010/wordprocessingCanvas" xmlns:cx="http://schemas.microsoft.com/office/drawing/2014/chartex" xmlns:cx1="http://schemas.microsoft.com/office/drawing/2015/9/8/chartex" xmlns:cx2="http://schemas.microsoft.com/office/drawing/2015/10/21/chartex" xmlns:cx3="http://schemas.microsoft.com/office/drawing/2016/5/9/chartex" xmlns:cx4="http://schemas.microsoft.com/office/drawing/2016/5/10/chartex" xmlns:cx5="http://schemas.microsoft.com/office/drawing/2016/5/11/chartex" xmlns:cx6="http://schemas.microsoft.com/office/drawing/2016/5/12/chartex" xmlns:cx7="http://schemas.microsoft.com/office/drawing/2016/5/13/chartex" xmlns:cx8="http://schemas.microsoft.com/office/drawing/2016/5/14/chartex" xmlns:mc="http://schemas.openxmlformats.org/markup-compatibility/2006" xmlns:aink="http://schemas.microsoft.com/office/drawing/2016/ink" xmlns:am3d="http://schemas.microsoft.com/office/drawing/2017/model3d" xmlns:o="urn:schemas-microsoft-com:office:office" xmlns:r="http://schemas.openxmlformats.org/officeDocument/2006/relationships" xmlns:m="http://schemas.openxmlformats.org/officeDocument/2006/math" xmlns:v="urn:schemas-microsoft-com:vml" xmlns:wp14="http://schemas.microsoft.com/office/word/2010/wordprocessingDrawing" xmlns:wp="http://schemas.openxmlformats.org/drawingml/2006/wordprocessingDrawing" xmlns:w10="urn:schemas-microsoft-com:office:word" xmlns:w="http://schemas.openxmlformats.org/wordprocessingml/2006/main" xmlns:w14="http://schemas.microsoft.com/office/word/2010/wordml" xmlns:w15="http://schemas.microsoft.com/office/word/2012/wordml" xmlns:w16cex="http://schemas.microsoft.com/office/word/2018/wordml/cex" xmlns:w16cid="http://schemas.microsoft.com/office/word/2016/wordml/cid" xmlns:w16="http://schemas.microsoft.com/office/word/2018/wordml" xmlns:w16sdtdh="http://schemas.microsoft.com/office/word/2020/wordml/sdtdatahash" xmlns:w16se="http://schemas.microsoft.com/office/word/2015/wordml/symex" xmlns:wpg="http://schemas.microsoft.com/office/word/2010/wordprocessingGroup" xmlns:wpi="http://schemas.microsoft.com/office/word/2010/wordprocessingInk" xmlns:wne="http://schemas.microsoft.com/office/word/2006/wordml" xmlns:wps="http://schemas.microsoft.com/office/word/2010/wordprocessingShape" mc:Ignorable="w14 w15 w16se w16cid w16 w16cex w16sdtdh wp14">
+<w:ftr xmlns:wpc="http://schemas.microsoft.com/office/word/2010/wordprocessingCanvas" xmlns:mc="http://schemas.openxmlformats.org/markup-compatibility/2006" xmlns:o="urn:schemas-microsoft-com:office:office" xmlns:r="http://schemas.openxmlformats.org/officeDocument/2006/relationships" xmlns:m="http://schemas.openxmlformats.org/officeDocument/2006/math" xmlns:v="urn:schemas-microsoft-com:vml" xmlns:wp14="http://schemas.microsoft.com/office/word/2010/wordprocessingDrawing" xmlns:wp="http://schemas.openxmlformats.org/drawingml/2006/wordprocessingDrawing" xmlns:w10="urn:schemas-microsoft-com:office:word" xmlns:w="http://schemas.openxmlformats.org/wordprocessingml/2006/main" xmlns:w14="http://schemas.microsoft.com/office/word/2010/wordml" xmlns:wpg="http://schemas.microsoft.com/office/word/2010/wordprocessingGroup" xmlns:wpi="http://schemas.microsoft.com/office/word/2010/wordprocessingInk" xmlns:wne="http://schemas.microsoft.com/office/word/2006/wordml" xmlns:wps="http://schemas.microsoft.com/office/word/2010/wordprocessingShape" mc:Ignorable="w14 wp14">
   <w:p>
     <w:pPr>
       <w:pStyle w:val="Footer"/>
@@ -7127,7 +7154,7 @@
 </file>
 
 <file path=word/footer3.xml><?xml version="1.0" encoding="utf-8"?>
-<w:ftr xmlns:wpc="http://schemas.microsoft.com/office/word/2010/wordprocessingCanvas" xmlns:cx="http://schemas.microsoft.com/office/drawing/2014/chartex" xmlns:cx1="http://schemas.microsoft.com/office/drawing/2015/9/8/chartex" xmlns:cx2="http://schemas.microsoft.com/office/drawing/2015/10/21/chartex" xmlns:cx3="http://schemas.microsoft.com/office/drawing/2016/5/9/chartex" xmlns:cx4="http://schemas.microsoft.com/office/drawing/2016/5/10/chartex" xmlns:cx5="http://schemas.microsoft.com/office/drawing/2016/5/11/chartex" xmlns:cx6="http://schemas.microsoft.com/office/drawing/2016/5/12/chartex" xmlns:cx7="http://schemas.microsoft.com/office/drawing/2016/5/13/chartex" xmlns:cx8="http://schemas.microsoft.com/office/drawing/2016/5/14/chartex" xmlns:mc="http://schemas.openxmlformats.org/markup-compatibility/2006" xmlns:aink="http://schemas.microsoft.com/office/drawing/2016/ink" xmlns:am3d="http://schemas.microsoft.com/office/drawing/2017/model3d" xmlns:o="urn:schemas-microsoft-com:office:office" xmlns:r="http://schemas.openxmlformats.org/officeDocument/2006/relationships" xmlns:m="http://schemas.openxmlformats.org/officeDocument/2006/math" xmlns:v="urn:schemas-microsoft-com:vml" xmlns:wp14="http://schemas.microsoft.com/office/word/2010/wordprocessingDrawing" xmlns:wp="http://schemas.openxmlformats.org/drawingml/2006/wordprocessingDrawing" xmlns:w10="urn:schemas-microsoft-com:office:word" xmlns:w="http://schemas.openxmlformats.org/wordprocessingml/2006/main" xmlns:w14="http://schemas.microsoft.com/office/word/2010/wordml" xmlns:w15="http://schemas.microsoft.com/office/word/2012/wordml" xmlns:w16cex="http://schemas.microsoft.com/office/word/2018/wordml/cex" xmlns:w16cid="http://schemas.microsoft.com/office/word/2016/wordml/cid" xmlns:w16="http://schemas.microsoft.com/office/word/2018/wordml" xmlns:w16sdtdh="http://schemas.microsoft.com/office/word/2020/wordml/sdtdatahash" xmlns:w16se="http://schemas.microsoft.com/office/word/2015/wordml/symex" xmlns:wpg="http://schemas.microsoft.com/office/word/2010/wordprocessingGroup" xmlns:wpi="http://schemas.microsoft.com/office/word/2010/wordprocessingInk" xmlns:wne="http://schemas.microsoft.com/office/word/2006/wordml" xmlns:wps="http://schemas.microsoft.com/office/word/2010/wordprocessingShape" mc:Ignorable="w14 w15 w16se w16cid w16 w16cex w16sdtdh wp14">
+<w:ftr xmlns:wpc="http://schemas.microsoft.com/office/word/2010/wordprocessingCanvas" xmlns:mc="http://schemas.openxmlformats.org/markup-compatibility/2006" xmlns:o="urn:schemas-microsoft-com:office:office" xmlns:r="http://schemas.openxmlformats.org/officeDocument/2006/relationships" xmlns:m="http://schemas.openxmlformats.org/officeDocument/2006/math" xmlns:v="urn:schemas-microsoft-com:vml" xmlns:wp14="http://schemas.microsoft.com/office/word/2010/wordprocessingDrawing" xmlns:wp="http://schemas.openxmlformats.org/drawingml/2006/wordprocessingDrawing" xmlns:w10="urn:schemas-microsoft-com:office:word" xmlns:w="http://schemas.openxmlformats.org/wordprocessingml/2006/main" xmlns:w14="http://schemas.microsoft.com/office/word/2010/wordml" xmlns:wpg="http://schemas.microsoft.com/office/word/2010/wordprocessingGroup" xmlns:wpi="http://schemas.microsoft.com/office/word/2010/wordprocessingInk" xmlns:wne="http://schemas.microsoft.com/office/word/2006/wordml" xmlns:wps="http://schemas.microsoft.com/office/word/2010/wordprocessingShape" mc:Ignorable="w14 wp14">
   <w:p>
     <w:pPr>
       <w:pStyle w:val="Footer"/>
@@ -7137,7 +7164,7 @@
 </file>
 
 <file path=word/footnotes.xml><?xml version="1.0" encoding="utf-8"?>
-<w:footnotes xmlns:wpc="http://schemas.microsoft.com/office/word/2010/wordprocessingCanvas" xmlns:cx="http://schemas.microsoft.com/office/drawing/2014/chartex" xmlns:cx1="http://schemas.microsoft.com/office/drawing/2015/9/8/chartex" xmlns:cx2="http://schemas.microsoft.com/office/drawing/2015/10/21/chartex" xmlns:cx3="http://schemas.microsoft.com/office/drawing/2016/5/9/chartex" xmlns:cx4="http://schemas.microsoft.com/office/drawing/2016/5/10/chartex" xmlns:cx5="http://schemas.microsoft.com/office/drawing/2016/5/11/chartex" xmlns:cx6="http://schemas.microsoft.com/office/drawing/2016/5/12/chartex" xmlns:cx7="http://schemas.microsoft.com/office/drawing/2016/5/13/chartex" xmlns:cx8="http://schemas.microsoft.com/office/drawing/2016/5/14/chartex" xmlns:mc="http://schemas.openxmlformats.org/markup-compatibility/2006" xmlns:aink="http://schemas.microsoft.com/office/drawing/2016/ink" xmlns:am3d="http://schemas.microsoft.com/office/drawing/2017/model3d" xmlns:o="urn:schemas-microsoft-com:office:office" xmlns:r="http://schemas.openxmlformats.org/officeDocument/2006/relationships" xmlns:m="http://schemas.openxmlformats.org/officeDocument/2006/math" xmlns:v="urn:schemas-microsoft-com:vml" xmlns:wp14="http://schemas.microsoft.com/office/word/2010/wordprocessingDrawing" xmlns:wp="http://schemas.openxmlformats.org/drawingml/2006/wordprocessingDrawing" xmlns:w10="urn:schemas-microsoft-com:office:word" xmlns:w="http://schemas.openxmlformats.org/wordprocessingml/2006/main" xmlns:w14="http://schemas.microsoft.com/office/word/2010/wordml" xmlns:w15="http://schemas.microsoft.com/office/word/2012/wordml" xmlns:w16cex="http://schemas.microsoft.com/office/word/2018/wordml/cex" xmlns:w16cid="http://schemas.microsoft.com/office/word/2016/wordml/cid" xmlns:w16="http://schemas.microsoft.com/office/word/2018/wordml" xmlns:w16sdtdh="http://schemas.microsoft.com/office/word/2020/wordml/sdtdatahash" xmlns:w16se="http://schemas.microsoft.com/office/word/2015/wordml/symex" xmlns:wpg="http://schemas.microsoft.com/office/word/2010/wordprocessingGroup" xmlns:wpi="http://schemas.microsoft.com/office/word/2010/wordprocessingInk" xmlns:wne="http://schemas.microsoft.com/office/word/2006/wordml" xmlns:wps="http://schemas.microsoft.com/office/word/2010/wordprocessingShape" mc:Ignorable="w14 w15 w16se w16cid w16 w16cex w16sdtdh wp14">
+<w:footnotes xmlns:wpc="http://schemas.microsoft.com/office/word/2010/wordprocessingCanvas" xmlns:mc="http://schemas.openxmlformats.org/markup-compatibility/2006" xmlns:o="urn:schemas-microsoft-com:office:office" xmlns:r="http://schemas.openxmlformats.org/officeDocument/2006/relationships" xmlns:m="http://schemas.openxmlformats.org/officeDocument/2006/math" xmlns:v="urn:schemas-microsoft-com:vml" xmlns:wp14="http://schemas.microsoft.com/office/word/2010/wordprocessingDrawing" xmlns:wp="http://schemas.openxmlformats.org/drawingml/2006/wordprocessingDrawing" xmlns:w10="urn:schemas-microsoft-com:office:word" xmlns:w="http://schemas.openxmlformats.org/wordprocessingml/2006/main" xmlns:w14="http://schemas.microsoft.com/office/word/2010/wordml" xmlns:wpg="http://schemas.microsoft.com/office/word/2010/wordprocessingGroup" xmlns:wpi="http://schemas.microsoft.com/office/word/2010/wordprocessingInk" xmlns:wne="http://schemas.microsoft.com/office/word/2006/wordml" xmlns:wps="http://schemas.microsoft.com/office/word/2010/wordprocessingShape" mc:Ignorable="w14 wp14">
   <w:footnote w:type="separator" w:id="-1">
     <w:p>
       <w:pPr>
@@ -7162,7 +7189,7 @@
 </file>
 
 <file path=word/header1.xml><?xml version="1.0" encoding="utf-8"?>
-<w:hdr xmlns:wpc="http://schemas.microsoft.com/office/word/2010/wordprocessingCanvas" xmlns:cx="http://schemas.microsoft.com/office/drawing/2014/chartex" xmlns:cx1="http://schemas.microsoft.com/office/drawing/2015/9/8/chartex" xmlns:cx2="http://schemas.microsoft.com/office/drawing/2015/10/21/chartex" xmlns:cx3="http://schemas.microsoft.com/office/drawing/2016/5/9/chartex" xmlns:cx4="http://schemas.microsoft.com/office/drawing/2016/5/10/chartex" xmlns:cx5="http://schemas.microsoft.com/office/drawing/2016/5/11/chartex" xmlns:cx6="http://schemas.microsoft.com/office/drawing/2016/5/12/chartex" xmlns:cx7="http://schemas.microsoft.com/office/drawing/2016/5/13/chartex" xmlns:cx8="http://schemas.microsoft.com/office/drawing/2016/5/14/chartex" xmlns:mc="http://schemas.openxmlformats.org/markup-compatibility/2006" xmlns:aink="http://schemas.microsoft.com/office/drawing/2016/ink" xmlns:am3d="http://schemas.microsoft.com/office/drawing/2017/model3d" xmlns:o="urn:schemas-microsoft-com:office:office" xmlns:r="http://schemas.openxmlformats.org/officeDocument/2006/relationships" xmlns:m="http://schemas.openxmlformats.org/officeDocument/2006/math" xmlns:v="urn:schemas-microsoft-com:vml" xmlns:wp14="http://schemas.microsoft.com/office/word/2010/wordprocessingDrawing" xmlns:wp="http://schemas.openxmlformats.org/drawingml/2006/wordprocessingDrawing" xmlns:w10="urn:schemas-microsoft-com:office:word" xmlns:w="http://schemas.openxmlformats.org/wordprocessingml/2006/main" xmlns:w14="http://schemas.microsoft.com/office/word/2010/wordml" xmlns:w15="http://schemas.microsoft.com/office/word/2012/wordml" xmlns:w16cex="http://schemas.microsoft.com/office/word/2018/wordml/cex" xmlns:w16cid="http://schemas.microsoft.com/office/word/2016/wordml/cid" xmlns:w16="http://schemas.microsoft.com/office/word/2018/wordml" xmlns:w16sdtdh="http://schemas.microsoft.com/office/word/2020/wordml/sdtdatahash" xmlns:w16se="http://schemas.microsoft.com/office/word/2015/wordml/symex" xmlns:wpg="http://schemas.microsoft.com/office/word/2010/wordprocessingGroup" xmlns:wpi="http://schemas.microsoft.com/office/word/2010/wordprocessingInk" xmlns:wne="http://schemas.microsoft.com/office/word/2006/wordml" xmlns:wps="http://schemas.microsoft.com/office/word/2010/wordprocessingShape" mc:Ignorable="w14 w15 w16se w16cid w16 w16cex w16sdtdh wp14">
+<w:hdr xmlns:wpc="http://schemas.microsoft.com/office/word/2010/wordprocessingCanvas" xmlns:mc="http://schemas.openxmlformats.org/markup-compatibility/2006" xmlns:o="urn:schemas-microsoft-com:office:office" xmlns:r="http://schemas.openxmlformats.org/officeDocument/2006/relationships" xmlns:m="http://schemas.openxmlformats.org/officeDocument/2006/math" xmlns:v="urn:schemas-microsoft-com:vml" xmlns:wp14="http://schemas.microsoft.com/office/word/2010/wordprocessingDrawing" xmlns:wp="http://schemas.openxmlformats.org/drawingml/2006/wordprocessingDrawing" xmlns:w10="urn:schemas-microsoft-com:office:word" xmlns:w="http://schemas.openxmlformats.org/wordprocessingml/2006/main" xmlns:w14="http://schemas.microsoft.com/office/word/2010/wordml" xmlns:wpg="http://schemas.microsoft.com/office/word/2010/wordprocessingGroup" xmlns:wpi="http://schemas.microsoft.com/office/word/2010/wordprocessingInk" xmlns:wne="http://schemas.microsoft.com/office/word/2006/wordml" xmlns:wps="http://schemas.microsoft.com/office/word/2010/wordprocessingShape" mc:Ignorable="w14 wp14">
   <w:p>
     <w:pPr>
       <w:pStyle w:val="Header"/>
@@ -7172,7 +7199,7 @@
 </file>
 
 <file path=word/header2.xml><?xml version="1.0" encoding="utf-8"?>
-<w:hdr xmlns:wpc="http://schemas.microsoft.com/office/word/2010/wordprocessingCanvas" xmlns:cx="http://schemas.microsoft.com/office/drawing/2014/chartex" xmlns:cx1="http://schemas.microsoft.com/office/drawing/2015/9/8/chartex" xmlns:cx2="http://schemas.microsoft.com/office/drawing/2015/10/21/chartex" xmlns:cx3="http://schemas.microsoft.com/office/drawing/2016/5/9/chartex" xmlns:cx4="http://schemas.microsoft.com/office/drawing/2016/5/10/chartex" xmlns:cx5="http://schemas.microsoft.com/office/drawing/2016/5/11/chartex" xmlns:cx6="http://schemas.microsoft.com/office/drawing/2016/5/12/chartex" xmlns:cx7="http://schemas.microsoft.com/office/drawing/2016/5/13/chartex" xmlns:cx8="http://schemas.microsoft.com/office/drawing/2016/5/14/chartex" xmlns:mc="http://schemas.openxmlformats.org/markup-compatibility/2006" xmlns:aink="http://schemas.microsoft.com/office/drawing/2016/ink" xmlns:am3d="http://schemas.microsoft.com/office/drawing/2017/model3d" xmlns:o="urn:schemas-microsoft-com:office:office" xmlns:r="http://schemas.openxmlformats.org/officeDocument/2006/relationships" xmlns:m="http://schemas.openxmlformats.org/officeDocument/2006/math" xmlns:v="urn:schemas-microsoft-com:vml" xmlns:wp14="http://schemas.microsoft.com/office/word/2010/wordprocessingDrawing" xmlns:wp="http://schemas.openxmlformats.org/drawingml/2006/wordprocessingDrawing" xmlns:w10="urn:schemas-microsoft-com:office:word" xmlns:w="http://schemas.openxmlformats.org/wordprocessingml/2006/main" xmlns:w14="http://schemas.microsoft.com/office/word/2010/wordml" xmlns:w15="http://schemas.microsoft.com/office/word/2012/wordml" xmlns:w16cex="http://schemas.microsoft.com/office/word/2018/wordml/cex" xmlns:w16cid="http://schemas.microsoft.com/office/word/2016/wordml/cid" xmlns:w16="http://schemas.microsoft.com/office/word/2018/wordml" xmlns:w16sdtdh="http://schemas.microsoft.com/office/word/2020/wordml/sdtdatahash" xmlns:w16se="http://schemas.microsoft.com/office/word/2015/wordml/symex" xmlns:wpg="http://schemas.microsoft.com/office/word/2010/wordprocessingGroup" xmlns:wpi="http://schemas.microsoft.com/office/word/2010/wordprocessingInk" xmlns:wne="http://schemas.microsoft.com/office/word/2006/wordml" xmlns:wps="http://schemas.microsoft.com/office/word/2010/wordprocessingShape" mc:Ignorable="w14 w15 w16se w16cid w16 w16cex w16sdtdh wp14">
+<w:hdr xmlns:wpc="http://schemas.microsoft.com/office/word/2010/wordprocessingCanvas" xmlns:mc="http://schemas.openxmlformats.org/markup-compatibility/2006" xmlns:o="urn:schemas-microsoft-com:office:office" xmlns:r="http://schemas.openxmlformats.org/officeDocument/2006/relationships" xmlns:m="http://schemas.openxmlformats.org/officeDocument/2006/math" xmlns:v="urn:schemas-microsoft-com:vml" xmlns:wp14="http://schemas.microsoft.com/office/word/2010/wordprocessingDrawing" xmlns:wp="http://schemas.openxmlformats.org/drawingml/2006/wordprocessingDrawing" xmlns:w10="urn:schemas-microsoft-com:office:word" xmlns:w="http://schemas.openxmlformats.org/wordprocessingml/2006/main" xmlns:w14="http://schemas.microsoft.com/office/word/2010/wordml" xmlns:wpg="http://schemas.microsoft.com/office/word/2010/wordprocessingGroup" xmlns:wpi="http://schemas.microsoft.com/office/word/2010/wordprocessingInk" xmlns:wne="http://schemas.microsoft.com/office/word/2006/wordml" xmlns:wps="http://schemas.microsoft.com/office/word/2010/wordprocessingShape" mc:Ignorable="w14 wp14">
   <w:p>
     <w:pPr>
       <w:pStyle w:val="Header"/>
@@ -7180,6 +7207,7 @@
       <w:rPr>
         <w:b/>
         <w:bCs/>
+        <w:color w:val="FF0000"/>
         <w:sz w:val="24"/>
         <w:szCs w:val="24"/>
         <w:u w:val="single"/>
@@ -7189,26 +7217,17 @@
       <w:rPr>
         <w:b/>
         <w:bCs/>
+        <w:color w:val="FF0000"/>
         <w:sz w:val="36"/>
         <w:szCs w:val="36"/>
       </w:rPr>
-      <w:t>${</w:t>
+      <w:t xml:space="preserve">${class}    </w:t>
     </w:r>
-    <w:proofErr w:type="gramStart"/>
     <w:r>
       <w:rPr>
         <w:b/>
         <w:bCs/>
-        <w:sz w:val="36"/>
-        <w:szCs w:val="36"/>
-      </w:rPr>
-      <w:t xml:space="preserve">class}   </w:t>
-    </w:r>
-    <w:proofErr w:type="gramEnd"/>
-    <w:r>
-      <w:rPr>
-        <w:b/>
-        <w:bCs/>
+        <w:color w:val="FF0000"/>
         <w:sz w:val="36"/>
         <w:szCs w:val="36"/>
       </w:rPr>
@@ -7218,15 +7237,7 @@
       <w:rPr>
         <w:b/>
         <w:bCs/>
-        <w:sz w:val="36"/>
-        <w:szCs w:val="36"/>
-      </w:rPr>
-      <w:t xml:space="preserve"> </w:t>
-    </w:r>
-    <w:r>
-      <w:rPr>
-        <w:b/>
-        <w:bCs/>
+        <w:color w:val="FF0000"/>
         <w:sz w:val="24"/>
         <w:szCs w:val="24"/>
       </w:rPr>
@@ -7236,6 +7247,7 @@
       <w:rPr>
         <w:b/>
         <w:bCs/>
+        <w:color w:val="FF0000"/>
         <w:sz w:val="24"/>
         <w:szCs w:val="24"/>
       </w:rPr>
@@ -7245,6 +7257,7 @@
       <w:rPr>
         <w:b/>
         <w:bCs/>
+        <w:color w:val="FF0000"/>
         <w:sz w:val="24"/>
         <w:szCs w:val="24"/>
       </w:rPr>
@@ -7254,6 +7267,7 @@
       <w:rPr>
         <w:b/>
         <w:bCs/>
+        <w:color w:val="FF0000"/>
         <w:sz w:val="24"/>
         <w:szCs w:val="24"/>
       </w:rPr>
@@ -7263,6 +7277,17 @@
       <w:rPr>
         <w:b/>
         <w:bCs/>
+        <w:color w:val="FF0000"/>
+        <w:sz w:val="24"/>
+        <w:szCs w:val="24"/>
+      </w:rPr>
+      <w:t xml:space="preserve">  </w:t>
+    </w:r>
+    <w:r>
+      <w:rPr>
+        <w:b/>
+        <w:bCs/>
+        <w:color w:val="FF0000"/>
         <w:sz w:val="24"/>
         <w:szCs w:val="24"/>
       </w:rPr>
@@ -7272,6 +7297,7 @@
       <w:rPr>
         <w:b/>
         <w:bCs/>
+        <w:color w:val="FF0000"/>
         <w:sz w:val="24"/>
         <w:szCs w:val="24"/>
       </w:rPr>
@@ -7281,6 +7307,7 @@
       <w:rPr>
         <w:b/>
         <w:bCs/>
+        <w:color w:val="FF0000"/>
         <w:sz w:val="36"/>
         <w:szCs w:val="36"/>
       </w:rPr>
@@ -7290,6 +7317,7 @@
       <w:rPr>
         <w:b/>
         <w:bCs/>
+        <w:color w:val="FF0000"/>
         <w:sz w:val="24"/>
         <w:szCs w:val="24"/>
       </w:rPr>
@@ -7299,6 +7327,7 @@
       <w:rPr>
         <w:b/>
         <w:bCs/>
+        <w:color w:val="FF0000"/>
         <w:sz w:val="24"/>
         <w:szCs w:val="24"/>
       </w:rPr>
@@ -7308,6 +7337,7 @@
       <w:rPr>
         <w:b/>
         <w:bCs/>
+        <w:color w:val="FF0000"/>
         <w:sz w:val="24"/>
         <w:szCs w:val="24"/>
       </w:rPr>
@@ -7317,6 +7347,7 @@
       <w:rPr>
         <w:b/>
         <w:bCs/>
+        <w:color w:val="FF0000"/>
         <w:sz w:val="24"/>
         <w:szCs w:val="24"/>
       </w:rPr>
@@ -7326,6 +7357,7 @@
       <w:rPr>
         <w:b/>
         <w:bCs/>
+        <w:color w:val="FF0000"/>
         <w:sz w:val="24"/>
         <w:szCs w:val="24"/>
       </w:rPr>
@@ -7335,6 +7367,7 @@
       <w:rPr>
         <w:b/>
         <w:bCs/>
+        <w:color w:val="FF0000"/>
         <w:sz w:val="24"/>
         <w:szCs w:val="24"/>
       </w:rPr>
@@ -7344,6 +7377,7 @@
       <w:rPr>
         <w:b/>
         <w:bCs/>
+        <w:color w:val="FF0000"/>
         <w:sz w:val="24"/>
         <w:szCs w:val="24"/>
       </w:rPr>
@@ -7353,6 +7387,7 @@
       <w:rPr>
         <w:b/>
         <w:bCs/>
+        <w:color w:val="FF0000"/>
         <w:sz w:val="24"/>
         <w:szCs w:val="24"/>
       </w:rPr>
@@ -7362,6 +7397,7 @@
       <w:rPr>
         <w:b/>
         <w:bCs/>
+        <w:color w:val="FF0000"/>
         <w:sz w:val="24"/>
         <w:szCs w:val="24"/>
       </w:rPr>
@@ -7371,15 +7407,109 @@
       <w:rPr>
         <w:b/>
         <w:bCs/>
+        <w:color w:val="FF0000"/>
         <w:sz w:val="24"/>
         <w:szCs w:val="24"/>
       </w:rPr>
-      <w:t xml:space="preserve">             </w:t>
+      <w:t xml:space="preserve"> </w:t>
     </w:r>
     <w:r>
       <w:rPr>
         <w:b/>
         <w:bCs/>
+        <w:color w:val="FF0000"/>
+        <w:sz w:val="24"/>
+        <w:szCs w:val="24"/>
+      </w:rPr>
+      <w:t xml:space="preserve">  </w:t>
+    </w:r>
+    <w:r>
+      <w:rPr>
+        <w:b/>
+        <w:bCs/>
+        <w:color w:val="FF0000"/>
+        <w:sz w:val="24"/>
+        <w:szCs w:val="24"/>
+      </w:rPr>
+      <w:t xml:space="preserve">    </w:t>
+    </w:r>
+    <w:r>
+      <w:rPr>
+        <w:b/>
+        <w:bCs/>
+        <w:color w:val="FF0000"/>
+        <w:sz w:val="24"/>
+        <w:szCs w:val="24"/>
+      </w:rPr>
+      <w:t xml:space="preserve"> </w:t>
+    </w:r>
+    <w:r>
+      <w:rPr>
+        <w:b/>
+        <w:bCs/>
+        <w:color w:val="FF0000"/>
+        <w:sz w:val="24"/>
+        <w:szCs w:val="24"/>
+      </w:rPr>
+      <w:t xml:space="preserve">         </w:t>
+    </w:r>
+    <w:r>
+      <w:rPr>
+        <w:b/>
+        <w:bCs/>
+        <w:color w:val="FF0000"/>
+        <w:sz w:val="24"/>
+        <w:szCs w:val="24"/>
+      </w:rPr>
+      <w:t xml:space="preserve">     </w:t>
+    </w:r>
+    <w:r>
+      <w:rPr>
+        <w:b/>
+        <w:bCs/>
+        <w:color w:val="FF0000"/>
+        <w:sz w:val="24"/>
+        <w:szCs w:val="24"/>
+      </w:rPr>
+      <w:t xml:space="preserve"> </w:t>
+    </w:r>
+    <w:r>
+      <w:rPr>
+        <w:b/>
+        <w:bCs/>
+        <w:color w:val="FF0000"/>
+        <w:sz w:val="24"/>
+        <w:szCs w:val="24"/>
+      </w:rPr>
+      <w:t xml:space="preserve">   </w:t>
+    </w:r>
+    <w:r>
+      <w:rPr>
+        <w:b/>
+        <w:bCs/>
+        <w:color w:val="FF0000"/>
+        <w:sz w:val="24"/>
+        <w:szCs w:val="24"/>
+      </w:rPr>
+      <w:t xml:space="preserve"> </w:t>
+    </w:r>
+    <w:bookmarkStart w:id="0" w:name="_GoBack"/>
+    <w:bookmarkEnd w:id="0"/>
+    <w:r>
+      <w:rPr>
+        <w:b/>
+        <w:bCs/>
+        <w:color w:val="FF0000"/>
+        <w:sz w:val="24"/>
+        <w:szCs w:val="24"/>
+      </w:rPr>
+      <w:t xml:space="preserve">  </w:t>
+    </w:r>
+    <w:r>
+      <w:rPr>
+        <w:b/>
+        <w:bCs/>
+        <w:color w:val="FF0000"/>
         <w:sz w:val="36"/>
         <w:szCs w:val="36"/>
       </w:rPr>
@@ -7389,6 +7519,7 @@
       <w:rPr>
         <w:b/>
         <w:bCs/>
+        <w:color w:val="FF0000"/>
         <w:sz w:val="24"/>
         <w:szCs w:val="24"/>
       </w:rPr>
@@ -7398,6 +7529,7 @@
       <w:rPr>
         <w:b/>
         <w:bCs/>
+        <w:color w:val="FF0000"/>
         <w:sz w:val="24"/>
         <w:szCs w:val="24"/>
       </w:rPr>
@@ -7407,6 +7539,7 @@
       <w:rPr>
         <w:b/>
         <w:bCs/>
+        <w:color w:val="FF0000"/>
         <w:sz w:val="24"/>
         <w:szCs w:val="24"/>
       </w:rPr>
@@ -7417,7 +7550,7 @@
 </file>
 
 <file path=word/header3.xml><?xml version="1.0" encoding="utf-8"?>
-<w:hdr xmlns:wpc="http://schemas.microsoft.com/office/word/2010/wordprocessingCanvas" xmlns:cx="http://schemas.microsoft.com/office/drawing/2014/chartex" xmlns:cx1="http://schemas.microsoft.com/office/drawing/2015/9/8/chartex" xmlns:cx2="http://schemas.microsoft.com/office/drawing/2015/10/21/chartex" xmlns:cx3="http://schemas.microsoft.com/office/drawing/2016/5/9/chartex" xmlns:cx4="http://schemas.microsoft.com/office/drawing/2016/5/10/chartex" xmlns:cx5="http://schemas.microsoft.com/office/drawing/2016/5/11/chartex" xmlns:cx6="http://schemas.microsoft.com/office/drawing/2016/5/12/chartex" xmlns:cx7="http://schemas.microsoft.com/office/drawing/2016/5/13/chartex" xmlns:cx8="http://schemas.microsoft.com/office/drawing/2016/5/14/chartex" xmlns:mc="http://schemas.openxmlformats.org/markup-compatibility/2006" xmlns:aink="http://schemas.microsoft.com/office/drawing/2016/ink" xmlns:am3d="http://schemas.microsoft.com/office/drawing/2017/model3d" xmlns:o="urn:schemas-microsoft-com:office:office" xmlns:r="http://schemas.openxmlformats.org/officeDocument/2006/relationships" xmlns:m="http://schemas.openxmlformats.org/officeDocument/2006/math" xmlns:v="urn:schemas-microsoft-com:vml" xmlns:wp14="http://schemas.microsoft.com/office/word/2010/wordprocessingDrawing" xmlns:wp="http://schemas.openxmlformats.org/drawingml/2006/wordprocessingDrawing" xmlns:w10="urn:schemas-microsoft-com:office:word" xmlns:w="http://schemas.openxmlformats.org/wordprocessingml/2006/main" xmlns:w14="http://schemas.microsoft.com/office/word/2010/wordml" xmlns:w15="http://schemas.microsoft.com/office/word/2012/wordml" xmlns:w16cex="http://schemas.microsoft.com/office/word/2018/wordml/cex" xmlns:w16cid="http://schemas.microsoft.com/office/word/2016/wordml/cid" xmlns:w16="http://schemas.microsoft.com/office/word/2018/wordml" xmlns:w16sdtdh="http://schemas.microsoft.com/office/word/2020/wordml/sdtdatahash" xmlns:w16se="http://schemas.microsoft.com/office/word/2015/wordml/symex" xmlns:wpg="http://schemas.microsoft.com/office/word/2010/wordprocessingGroup" xmlns:wpi="http://schemas.microsoft.com/office/word/2010/wordprocessingInk" xmlns:wne="http://schemas.microsoft.com/office/word/2006/wordml" xmlns:wps="http://schemas.microsoft.com/office/word/2010/wordprocessingShape" mc:Ignorable="w14 w15 w16se w16cid w16 w16cex w16sdtdh wp14">
+<w:hdr xmlns:wpc="http://schemas.microsoft.com/office/word/2010/wordprocessingCanvas" xmlns:mc="http://schemas.openxmlformats.org/markup-compatibility/2006" xmlns:o="urn:schemas-microsoft-com:office:office" xmlns:r="http://schemas.openxmlformats.org/officeDocument/2006/relationships" xmlns:m="http://schemas.openxmlformats.org/officeDocument/2006/math" xmlns:v="urn:schemas-microsoft-com:vml" xmlns:wp14="http://schemas.microsoft.com/office/word/2010/wordprocessingDrawing" xmlns:wp="http://schemas.openxmlformats.org/drawingml/2006/wordprocessingDrawing" xmlns:w10="urn:schemas-microsoft-com:office:word" xmlns:w="http://schemas.openxmlformats.org/wordprocessingml/2006/main" xmlns:w14="http://schemas.microsoft.com/office/word/2010/wordml" xmlns:wpg="http://schemas.microsoft.com/office/word/2010/wordprocessingGroup" xmlns:wpi="http://schemas.microsoft.com/office/word/2010/wordprocessingInk" xmlns:wne="http://schemas.microsoft.com/office/word/2006/wordml" xmlns:wps="http://schemas.microsoft.com/office/word/2010/wordprocessingShape" mc:Ignorable="w14 wp14">
   <w:p>
     <w:pPr>
       <w:pStyle w:val="Header"/>
@@ -7427,7 +7560,7 @@
 </file>
 
 <file path=word/styles.xml><?xml version="1.0" encoding="utf-8"?>
-<w:styles xmlns:mc="http://schemas.openxmlformats.org/markup-compatibility/2006" xmlns:r="http://schemas.openxmlformats.org/officeDocument/2006/relationships" xmlns:w="http://schemas.openxmlformats.org/wordprocessingml/2006/main" xmlns:w14="http://schemas.microsoft.com/office/word/2010/wordml" xmlns:w15="http://schemas.microsoft.com/office/word/2012/wordml" xmlns:w16cex="http://schemas.microsoft.com/office/word/2018/wordml/cex" xmlns:w16cid="http://schemas.microsoft.com/office/word/2016/wordml/cid" xmlns:w16="http://schemas.microsoft.com/office/word/2018/wordml" xmlns:w16sdtdh="http://schemas.microsoft.com/office/word/2020/wordml/sdtdatahash" xmlns:w16se="http://schemas.microsoft.com/office/word/2015/wordml/symex" mc:Ignorable="w14 w15 w16se w16cid w16 w16cex w16sdtdh">
+<w:styles xmlns:mc="http://schemas.openxmlformats.org/markup-compatibility/2006" xmlns:r="http://schemas.openxmlformats.org/officeDocument/2006/relationships" xmlns:w="http://schemas.openxmlformats.org/wordprocessingml/2006/main" xmlns:w14="http://schemas.microsoft.com/office/word/2010/wordml" mc:Ignorable="w14">
   <w:docDefaults>
     <w:rPrDefault>
       <w:rPr>
@@ -7443,383 +7576,446 @@
       </w:pPr>
     </w:pPrDefault>
   </w:docDefaults>
-  <w:latentStyles w:defLockedState="0" w:defUIPriority="99" w:defSemiHidden="0" w:defUnhideWhenUsed="0" w:defQFormat="0" w:count="376">
-    <w:lsdException w:name="Normal" w:uiPriority="0" w:qFormat="1"/>
-    <w:lsdException w:name="heading 1" w:uiPriority="9" w:qFormat="1"/>
-    <w:lsdException w:name="heading 2" w:semiHidden="1" w:uiPriority="9" w:unhideWhenUsed="1" w:qFormat="1"/>
-    <w:lsdException w:name="heading 3" w:semiHidden="1" w:uiPriority="9" w:unhideWhenUsed="1" w:qFormat="1"/>
-    <w:lsdException w:name="heading 4" w:semiHidden="1" w:uiPriority="9" w:unhideWhenUsed="1" w:qFormat="1"/>
-    <w:lsdException w:name="heading 5" w:semiHidden="1" w:uiPriority="9" w:unhideWhenUsed="1" w:qFormat="1"/>
-    <w:lsdException w:name="heading 6" w:semiHidden="1" w:uiPriority="9" w:unhideWhenUsed="1" w:qFormat="1"/>
-    <w:lsdException w:name="heading 7" w:semiHidden="1" w:uiPriority="9" w:unhideWhenUsed="1" w:qFormat="1"/>
-    <w:lsdException w:name="heading 8" w:semiHidden="1" w:uiPriority="9" w:unhideWhenUsed="1" w:qFormat="1"/>
-    <w:lsdException w:name="heading 9" w:semiHidden="1" w:uiPriority="9" w:unhideWhenUsed="1" w:qFormat="1"/>
-    <w:lsdException w:name="index 1" w:semiHidden="1" w:unhideWhenUsed="1"/>
-    <w:lsdException w:name="index 2" w:semiHidden="1" w:unhideWhenUsed="1"/>
-    <w:lsdException w:name="index 3" w:semiHidden="1" w:unhideWhenUsed="1"/>
-    <w:lsdException w:name="index 4" w:semiHidden="1" w:unhideWhenUsed="1"/>
-    <w:lsdException w:name="index 5" w:semiHidden="1" w:unhideWhenUsed="1"/>
-    <w:lsdException w:name="index 6" w:semiHidden="1" w:unhideWhenUsed="1"/>
-    <w:lsdException w:name="index 7" w:semiHidden="1" w:unhideWhenUsed="1"/>
-    <w:lsdException w:name="index 8" w:semiHidden="1" w:unhideWhenUsed="1"/>
-    <w:lsdException w:name="index 9" w:semiHidden="1" w:unhideWhenUsed="1"/>
-    <w:lsdException w:name="toc 1" w:semiHidden="1" w:uiPriority="39" w:unhideWhenUsed="1"/>
-    <w:lsdException w:name="toc 2" w:semiHidden="1" w:uiPriority="39" w:unhideWhenUsed="1"/>
-    <w:lsdException w:name="toc 3" w:semiHidden="1" w:uiPriority="39" w:unhideWhenUsed="1"/>
-    <w:lsdException w:name="toc 4" w:semiHidden="1" w:uiPriority="39" w:unhideWhenUsed="1"/>
-    <w:lsdException w:name="toc 5" w:semiHidden="1" w:uiPriority="39" w:unhideWhenUsed="1"/>
-    <w:lsdException w:name="toc 6" w:semiHidden="1" w:uiPriority="39" w:unhideWhenUsed="1"/>
-    <w:lsdException w:name="toc 7" w:semiHidden="1" w:uiPriority="39" w:unhideWhenUsed="1"/>
-    <w:lsdException w:name="toc 8" w:semiHidden="1" w:uiPriority="39" w:unhideWhenUsed="1"/>
-    <w:lsdException w:name="toc 9" w:semiHidden="1" w:uiPriority="39" w:unhideWhenUsed="1"/>
-    <w:lsdException w:name="Normal Indent" w:semiHidden="1" w:unhideWhenUsed="1"/>
-    <w:lsdException w:name="footnote text" w:semiHidden="1" w:unhideWhenUsed="1"/>
-    <w:lsdException w:name="annotation text" w:semiHidden="1" w:unhideWhenUsed="1"/>
-    <w:lsdException w:name="header" w:semiHidden="1" w:unhideWhenUsed="1"/>
-    <w:lsdException w:name="footer" w:semiHidden="1" w:unhideWhenUsed="1"/>
-    <w:lsdException w:name="index heading" w:semiHidden="1" w:unhideWhenUsed="1"/>
-    <w:lsdException w:name="caption" w:semiHidden="1" w:uiPriority="35" w:unhideWhenUsed="1" w:qFormat="1"/>
-    <w:lsdException w:name="table of figures" w:semiHidden="1" w:unhideWhenUsed="1"/>
-    <w:lsdException w:name="envelope address" w:semiHidden="1" w:unhideWhenUsed="1"/>
-    <w:lsdException w:name="envelope return" w:semiHidden="1" w:unhideWhenUsed="1"/>
-    <w:lsdException w:name="footnote reference" w:semiHidden="1" w:unhideWhenUsed="1"/>
-    <w:lsdException w:name="annotation reference" w:semiHidden="1" w:unhideWhenUsed="1"/>
-    <w:lsdException w:name="line number" w:semiHidden="1" w:unhideWhenUsed="1"/>
-    <w:lsdException w:name="page number" w:semiHidden="1" w:unhideWhenUsed="1"/>
-    <w:lsdException w:name="endnote reference" w:semiHidden="1" w:unhideWhenUsed="1"/>
-    <w:lsdException w:name="endnote text" w:semiHidden="1" w:unhideWhenUsed="1"/>
-    <w:lsdException w:name="table of authorities" w:semiHidden="1" w:unhideWhenUsed="1"/>
-    <w:lsdException w:name="macro" w:semiHidden="1" w:unhideWhenUsed="1"/>
-    <w:lsdException w:name="toa heading" w:semiHidden="1" w:unhideWhenUsed="1"/>
-    <w:lsdException w:name="List" w:semiHidden="1" w:unhideWhenUsed="1"/>
-    <w:lsdException w:name="List Bullet" w:semiHidden="1" w:unhideWhenUsed="1"/>
-    <w:lsdException w:name="List Number" w:semiHidden="1" w:unhideWhenUsed="1"/>
-    <w:lsdException w:name="List 2" w:semiHidden="1" w:unhideWhenUsed="1"/>
-    <w:lsdException w:name="List 3" w:semiHidden="1" w:unhideWhenUsed="1"/>
-    <w:lsdException w:name="List 4" w:semiHidden="1" w:unhideWhenUsed="1"/>
-    <w:lsdException w:name="List 5" w:semiHidden="1" w:unhideWhenUsed="1"/>
-    <w:lsdException w:name="List Bullet 2" w:semiHidden="1" w:unhideWhenUsed="1"/>
-    <w:lsdException w:name="List Bullet 3" w:semiHidden="1" w:unhideWhenUsed="1"/>
-    <w:lsdException w:name="List Bullet 4" w:semiHidden="1" w:unhideWhenUsed="1"/>
-    <w:lsdException w:name="List Bullet 5" w:semiHidden="1" w:unhideWhenUsed="1"/>
-    <w:lsdException w:name="List Number 2" w:semiHidden="1" w:unhideWhenUsed="1"/>
-    <w:lsdException w:name="List Number 3" w:semiHidden="1" w:unhideWhenUsed="1"/>
-    <w:lsdException w:name="List Number 4" w:semiHidden="1" w:unhideWhenUsed="1"/>
-    <w:lsdException w:name="List Number 5" w:semiHidden="1" w:unhideWhenUsed="1"/>
-    <w:lsdException w:name="Title" w:uiPriority="10" w:qFormat="1"/>
-    <w:lsdException w:name="Closing" w:semiHidden="1" w:unhideWhenUsed="1"/>
-    <w:lsdException w:name="Signature" w:semiHidden="1" w:unhideWhenUsed="1"/>
-    <w:lsdException w:name="Default Paragraph Font" w:semiHidden="1" w:uiPriority="1" w:unhideWhenUsed="1"/>
-    <w:lsdException w:name="Body Text" w:semiHidden="1" w:unhideWhenUsed="1"/>
-    <w:lsdException w:name="Body Text Indent" w:semiHidden="1" w:unhideWhenUsed="1"/>
-    <w:lsdException w:name="List Continue" w:semiHidden="1" w:unhideWhenUsed="1"/>
-    <w:lsdException w:name="List Continue 2" w:semiHidden="1" w:unhideWhenUsed="1"/>
-    <w:lsdException w:name="List Continue 3" w:semiHidden="1" w:unhideWhenUsed="1"/>
-    <w:lsdException w:name="List Continue 4" w:semiHidden="1" w:unhideWhenUsed="1"/>
-    <w:lsdException w:name="List Continue 5" w:semiHidden="1" w:unhideWhenUsed="1"/>
-    <w:lsdException w:name="Message Header" w:semiHidden="1" w:unhideWhenUsed="1"/>
-    <w:lsdException w:name="Subtitle" w:uiPriority="11" w:qFormat="1"/>
-    <w:lsdException w:name="Salutation" w:semiHidden="1" w:unhideWhenUsed="1"/>
-    <w:lsdException w:name="Date" w:semiHidden="1" w:unhideWhenUsed="1"/>
-    <w:lsdException w:name="Body Text First Indent" w:semiHidden="1" w:unhideWhenUsed="1"/>
-    <w:lsdException w:name="Body Text First Indent 2" w:semiHidden="1" w:unhideWhenUsed="1"/>
-    <w:lsdException w:name="Note Heading" w:semiHidden="1" w:unhideWhenUsed="1"/>
-    <w:lsdException w:name="Body Text 2" w:semiHidden="1" w:unhideWhenUsed="1"/>
-    <w:lsdException w:name="Body Text 3" w:semiHidden="1" w:unhideWhenUsed="1"/>
-    <w:lsdException w:name="Body Text Indent 2" w:semiHidden="1" w:unhideWhenUsed="1"/>
-    <w:lsdException w:name="Body Text Indent 3" w:semiHidden="1" w:unhideWhenUsed="1"/>
-    <w:lsdException w:name="Block Text" w:semiHidden="1" w:unhideWhenUsed="1"/>
-    <w:lsdException w:name="Hyperlink" w:semiHidden="1" w:unhideWhenUsed="1"/>
-    <w:lsdException w:name="FollowedHyperlink" w:semiHidden="1" w:unhideWhenUsed="1"/>
-    <w:lsdException w:name="Strong" w:uiPriority="22" w:qFormat="1"/>
-    <w:lsdException w:name="Emphasis" w:uiPriority="20" w:qFormat="1"/>
-    <w:lsdException w:name="Document Map" w:semiHidden="1" w:unhideWhenUsed="1"/>
-    <w:lsdException w:name="Plain Text" w:semiHidden="1" w:unhideWhenUsed="1"/>
-    <w:lsdException w:name="E-mail Signature" w:semiHidden="1" w:unhideWhenUsed="1"/>
-    <w:lsdException w:name="HTML Top of Form" w:semiHidden="1" w:unhideWhenUsed="1"/>
-    <w:lsdException w:name="HTML Bottom of Form" w:semiHidden="1" w:unhideWhenUsed="1"/>
-    <w:lsdException w:name="Normal (Web)" w:semiHidden="1" w:unhideWhenUsed="1"/>
-    <w:lsdException w:name="HTML Acronym" w:semiHidden="1" w:unhideWhenUsed="1"/>
-    <w:lsdException w:name="HTML Address" w:semiHidden="1" w:unhideWhenUsed="1"/>
-    <w:lsdException w:name="HTML Cite" w:semiHidden="1" w:unhideWhenUsed="1"/>
-    <w:lsdException w:name="HTML Code" w:semiHidden="1" w:unhideWhenUsed="1"/>
-    <w:lsdException w:name="HTML Definition" w:semiHidden="1" w:unhideWhenUsed="1"/>
-    <w:lsdException w:name="HTML Keyboard" w:semiHidden="1" w:unhideWhenUsed="1"/>
-    <w:lsdException w:name="HTML Preformatted" w:semiHidden="1" w:unhideWhenUsed="1"/>
-    <w:lsdException w:name="HTML Sample" w:semiHidden="1" w:unhideWhenUsed="1"/>
-    <w:lsdException w:name="HTML Typewriter" w:semiHidden="1" w:unhideWhenUsed="1"/>
-    <w:lsdException w:name="HTML Variable" w:semiHidden="1" w:unhideWhenUsed="1"/>
-    <w:lsdException w:name="Normal Table" w:semiHidden="1" w:unhideWhenUsed="1"/>
-    <w:lsdException w:name="annotation subject" w:semiHidden="1" w:unhideWhenUsed="1"/>
-    <w:lsdException w:name="No List" w:semiHidden="1" w:unhideWhenUsed="1"/>
-    <w:lsdException w:name="Outline List 1" w:semiHidden="1" w:unhideWhenUsed="1"/>
-    <w:lsdException w:name="Outline List 2" w:semiHidden="1" w:unhideWhenUsed="1"/>
-    <w:lsdException w:name="Outline List 3" w:semiHidden="1" w:unhideWhenUsed="1"/>
-    <w:lsdException w:name="Table Simple 1" w:semiHidden="1" w:unhideWhenUsed="1"/>
-    <w:lsdException w:name="Table Simple 2" w:semiHidden="1" w:unhideWhenUsed="1"/>
-    <w:lsdException w:name="Table Simple 3" w:semiHidden="1" w:unhideWhenUsed="1"/>
-    <w:lsdException w:name="Table Classic 1" w:semiHidden="1" w:unhideWhenUsed="1"/>
-    <w:lsdException w:name="Table Classic 2" w:semiHidden="1" w:unhideWhenUsed="1"/>
-    <w:lsdException w:name="Table Classic 3" w:semiHidden="1" w:unhideWhenUsed="1"/>
-    <w:lsdException w:name="Table Classic 4" w:semiHidden="1" w:unhideWhenUsed="1"/>
-    <w:lsdException w:name="Table Colorful 1" w:semiHidden="1" w:unhideWhenUsed="1"/>
-    <w:lsdException w:name="Table Colorful 2" w:semiHidden="1" w:unhideWhenUsed="1"/>
-    <w:lsdException w:name="Table Colorful 3" w:semiHidden="1" w:unhideWhenUsed="1"/>
-    <w:lsdException w:name="Table Columns 1" w:semiHidden="1" w:unhideWhenUsed="1"/>
-    <w:lsdException w:name="Table Columns 2" w:semiHidden="1" w:unhideWhenUsed="1"/>
-    <w:lsdException w:name="Table Columns 3" w:semiHidden="1" w:unhideWhenUsed="1"/>
-    <w:lsdException w:name="Table Columns 4" w:semiHidden="1" w:unhideWhenUsed="1"/>
-    <w:lsdException w:name="Table Columns 5" w:semiHidden="1" w:unhideWhenUsed="1"/>
-    <w:lsdException w:name="Table Grid 1" w:semiHidden="1" w:unhideWhenUsed="1"/>
-    <w:lsdException w:name="Table Grid 2" w:semiHidden="1" w:unhideWhenUsed="1"/>
-    <w:lsdException w:name="Table Grid 3" w:semiHidden="1" w:unhideWhenUsed="1"/>
-    <w:lsdException w:name="Table Grid 4" w:semiHidden="1" w:unhideWhenUsed="1"/>
-    <w:lsdException w:name="Table Grid 5" w:semiHidden="1" w:unhideWhenUsed="1"/>
-    <w:lsdException w:name="Table Grid 6" w:semiHidden="1" w:unhideWhenUsed="1"/>
-    <w:lsdException w:name="Table Grid 7" w:semiHidden="1" w:unhideWhenUsed="1"/>
-    <w:lsdException w:name="Table Grid 8" w:semiHidden="1" w:unhideWhenUsed="1"/>
-    <w:lsdException w:name="Table List 1" w:semiHidden="1" w:unhideWhenUsed="1"/>
-    <w:lsdException w:name="Table List 2" w:semiHidden="1" w:unhideWhenUsed="1"/>
-    <w:lsdException w:name="Table List 3" w:semiHidden="1" w:unhideWhenUsed="1"/>
-    <w:lsdException w:name="Table List 4" w:semiHidden="1" w:unhideWhenUsed="1"/>
-    <w:lsdException w:name="Table List 5" w:semiHidden="1" w:unhideWhenUsed="1"/>
-    <w:lsdException w:name="Table List 6" w:semiHidden="1" w:unhideWhenUsed="1"/>
-    <w:lsdException w:name="Table List 7" w:semiHidden="1" w:unhideWhenUsed="1"/>
-    <w:lsdException w:name="Table List 8" w:semiHidden="1" w:unhideWhenUsed="1"/>
-    <w:lsdException w:name="Table 3D effects 1" w:semiHidden="1" w:unhideWhenUsed="1"/>
-    <w:lsdException w:name="Table 3D effects 2" w:semiHidden="1" w:unhideWhenUsed="1"/>
-    <w:lsdException w:name="Table 3D effects 3" w:semiHidden="1" w:unhideWhenUsed="1"/>
-    <w:lsdException w:name="Table Contemporary" w:semiHidden="1" w:unhideWhenUsed="1"/>
-    <w:lsdException w:name="Table Elegant" w:semiHidden="1" w:unhideWhenUsed="1"/>
-    <w:lsdException w:name="Table Professional" w:semiHidden="1" w:unhideWhenUsed="1"/>
-    <w:lsdException w:name="Table Subtle 1" w:semiHidden="1" w:unhideWhenUsed="1"/>
-    <w:lsdException w:name="Table Subtle 2" w:semiHidden="1" w:unhideWhenUsed="1"/>
-    <w:lsdException w:name="Table Web 1" w:semiHidden="1" w:unhideWhenUsed="1"/>
-    <w:lsdException w:name="Table Web 2" w:semiHidden="1" w:unhideWhenUsed="1"/>
-    <w:lsdException w:name="Table Web 3" w:semiHidden="1" w:unhideWhenUsed="1"/>
-    <w:lsdException w:name="Balloon Text" w:semiHidden="1" w:unhideWhenUsed="1"/>
-    <w:lsdException w:name="Table Grid" w:uiPriority="59"/>
-    <w:lsdException w:name="Table Theme" w:semiHidden="1" w:unhideWhenUsed="1"/>
-    <w:lsdException w:name="Placeholder Text" w:semiHidden="1"/>
-    <w:lsdException w:name="No Spacing" w:uiPriority="1" w:qFormat="1"/>
-    <w:lsdException w:name="Light Shading" w:uiPriority="60"/>
-    <w:lsdException w:name="Light List" w:uiPriority="61"/>
-    <w:lsdException w:name="Light Grid" w:uiPriority="62"/>
-    <w:lsdException w:name="Medium Shading 1" w:uiPriority="63"/>
-    <w:lsdException w:name="Medium Shading 2" w:uiPriority="64"/>
-    <w:lsdException w:name="Medium List 1" w:uiPriority="65"/>
-    <w:lsdException w:name="Medium List 2" w:uiPriority="66"/>
-    <w:lsdException w:name="Medium Grid 1" w:uiPriority="67"/>
-    <w:lsdException w:name="Medium Grid 2" w:uiPriority="68"/>
-    <w:lsdException w:name="Medium Grid 3" w:uiPriority="69"/>
-    <w:lsdException w:name="Dark List" w:uiPriority="70"/>
-    <w:lsdException w:name="Colorful Shading" w:uiPriority="71"/>
-    <w:lsdException w:name="Colorful List" w:uiPriority="72"/>
-    <w:lsdException w:name="Colorful Grid" w:uiPriority="73"/>
-    <w:lsdException w:name="Light Shading Accent 1" w:uiPriority="60"/>
-    <w:lsdException w:name="Light List Accent 1" w:uiPriority="61"/>
-    <w:lsdException w:name="Light Grid Accent 1" w:uiPriority="62"/>
-    <w:lsdException w:name="Medium Shading 1 Accent 1" w:uiPriority="63"/>
-    <w:lsdException w:name="Medium Shading 2 Accent 1" w:uiPriority="64"/>
-    <w:lsdException w:name="Medium List 1 Accent 1" w:uiPriority="65"/>
-    <w:lsdException w:name="Revision" w:semiHidden="1"/>
-    <w:lsdException w:name="List Paragraph" w:uiPriority="34" w:qFormat="1"/>
-    <w:lsdException w:name="Quote" w:uiPriority="29" w:qFormat="1"/>
-    <w:lsdException w:name="Intense Quote" w:uiPriority="30" w:qFormat="1"/>
-    <w:lsdException w:name="Medium List 2 Accent 1" w:uiPriority="66"/>
-    <w:lsdException w:name="Medium Grid 1 Accent 1" w:uiPriority="67"/>
-    <w:lsdException w:name="Medium Grid 2 Accent 1" w:uiPriority="68"/>
-    <w:lsdException w:name="Medium Grid 3 Accent 1" w:uiPriority="69"/>
-    <w:lsdException w:name="Dark List Accent 1" w:uiPriority="70"/>
-    <w:lsdException w:name="Colorful Shading Accent 1" w:uiPriority="71"/>
-    <w:lsdException w:name="Colorful List Accent 1" w:uiPriority="72"/>
-    <w:lsdException w:name="Colorful Grid Accent 1" w:uiPriority="73"/>
-    <w:lsdException w:name="Light Shading Accent 2" w:uiPriority="60"/>
-    <w:lsdException w:name="Light List Accent 2" w:uiPriority="61"/>
-    <w:lsdException w:name="Light Grid Accent 2" w:uiPriority="62"/>
-    <w:lsdException w:name="Medium Shading 1 Accent 2" w:uiPriority="63"/>
-    <w:lsdException w:name="Medium Shading 2 Accent 2" w:uiPriority="64"/>
-    <w:lsdException w:name="Medium List 1 Accent 2" w:uiPriority="65"/>
-    <w:lsdException w:name="Medium List 2 Accent 2" w:uiPriority="66"/>
-    <w:lsdException w:name="Medium Grid 1 Accent 2" w:uiPriority="67"/>
-    <w:lsdException w:name="Medium Grid 2 Accent 2" w:uiPriority="68"/>
-    <w:lsdException w:name="Medium Grid 3 Accent 2" w:uiPriority="69"/>
-    <w:lsdException w:name="Dark List Accent 2" w:uiPriority="70"/>
-    <w:lsdException w:name="Colorful Shading Accent 2" w:uiPriority="71"/>
-    <w:lsdException w:name="Colorful List Accent 2" w:uiPriority="72"/>
-    <w:lsdException w:name="Colorful Grid Accent 2" w:uiPriority="73"/>
-    <w:lsdException w:name="Light Shading Accent 3" w:uiPriority="60"/>
-    <w:lsdException w:name="Light List Accent 3" w:uiPriority="61"/>
-    <w:lsdException w:name="Light Grid Accent 3" w:uiPriority="62"/>
-    <w:lsdException w:name="Medium Shading 1 Accent 3" w:uiPriority="63"/>
-    <w:lsdException w:name="Medium Shading 2 Accent 3" w:uiPriority="64"/>
-    <w:lsdException w:name="Medium List 1 Accent 3" w:uiPriority="65"/>
-    <w:lsdException w:name="Medium List 2 Accent 3" w:uiPriority="66"/>
-    <w:lsdException w:name="Medium Grid 1 Accent 3" w:uiPriority="67"/>
-    <w:lsdException w:name="Medium Grid 2 Accent 3" w:uiPriority="68"/>
-    <w:lsdException w:name="Medium Grid 3 Accent 3" w:uiPriority="69"/>
-    <w:lsdException w:name="Dark List Accent 3" w:uiPriority="70"/>
-    <w:lsdException w:name="Colorful Shading Accent 3" w:uiPriority="71"/>
-    <w:lsdException w:name="Colorful List Accent 3" w:uiPriority="72"/>
-    <w:lsdException w:name="Colorful Grid Accent 3" w:uiPriority="73"/>
-    <w:lsdException w:name="Light Shading Accent 4" w:uiPriority="60"/>
-    <w:lsdException w:name="Light List Accent 4" w:uiPriority="61"/>
-    <w:lsdException w:name="Light Grid Accent 4" w:uiPriority="62"/>
-    <w:lsdException w:name="Medium Shading 1 Accent 4" w:uiPriority="63"/>
-    <w:lsdException w:name="Medium Shading 2 Accent 4" w:uiPriority="64"/>
-    <w:lsdException w:name="Medium List 1 Accent 4" w:uiPriority="65"/>
-    <w:lsdException w:name="Medium List 2 Accent 4" w:uiPriority="66"/>
-    <w:lsdException w:name="Medium Grid 1 Accent 4" w:uiPriority="67"/>
-    <w:lsdException w:name="Medium Grid 2 Accent 4" w:uiPriority="68"/>
-    <w:lsdException w:name="Medium Grid 3 Accent 4" w:uiPriority="69"/>
-    <w:lsdException w:name="Dark List Accent 4" w:uiPriority="70"/>
-    <w:lsdException w:name="Colorful Shading Accent 4" w:uiPriority="71"/>
-    <w:lsdException w:name="Colorful List Accent 4" w:uiPriority="72"/>
-    <w:lsdException w:name="Colorful Grid Accent 4" w:uiPriority="73"/>
-    <w:lsdException w:name="Light Shading Accent 5" w:uiPriority="60"/>
-    <w:lsdException w:name="Light List Accent 5" w:uiPriority="61"/>
-    <w:lsdException w:name="Light Grid Accent 5" w:uiPriority="62"/>
-    <w:lsdException w:name="Medium Shading 1 Accent 5" w:uiPriority="63"/>
-    <w:lsdException w:name="Medium Shading 2 Accent 5" w:uiPriority="64"/>
-    <w:lsdException w:name="Medium List 1 Accent 5" w:uiPriority="65"/>
-    <w:lsdException w:name="Medium List 2 Accent 5" w:uiPriority="66"/>
-    <w:lsdException w:name="Medium Grid 1 Accent 5" w:uiPriority="67"/>
-    <w:lsdException w:name="Medium Grid 2 Accent 5" w:uiPriority="68"/>
-    <w:lsdException w:name="Medium Grid 3 Accent 5" w:uiPriority="69"/>
-    <w:lsdException w:name="Dark List Accent 5" w:uiPriority="70"/>
-    <w:lsdException w:name="Colorful Shading Accent 5" w:uiPriority="71"/>
-    <w:lsdException w:name="Colorful List Accent 5" w:uiPriority="72"/>
-    <w:lsdException w:name="Colorful Grid Accent 5" w:uiPriority="73"/>
-    <w:lsdException w:name="Light Shading Accent 6" w:uiPriority="60"/>
-    <w:lsdException w:name="Light List Accent 6" w:uiPriority="61"/>
-    <w:lsdException w:name="Light Grid Accent 6" w:uiPriority="62"/>
-    <w:lsdException w:name="Medium Shading 1 Accent 6" w:uiPriority="63"/>
-    <w:lsdException w:name="Medium Shading 2 Accent 6" w:uiPriority="64"/>
-    <w:lsdException w:name="Medium List 1 Accent 6" w:uiPriority="65"/>
-    <w:lsdException w:name="Medium List 2 Accent 6" w:uiPriority="66"/>
-    <w:lsdException w:name="Medium Grid 1 Accent 6" w:uiPriority="67"/>
-    <w:lsdException w:name="Medium Grid 2 Accent 6" w:uiPriority="68"/>
-    <w:lsdException w:name="Medium Grid 3 Accent 6" w:uiPriority="69"/>
-    <w:lsdException w:name="Dark List Accent 6" w:uiPriority="70"/>
-    <w:lsdException w:name="Colorful Shading Accent 6" w:uiPriority="71"/>
-    <w:lsdException w:name="Colorful List Accent 6" w:uiPriority="72"/>
-    <w:lsdException w:name="Colorful Grid Accent 6" w:uiPriority="73"/>
-    <w:lsdException w:name="Subtle Emphasis" w:uiPriority="19" w:qFormat="1"/>
-    <w:lsdException w:name="Intense Emphasis" w:uiPriority="21" w:qFormat="1"/>
-    <w:lsdException w:name="Subtle Reference" w:uiPriority="31" w:qFormat="1"/>
-    <w:lsdException w:name="Intense Reference" w:uiPriority="32" w:qFormat="1"/>
-    <w:lsdException w:name="Book Title" w:uiPriority="33" w:qFormat="1"/>
-    <w:lsdException w:name="Bibliography" w:semiHidden="1" w:uiPriority="37" w:unhideWhenUsed="1"/>
-    <w:lsdException w:name="TOC Heading" w:semiHidden="1" w:uiPriority="39" w:unhideWhenUsed="1" w:qFormat="1"/>
-    <w:lsdException w:name="Plain Table 1" w:uiPriority="41"/>
-    <w:lsdException w:name="Plain Table 2" w:uiPriority="42"/>
-    <w:lsdException w:name="Plain Table 3" w:uiPriority="43"/>
-    <w:lsdException w:name="Plain Table 4" w:uiPriority="44"/>
-    <w:lsdException w:name="Plain Table 5" w:uiPriority="45"/>
-    <w:lsdException w:name="Grid Table Light" w:uiPriority="40"/>
-    <w:lsdException w:name="Grid Table 1 Light" w:uiPriority="46"/>
-    <w:lsdException w:name="Grid Table 2" w:uiPriority="47"/>
-    <w:lsdException w:name="Grid Table 3" w:uiPriority="48"/>
-    <w:lsdException w:name="Grid Table 4" w:uiPriority="49"/>
-    <w:lsdException w:name="Grid Table 5 Dark" w:uiPriority="50"/>
-    <w:lsdException w:name="Grid Table 6 Colorful" w:uiPriority="51"/>
-    <w:lsdException w:name="Grid Table 7 Colorful" w:uiPriority="52"/>
-    <w:lsdException w:name="Grid Table 1 Light Accent 1" w:uiPriority="46"/>
-    <w:lsdException w:name="Grid Table 2 Accent 1" w:uiPriority="47"/>
-    <w:lsdException w:name="Grid Table 3 Accent 1" w:uiPriority="48"/>
-    <w:lsdException w:name="Grid Table 4 Accent 1" w:uiPriority="49"/>
-    <w:lsdException w:name="Grid Table 5 Dark Accent 1" w:uiPriority="50"/>
-    <w:lsdException w:name="Grid Table 6 Colorful Accent 1" w:uiPriority="51"/>
-    <w:lsdException w:name="Grid Table 7 Colorful Accent 1" w:uiPriority="52"/>
-    <w:lsdException w:name="Grid Table 1 Light Accent 2" w:uiPriority="46"/>
-    <w:lsdException w:name="Grid Table 2 Accent 2" w:uiPriority="47"/>
-    <w:lsdException w:name="Grid Table 3 Accent 2" w:uiPriority="48"/>
-    <w:lsdException w:name="Grid Table 4 Accent 2" w:uiPriority="49"/>
-    <w:lsdException w:name="Grid Table 5 Dark Accent 2" w:uiPriority="50"/>
-    <w:lsdException w:name="Grid Table 6 Colorful Accent 2" w:uiPriority="51"/>
-    <w:lsdException w:name="Grid Table 7 Colorful Accent 2" w:uiPriority="52"/>
-    <w:lsdException w:name="Grid Table 1 Light Accent 3" w:uiPriority="46"/>
-    <w:lsdException w:name="Grid Table 2 Accent 3" w:uiPriority="47"/>
-    <w:lsdException w:name="Grid Table 3 Accent 3" w:uiPriority="48"/>
-    <w:lsdException w:name="Grid Table 4 Accent 3" w:uiPriority="49"/>
-    <w:lsdException w:name="Grid Table 5 Dark Accent 3" w:uiPriority="50"/>
-    <w:lsdException w:name="Grid Table 6 Colorful Accent 3" w:uiPriority="51"/>
-    <w:lsdException w:name="Grid Table 7 Colorful Accent 3" w:uiPriority="52"/>
-    <w:lsdException w:name="Grid Table 1 Light Accent 4" w:uiPriority="46"/>
-    <w:lsdException w:name="Grid Table 2 Accent 4" w:uiPriority="47"/>
-    <w:lsdException w:name="Grid Table 3 Accent 4" w:uiPriority="48"/>
-    <w:lsdException w:name="Grid Table 4 Accent 4" w:uiPriority="49"/>
-    <w:lsdException w:name="Grid Table 5 Dark Accent 4" w:uiPriority="50"/>
-    <w:lsdException w:name="Grid Table 6 Colorful Accent 4" w:uiPriority="51"/>
-    <w:lsdException w:name="Grid Table 7 Colorful Accent 4" w:uiPriority="52"/>
-    <w:lsdException w:name="Grid Table 1 Light Accent 5" w:uiPriority="46"/>
-    <w:lsdException w:name="Grid Table 2 Accent 5" w:uiPriority="47"/>
-    <w:lsdException w:name="Grid Table 3 Accent 5" w:uiPriority="48"/>
-    <w:lsdException w:name="Grid Table 4 Accent 5" w:uiPriority="49"/>
-    <w:lsdException w:name="Grid Table 5 Dark Accent 5" w:uiPriority="50"/>
-    <w:lsdException w:name="Grid Table 6 Colorful Accent 5" w:uiPriority="51"/>
-    <w:lsdException w:name="Grid Table 7 Colorful Accent 5" w:uiPriority="52"/>
-    <w:lsdException w:name="Grid Table 1 Light Accent 6" w:uiPriority="46"/>
-    <w:lsdException w:name="Grid Table 2 Accent 6" w:uiPriority="47"/>
-    <w:lsdException w:name="Grid Table 3 Accent 6" w:uiPriority="48"/>
-    <w:lsdException w:name="Grid Table 4 Accent 6" w:uiPriority="49"/>
-    <w:lsdException w:name="Grid Table 5 Dark Accent 6" w:uiPriority="50"/>
-    <w:lsdException w:name="Grid Table 6 Colorful Accent 6" w:uiPriority="51"/>
-    <w:lsdException w:name="Grid Table 7 Colorful Accent 6" w:uiPriority="52"/>
-    <w:lsdException w:name="List Table 1 Light" w:uiPriority="46"/>
-    <w:lsdException w:name="List Table 2" w:uiPriority="47"/>
-    <w:lsdException w:name="List Table 3" w:uiPriority="48"/>
-    <w:lsdException w:name="List Table 4" w:uiPriority="49"/>
-    <w:lsdException w:name="List Table 5 Dark" w:uiPriority="50"/>
-    <w:lsdException w:name="List Table 6 Colorful" w:uiPriority="51"/>
-    <w:lsdException w:name="List Table 7 Colorful" w:uiPriority="52"/>
-    <w:lsdException w:name="List Table 1 Light Accent 1" w:uiPriority="46"/>
-    <w:lsdException w:name="List Table 2 Accent 1" w:uiPriority="47"/>
-    <w:lsdException w:name="List Table 3 Accent 1" w:uiPriority="48"/>
-    <w:lsdException w:name="List Table 4 Accent 1" w:uiPriority="49"/>
-    <w:lsdException w:name="List Table 5 Dark Accent 1" w:uiPriority="50"/>
-    <w:lsdException w:name="List Table 6 Colorful Accent 1" w:uiPriority="51"/>
-    <w:lsdException w:name="List Table 7 Colorful Accent 1" w:uiPriority="52"/>
-    <w:lsdException w:name="List Table 1 Light Accent 2" w:uiPriority="46"/>
-    <w:lsdException w:name="List Table 2 Accent 2" w:uiPriority="47"/>
-    <w:lsdException w:name="List Table 3 Accent 2" w:uiPriority="48"/>
-    <w:lsdException w:name="List Table 4 Accent 2" w:uiPriority="49"/>
-    <w:lsdException w:name="List Table 5 Dark Accent 2" w:uiPriority="50"/>
-    <w:lsdException w:name="List Table 6 Colorful Accent 2" w:uiPriority="51"/>
-    <w:lsdException w:name="List Table 7 Colorful Accent 2" w:uiPriority="52"/>
-    <w:lsdException w:name="List Table 1 Light Accent 3" w:uiPriority="46"/>
-    <w:lsdException w:name="List Table 2 Accent 3" w:uiPriority="47"/>
-    <w:lsdException w:name="List Table 3 Accent 3" w:uiPriority="48"/>
-    <w:lsdException w:name="List Table 4 Accent 3" w:uiPriority="49"/>
-    <w:lsdException w:name="List Table 5 Dark Accent 3" w:uiPriority="50"/>
-    <w:lsdException w:name="List Table 6 Colorful Accent 3" w:uiPriority="51"/>
-    <w:lsdException w:name="List Table 7 Colorful Accent 3" w:uiPriority="52"/>
-    <w:lsdException w:name="List Table 1 Light Accent 4" w:uiPriority="46"/>
-    <w:lsdException w:name="List Table 2 Accent 4" w:uiPriority="47"/>
-    <w:lsdException w:name="List Table 3 Accent 4" w:uiPriority="48"/>
-    <w:lsdException w:name="List Table 4 Accent 4" w:uiPriority="49"/>
-    <w:lsdException w:name="List Table 5 Dark Accent 4" w:uiPriority="50"/>
-    <w:lsdException w:name="List Table 6 Colorful Accent 4" w:uiPriority="51"/>
-    <w:lsdException w:name="List Table 7 Colorful Accent 4" w:uiPriority="52"/>
-    <w:lsdException w:name="List Table 1 Light Accent 5" w:uiPriority="46"/>
-    <w:lsdException w:name="List Table 2 Accent 5" w:uiPriority="47"/>
-    <w:lsdException w:name="List Table 3 Accent 5" w:uiPriority="48"/>
-    <w:lsdException w:name="List Table 4 Accent 5" w:uiPriority="49"/>
-    <w:lsdException w:name="List Table 5 Dark Accent 5" w:uiPriority="50"/>
-    <w:lsdException w:name="List Table 6 Colorful Accent 5" w:uiPriority="51"/>
-    <w:lsdException w:name="List Table 7 Colorful Accent 5" w:uiPriority="52"/>
-    <w:lsdException w:name="List Table 1 Light Accent 6" w:uiPriority="46"/>
-    <w:lsdException w:name="List Table 2 Accent 6" w:uiPriority="47"/>
-    <w:lsdException w:name="List Table 3 Accent 6" w:uiPriority="48"/>
-    <w:lsdException w:name="List Table 4 Accent 6" w:uiPriority="49"/>
-    <w:lsdException w:name="List Table 5 Dark Accent 6" w:uiPriority="50"/>
-    <w:lsdException w:name="List Table 6 Colorful Accent 6" w:uiPriority="51"/>
-    <w:lsdException w:name="List Table 7 Colorful Accent 6" w:uiPriority="52"/>
-    <w:lsdException w:name="Mention" w:semiHidden="1" w:unhideWhenUsed="1"/>
-    <w:lsdException w:name="Smart Hyperlink" w:semiHidden="1" w:unhideWhenUsed="1"/>
-    <w:lsdException w:name="Hashtag" w:semiHidden="1" w:unhideWhenUsed="1"/>
-    <w:lsdException w:name="Unresolved Mention" w:semiHidden="1" w:unhideWhenUsed="1"/>
-    <w:lsdException w:name="Smart Link" w:semiHidden="1" w:unhideWhenUsed="1"/>
+  <w:latentStyles w:defLockedState="0" w:defUIPriority="99" w:defSemiHidden="1" w:defUnhideWhenUsed="1" w:defQFormat="0" w:count="267">
+    <w:lsdException w:name="Normal" w:semiHidden="0" w:uiPriority="0" w:unhideWhenUsed="0" w:qFormat="1"/>
+    <w:lsdException w:name="heading 1" w:semiHidden="0" w:uiPriority="9" w:unhideWhenUsed="0" w:qFormat="1"/>
+    <w:lsdException w:name="heading 2" w:uiPriority="9" w:qFormat="1"/>
+    <w:lsdException w:name="heading 3" w:uiPriority="9" w:qFormat="1"/>
+    <w:lsdException w:name="heading 4" w:uiPriority="9" w:qFormat="1"/>
+    <w:lsdException w:name="heading 5" w:uiPriority="9" w:qFormat="1"/>
+    <w:lsdException w:name="heading 6" w:uiPriority="9" w:qFormat="1"/>
+    <w:lsdException w:name="heading 7" w:uiPriority="9" w:qFormat="1"/>
+    <w:lsdException w:name="heading 8" w:uiPriority="9" w:qFormat="1"/>
+    <w:lsdException w:name="heading 9" w:uiPriority="9" w:qFormat="1"/>
+    <w:lsdException w:name="toc 1" w:uiPriority="39"/>
+    <w:lsdException w:name="toc 2" w:uiPriority="39"/>
+    <w:lsdException w:name="toc 3" w:uiPriority="39"/>
+    <w:lsdException w:name="toc 4" w:uiPriority="39"/>
+    <w:lsdException w:name="toc 5" w:uiPriority="39"/>
+    <w:lsdException w:name="toc 6" w:uiPriority="39"/>
+    <w:lsdException w:name="toc 7" w:uiPriority="39"/>
+    <w:lsdException w:name="toc 8" w:uiPriority="39"/>
+    <w:lsdException w:name="toc 9" w:uiPriority="39"/>
+    <w:lsdException w:name="caption" w:uiPriority="35" w:qFormat="1"/>
+    <w:lsdException w:name="Title" w:semiHidden="0" w:uiPriority="10" w:unhideWhenUsed="0" w:qFormat="1"/>
+    <w:lsdException w:name="Default Paragraph Font" w:uiPriority="1"/>
+    <w:lsdException w:name="Subtitle" w:semiHidden="0" w:uiPriority="11" w:unhideWhenUsed="0" w:qFormat="1"/>
+    <w:lsdException w:name="Strong" w:semiHidden="0" w:uiPriority="22" w:unhideWhenUsed="0" w:qFormat="1"/>
+    <w:lsdException w:name="Emphasis" w:semiHidden="0" w:uiPriority="20" w:unhideWhenUsed="0" w:qFormat="1"/>
+    <w:lsdException w:name="Table Grid" w:semiHidden="0" w:uiPriority="59" w:unhideWhenUsed="0"/>
+    <w:lsdException w:name="Placeholder Text" w:unhideWhenUsed="0"/>
+    <w:lsdException w:name="No Spacing" w:semiHidden="0" w:uiPriority="1" w:unhideWhenUsed="0" w:qFormat="1"/>
+    <w:lsdException w:name="Light Shading" w:semiHidden="0" w:uiPriority="60" w:unhideWhenUsed="0"/>
+    <w:lsdException w:name="Light List" w:semiHidden="0" w:uiPriority="61" w:unhideWhenUsed="0"/>
+    <w:lsdException w:name="Light Grid" w:semiHidden="0" w:uiPriority="62" w:unhideWhenUsed="0"/>
+    <w:lsdException w:name="Medium Shading 1" w:semiHidden="0" w:uiPriority="63" w:unhideWhenUsed="0"/>
+    <w:lsdException w:name="Medium Shading 2" w:semiHidden="0" w:uiPriority="64" w:unhideWhenUsed="0"/>
+    <w:lsdException w:name="Medium List 1" w:semiHidden="0" w:uiPriority="65" w:unhideWhenUsed="0"/>
+    <w:lsdException w:name="Medium List 2" w:semiHidden="0" w:uiPriority="66" w:unhideWhenUsed="0"/>
+    <w:lsdException w:name="Medium Grid 1" w:semiHidden="0" w:uiPriority="67" w:unhideWhenUsed="0"/>
+    <w:lsdException w:name="Medium Grid 2" w:semiHidden="0" w:uiPriority="68" w:unhideWhenUsed="0"/>
+    <w:lsdException w:name="Medium Grid 3" w:semiHidden="0" w:uiPriority="69" w:unhideWhenUsed="0"/>
+    <w:lsdException w:name="Dark List" w:semiHidden="0" w:uiPriority="70" w:unhideWhenUsed="0"/>
+    <w:lsdException w:name="Colorful Shading" w:semiHidden="0" w:uiPriority="71" w:unhideWhenUsed="0"/>
+    <w:lsdException w:name="Colorful List" w:semiHidden="0" w:uiPriority="72" w:unhideWhenUsed="0"/>
+    <w:lsdException w:name="Colorful Grid" w:semiHidden="0" w:uiPriority="73" w:unhideWhenUsed="0"/>
+    <w:lsdException w:name="Light Shading Accent 1" w:semiHidden="0" w:uiPriority="60" w:unhideWhenUsed="0"/>
+    <w:lsdException w:name="Light List Accent 1" w:semiHidden="0" w:uiPriority="61" w:unhideWhenUsed="0"/>
+    <w:lsdException w:name="Light Grid Accent 1" w:semiHidden="0" w:uiPriority="62" w:unhideWhenUsed="0"/>
+    <w:lsdException w:name="Medium Shading 1 Accent 1" w:semiHidden="0" w:uiPriority="63" w:unhideWhenUsed="0"/>
+    <w:lsdException w:name="Medium Shading 2 Accent 1" w:semiHidden="0" w:uiPriority="64" w:unhideWhenUsed="0"/>
+    <w:lsdException w:name="Medium List 1 Accent 1" w:semiHidden="0" w:uiPriority="65" w:unhideWhenUsed="0"/>
+    <w:lsdException w:name="Revision" w:unhideWhenUsed="0"/>
+    <w:lsdException w:name="List Paragraph" w:semiHidden="0" w:uiPriority="34" w:unhideWhenUsed="0" w:qFormat="1"/>
+    <w:lsdException w:name="Quote" w:semiHidden="0" w:uiPriority="29" w:unhideWhenUsed="0" w:qFormat="1"/>
+    <w:lsdException w:name="Intense Quote" w:semiHidden="0" w:uiPriority="30" w:unhideWhenUsed="0" w:qFormat="1"/>
+    <w:lsdException w:name="Medium List 2 Accent 1" w:semiHidden="0" w:uiPriority="66" w:unhideWhenUsed="0"/>
+    <w:lsdException w:name="Medium Grid 1 Accent 1" w:semiHidden="0" w:uiPriority="67" w:unhideWhenUsed="0"/>
+    <w:lsdException w:name="Medium Grid 2 Accent 1" w:semiHidden="0" w:uiPriority="68" w:unhideWhenUsed="0"/>
+    <w:lsdException w:name="Medium Grid 3 Accent 1" w:semiHidden="0" w:uiPriority="69" w:unhideWhenUsed="0"/>
+    <w:lsdException w:name="Dark List Accent 1" w:semiHidden="0" w:uiPriority="70" w:unhideWhenUsed="0"/>
+    <w:lsdException w:name="Colorful Shading Accent 1" w:semiHidden="0" w:uiPriority="71" w:unhideWhenUsed="0"/>
+    <w:lsdException w:name="Colorful List Accent 1" w:semiHidden="0" w:uiPriority="72" w:unhideWhenUsed="0"/>
+    <w:lsdException w:name="Colorful Grid Accent 1" w:semiHidden="0" w:uiPriority="73" w:unhideWhenUsed="0"/>
+    <w:lsdException w:name="Light Shading Accent 2" w:semiHidden="0" w:uiPriority="60" w:unhideWhenUsed="0"/>
+    <w:lsdException w:name="Light List Accent 2" w:semiHidden="0" w:uiPriority="61" w:unhideWhenUsed="0"/>
+    <w:lsdException w:name="Light Grid Accent 2" w:semiHidden="0" w:uiPriority="62" w:unhideWhenUsed="0"/>
+    <w:lsdException w:name="Medium Shading 1 Accent 2" w:semiHidden="0" w:uiPriority="63" w:unhideWhenUsed="0"/>
+    <w:lsdException w:name="Medium Shading 2 Accent 2" w:semiHidden="0" w:uiPriority="64" w:unhideWhenUsed="0"/>
+    <w:lsdException w:name="Medium List 1 Accent 2" w:semiHidden="0" w:uiPriority="65" w:unhideWhenUsed="0"/>
+    <w:lsdException w:name="Medium List 2 Accent 2" w:semiHidden="0" w:uiPriority="66" w:unhideWhenUsed="0"/>
+    <w:lsdException w:name="Medium Grid 1 Accent 2" w:semiHidden="0" w:uiPriority="67" w:unhideWhenUsed="0"/>
+    <w:lsdException w:name="Medium Grid 2 Accent 2" w:semiHidden="0" w:uiPriority="68" w:unhideWhenUsed="0"/>
+    <w:lsdException w:name="Medium Grid 3 Accent 2" w:semiHidden="0" w:uiPriority="69" w:unhideWhenUsed="0"/>
+    <w:lsdException w:name="Dark List Accent 2" w:semiHidden="0" w:uiPriority="70" w:unhideWhenUsed="0"/>
+    <w:lsdException w:name="Colorful Shading Accent 2" w:semiHidden="0" w:uiPriority="71" w:unhideWhenUsed="0"/>
+    <w:lsdException w:name="Colorful List Accent 2" w:semiHidden="0" w:uiPriority="72" w:unhideWhenUsed="0"/>
+    <w:lsdException w:name="Colorful Grid Accent 2" w:semiHidden="0" w:uiPriority="73" w:unhideWhenUsed="0"/>
+    <w:lsdException w:name="Light Shading Accent 3" w:semiHidden="0" w:uiPriority="60" w:unhideWhenUsed="0"/>
+    <w:lsdException w:name="Light List Accent 3" w:semiHidden="0" w:uiPriority="61" w:unhideWhenUsed="0"/>
+    <w:lsdException w:name="Light Grid Accent 3" w:semiHidden="0" w:uiPriority="62" w:unhideWhenUsed="0"/>
+    <w:lsdException w:name="Medium Shading 1 Accent 3" w:semiHidden="0" w:uiPriority="63" w:unhideWhenUsed="0"/>
+    <w:lsdException w:name="Medium Shading 2 Accent 3" w:semiHidden="0" w:uiPriority="64" w:unhideWhenUsed="0"/>
+    <w:lsdException w:name="Medium List 1 Accent 3" w:semiHidden="0" w:uiPriority="65" w:unhideWhenUsed="0"/>
+    <w:lsdException w:name="Medium List 2 Accent 3" w:semiHidden="0" w:uiPriority="66" w:unhideWhenUsed="0"/>
+    <w:lsdException w:name="Medium Grid 1 Accent 3" w:semiHidden="0" w:uiPriority="67" w:unhideWhenUsed="0"/>
+    <w:lsdException w:name="Medium Grid 2 Accent 3" w:semiHidden="0" w:uiPriority="68" w:unhideWhenUsed="0"/>
+    <w:lsdException w:name="Medium Grid 3 Accent 3" w:semiHidden="0" w:uiPriority="69" w:unhideWhenUsed="0"/>
+    <w:lsdException w:name="Dark List Accent 3" w:semiHidden="0" w:uiPriority="70" w:unhideWhenUsed="0"/>
+    <w:lsdException w:name="Colorful Shading Accent 3" w:semiHidden="0" w:uiPriority="71" w:unhideWhenUsed="0"/>
+    <w:lsdException w:name="Colorful List Accent 3" w:semiHidden="0" w:uiPriority="72" w:unhideWhenUsed="0"/>
+    <w:lsdException w:name="Colorful Grid Accent 3" w:semiHidden="0" w:uiPriority="73" w:unhideWhenUsed="0"/>
+    <w:lsdException w:name="Light Shading Accent 4" w:semiHidden="0" w:uiPriority="60" w:unhideWhenUsed="0"/>
+    <w:lsdException w:name="Light List Accent 4" w:semiHidden="0" w:uiPriority="61" w:unhideWhenUsed="0"/>
+    <w:lsdException w:name="Light Grid Accent 4" w:semiHidden="0" w:uiPriority="62" w:unhideWhenUsed="0"/>
+    <w:lsdException w:name="Medium Shading 1 Accent 4" w:semiHidden="0" w:uiPriority="63" w:unhideWhenUsed="0"/>
+    <w:lsdException w:name="Medium Shading 2 Accent 4" w:semiHidden="0" w:uiPriority="64" w:unhideWhenUsed="0"/>
+    <w:lsdException w:name="Medium List 1 Accent 4" w:semiHidden="0" w:uiPriority="65" w:unhideWhenUsed="0"/>
+    <w:lsdException w:name="Medium List 2 Accent 4" w:semiHidden="0" w:uiPriority="66" w:unhideWhenUsed="0"/>
+    <w:lsdException w:name="Medium Grid 1 Accent 4" w:semiHidden="0" w:uiPriority="67" w:unhideWhenUsed="0"/>
+    <w:lsdException w:name="Medium Grid 2 Accent 4" w:semiHidden="0" w:uiPriority="68" w:unhideWhenUsed="0"/>
+    <w:lsdException w:name="Medium Grid 3 Accent 4" w:semiHidden="0" w:uiPriority="69" w:unhideWhenUsed="0"/>
+    <w:lsdException w:name="Dark List Accent 4" w:semiHidden="0" w:uiPriority="70" w:unhideWhenUsed="0"/>
+    <w:lsdException w:name="Colorful Shading Accent 4" w:semiHidden="0" w:uiPriority="71" w:unhideWhenUsed="0"/>
+    <w:lsdException w:name="Colorful List Accent 4" w:semiHidden="0" w:uiPriority="72" w:unhideWhenUsed="0"/>
+    <w:lsdException w:name="Colorful Grid Accent 4" w:semiHidden="0" w:uiPriority="73" w:unhideWhenUsed="0"/>
+    <w:lsdException w:name="Light Shading Accent 5" w:semiHidden="0" w:uiPriority="60" w:unhideWhenUsed="0"/>
+    <w:lsdException w:name="Light List Accent 5" w:semiHidden="0" w:uiPriority="61" w:unhideWhenUsed="0"/>
+    <w:lsdException w:name="Light Grid Accent 5" w:semiHidden="0" w:uiPriority="62" w:unhideWhenUsed="0"/>
+    <w:lsdException w:name="Medium Shading 1 Accent 5" w:semiHidden="0" w:uiPriority="63" w:unhideWhenUsed="0"/>
+    <w:lsdException w:name="Medium Shading 2 Accent 5" w:semiHidden="0" w:uiPriority="64" w:unhideWhenUsed="0"/>
+    <w:lsdException w:name="Medium List 1 Accent 5" w:semiHidden="0" w:uiPriority="65" w:unhideWhenUsed="0"/>
+    <w:lsdException w:name="Medium List 2 Accent 5" w:semiHidden="0" w:uiPriority="66" w:unhideWhenUsed="0"/>
+    <w:lsdException w:name="Medium Grid 1 Accent 5" w:semiHidden="0" w:uiPriority="67" w:unhideWhenUsed="0"/>
+    <w:lsdException w:name="Medium Grid 2 Accent 5" w:semiHidden="0" w:uiPriority="68" w:unhideWhenUsed="0"/>
+    <w:lsdException w:name="Medium Grid 3 Accent 5" w:semiHidden="0" w:uiPriority="69" w:unhideWhenUsed="0"/>
+    <w:lsdException w:name="Dark List Accent 5" w:semiHidden="0" w:uiPriority="70" w:unhideWhenUsed="0"/>
+    <w:lsdException w:name="Colorful Shading Accent 5" w:semiHidden="0" w:uiPriority="71" w:unhideWhenUsed="0"/>
+    <w:lsdException w:name="Colorful List Accent 5" w:semiHidden="0" w:uiPriority="72" w:unhideWhenUsed="0"/>
+    <w:lsdException w:name="Colorful Grid Accent 5" w:semiHidden="0" w:uiPriority="73" w:unhideWhenUsed="0"/>
+    <w:lsdException w:name="Light Shading Accent 6" w:semiHidden="0" w:uiPriority="60" w:unhideWhenUsed="0"/>
+    <w:lsdException w:name="Light List Accent 6" w:semiHidden="0" w:uiPriority="61" w:unhideWhenUsed="0"/>
+    <w:lsdException w:name="Light Grid Accent 6" w:semiHidden="0" w:uiPriority="62" w:unhideWhenUsed="0"/>
+    <w:lsdException w:name="Medium Shading 1 Accent 6" w:semiHidden="0" w:uiPriority="63" w:unhideWhenUsed="0"/>
+    <w:lsdException w:name="Medium Shading 2 Accent 6" w:semiHidden="0" w:uiPriority="64" w:unhideWhenUsed="0"/>
+    <w:lsdException w:name="Medium List 1 Accent 6" w:semiHidden="0" w:uiPriority="65" w:unhideWhenUsed="0"/>
+    <w:lsdException w:name="Medium List 2 Accent 6" w:semiHidden="0" w:uiPriority="66" w:unhideWhenUsed="0"/>
+    <w:lsdException w:name="Medium Grid 1 Accent 6" w:semiHidden="0" w:uiPriority="67" w:unhideWhenUsed="0"/>
+    <w:lsdException w:name="Medium Grid 2 Accent 6" w:semiHidden="0" w:uiPriority="68" w:unhideWhenUsed="0"/>
+    <w:lsdException w:name="Medium Grid 3 Accent 6" w:semiHidden="0" w:uiPriority="69" w:unhideWhenUsed="0"/>
+    <w:lsdException w:name="Dark List Accent 6" w:semiHidden="0" w:uiPriority="70" w:unhideWhenUsed="0"/>
+    <w:lsdException w:name="Colorful Shading Accent 6" w:semiHidden="0" w:uiPriority="71" w:unhideWhenUsed="0"/>
+    <w:lsdException w:name="Colorful List Accent 6" w:semiHidden="0" w:uiPriority="72" w:unhideWhenUsed="0"/>
+    <w:lsdException w:name="Colorful Grid Accent 6" w:semiHidden="0" w:uiPriority="73" w:unhideWhenUsed="0"/>
+    <w:lsdException w:name="Subtle Emphasis" w:semiHidden="0" w:uiPriority="19" w:unhideWhenUsed="0" w:qFormat="1"/>
+    <w:lsdException w:name="Intense Emphasis" w:semiHidden="0" w:uiPriority="21" w:unhideWhenUsed="0" w:qFormat="1"/>
+    <w:lsdException w:name="Subtle Reference" w:semiHidden="0" w:uiPriority="31" w:unhideWhenUsed="0" w:qFormat="1"/>
+    <w:lsdException w:name="Intense Reference" w:semiHidden="0" w:uiPriority="32" w:unhideWhenUsed="0" w:qFormat="1"/>
+    <w:lsdException w:name="Book Title" w:semiHidden="0" w:uiPriority="33" w:unhideWhenUsed="0" w:qFormat="1"/>
+    <w:lsdException w:name="Bibliography" w:uiPriority="37"/>
+    <w:lsdException w:name="TOC Heading" w:uiPriority="39" w:qFormat="1"/>
+  </w:latentStyles>
+  <w:style w:type="paragraph" w:default="1" w:styleId="Normal">
+    <w:name w:val="Normal"/>
+    <w:qFormat/>
+    <w:rsid w:val="00D36DF6"/>
+    <w:pPr>
+      <w:spacing w:after="160" w:line="259" w:lineRule="auto"/>
+    </w:pPr>
+  </w:style>
+  <w:style w:type="character" w:default="1" w:styleId="DefaultParagraphFont">
+    <w:name w:val="Default Paragraph Font"/>
+    <w:uiPriority w:val="1"/>
+    <w:semiHidden/>
+    <w:unhideWhenUsed/>
+  </w:style>
+  <w:style w:type="table" w:default="1" w:styleId="TableNormal">
+    <w:name w:val="Normal Table"/>
+    <w:uiPriority w:val="99"/>
+    <w:semiHidden/>
+    <w:unhideWhenUsed/>
+    <w:tblPr>
+      <w:tblInd w:w="0" w:type="dxa"/>
+      <w:tblCellMar>
+        <w:top w:w="0" w:type="dxa"/>
+        <w:left w:w="108" w:type="dxa"/>
+        <w:bottom w:w="0" w:type="dxa"/>
+        <w:right w:w="108" w:type="dxa"/>
+      </w:tblCellMar>
+    </w:tblPr>
+  </w:style>
+  <w:style w:type="numbering" w:default="1" w:styleId="NoList">
+    <w:name w:val="No List"/>
+    <w:uiPriority w:val="99"/>
+    <w:semiHidden/>
+    <w:unhideWhenUsed/>
+  </w:style>
+  <w:style w:type="paragraph" w:styleId="Title">
+    <w:name w:val="Title"/>
+    <w:basedOn w:val="Normal"/>
+    <w:next w:val="Normal"/>
+    <w:link w:val="TitleChar"/>
+    <w:uiPriority w:val="10"/>
+    <w:qFormat/>
+    <w:rsid w:val="00D36DF6"/>
+    <w:pPr>
+      <w:spacing w:after="0" w:line="240" w:lineRule="auto"/>
+      <w:contextualSpacing/>
+    </w:pPr>
+    <w:rPr>
+      <w:rFonts w:asciiTheme="majorHAnsi" w:eastAsiaTheme="majorEastAsia" w:hAnsiTheme="majorHAnsi" w:cstheme="majorBidi"/>
+      <w:spacing w:val="-10"/>
+      <w:kern w:val="28"/>
+      <w:sz w:val="56"/>
+      <w:szCs w:val="56"/>
+    </w:rPr>
+  </w:style>
+  <w:style w:type="character" w:customStyle="1" w:styleId="TitleChar">
+    <w:name w:val="Title Char"/>
+    <w:basedOn w:val="DefaultParagraphFont"/>
+    <w:link w:val="Title"/>
+    <w:uiPriority w:val="10"/>
+    <w:rsid w:val="00D36DF6"/>
+    <w:rPr>
+      <w:rFonts w:asciiTheme="majorHAnsi" w:eastAsiaTheme="majorEastAsia" w:hAnsiTheme="majorHAnsi" w:cstheme="majorBidi"/>
+      <w:spacing w:val="-10"/>
+      <w:kern w:val="28"/>
+      <w:sz w:val="56"/>
+      <w:szCs w:val="56"/>
+    </w:rPr>
+  </w:style>
+  <w:style w:type="paragraph" w:styleId="Header">
+    <w:name w:val="header"/>
+    <w:basedOn w:val="Normal"/>
+    <w:link w:val="HeaderChar"/>
+    <w:uiPriority w:val="99"/>
+    <w:unhideWhenUsed/>
+    <w:rsid w:val="00D36DF6"/>
+    <w:pPr>
+      <w:tabs>
+        <w:tab w:val="center" w:pos="4680"/>
+        <w:tab w:val="right" w:pos="9360"/>
+      </w:tabs>
+      <w:spacing w:after="0" w:line="240" w:lineRule="auto"/>
+    </w:pPr>
+  </w:style>
+  <w:style w:type="character" w:customStyle="1" w:styleId="HeaderChar">
+    <w:name w:val="Header Char"/>
+    <w:basedOn w:val="DefaultParagraphFont"/>
+    <w:link w:val="Header"/>
+    <w:uiPriority w:val="99"/>
+    <w:rsid w:val="00D36DF6"/>
+  </w:style>
+  <w:style w:type="paragraph" w:styleId="Footer">
+    <w:name w:val="footer"/>
+    <w:basedOn w:val="Normal"/>
+    <w:link w:val="FooterChar"/>
+    <w:uiPriority w:val="99"/>
+    <w:unhideWhenUsed/>
+    <w:rsid w:val="00D36DF6"/>
+    <w:pPr>
+      <w:tabs>
+        <w:tab w:val="center" w:pos="4680"/>
+        <w:tab w:val="right" w:pos="9360"/>
+      </w:tabs>
+      <w:spacing w:after="0" w:line="240" w:lineRule="auto"/>
+    </w:pPr>
+  </w:style>
+  <w:style w:type="character" w:customStyle="1" w:styleId="FooterChar">
+    <w:name w:val="Footer Char"/>
+    <w:basedOn w:val="DefaultParagraphFont"/>
+    <w:link w:val="Footer"/>
+    <w:uiPriority w:val="99"/>
+    <w:rsid w:val="00D36DF6"/>
+  </w:style>
+  <w:style w:type="paragraph" w:styleId="BalloonText">
+    <w:name w:val="Balloon Text"/>
+    <w:basedOn w:val="Normal"/>
+    <w:link w:val="BalloonTextChar"/>
+    <w:uiPriority w:val="99"/>
+    <w:semiHidden/>
+    <w:unhideWhenUsed/>
+    <w:rsid w:val="008650CC"/>
+    <w:pPr>
+      <w:spacing w:after="0" w:line="240" w:lineRule="auto"/>
+    </w:pPr>
+    <w:rPr>
+      <w:rFonts w:ascii="Segoe UI" w:hAnsi="Segoe UI" w:cs="Segoe UI"/>
+      <w:sz w:val="18"/>
+      <w:szCs w:val="18"/>
+    </w:rPr>
+  </w:style>
+  <w:style w:type="character" w:customStyle="1" w:styleId="BalloonTextChar">
+    <w:name w:val="Balloon Text Char"/>
+    <w:basedOn w:val="DefaultParagraphFont"/>
+    <w:link w:val="BalloonText"/>
+    <w:uiPriority w:val="99"/>
+    <w:semiHidden/>
+    <w:rsid w:val="008650CC"/>
+    <w:rPr>
+      <w:rFonts w:ascii="Segoe UI" w:hAnsi="Segoe UI" w:cs="Segoe UI"/>
+      <w:sz w:val="18"/>
+      <w:szCs w:val="18"/>
+    </w:rPr>
+  </w:style>
+</w:styles>
+</file>
+
+<file path=word/stylesWithEffects.xml><?xml version="1.0" encoding="utf-8"?>
+<w:styles xmlns:wpc="http://schemas.microsoft.com/office/word/2010/wordprocessingCanvas" xmlns:mc="http://schemas.openxmlformats.org/markup-compatibility/2006" xmlns:o="urn:schemas-microsoft-com:office:office" xmlns:r="http://schemas.openxmlformats.org/officeDocument/2006/relationships" xmlns:m="http://schemas.openxmlformats.org/officeDocument/2006/math" xmlns:v="urn:schemas-microsoft-com:vml" xmlns:wp14="http://schemas.microsoft.com/office/word/2010/wordprocessingDrawing" xmlns:wp="http://schemas.openxmlformats.org/drawingml/2006/wordprocessingDrawing" xmlns:w10="urn:schemas-microsoft-com:office:word" xmlns:w="http://schemas.openxmlformats.org/wordprocessingml/2006/main" xmlns:w14="http://schemas.microsoft.com/office/word/2010/wordml" xmlns:wpg="http://schemas.microsoft.com/office/word/2010/wordprocessingGroup" xmlns:wpi="http://schemas.microsoft.com/office/word/2010/wordprocessingInk" xmlns:wne="http://schemas.microsoft.com/office/word/2006/wordml" xmlns:wps="http://schemas.microsoft.com/office/word/2010/wordprocessingShape" mc:Ignorable="w14 wp14">
+  <w:docDefaults>
+    <w:rPrDefault>
+      <w:rPr>
+        <w:rFonts w:asciiTheme="minorHAnsi" w:eastAsiaTheme="minorHAnsi" w:hAnsiTheme="minorHAnsi" w:cstheme="minorBidi"/>
+        <w:sz w:val="22"/>
+        <w:szCs w:val="22"/>
+        <w:lang w:val="en-US" w:eastAsia="en-US" w:bidi="ar-SA"/>
+      </w:rPr>
+    </w:rPrDefault>
+    <w:pPrDefault>
+      <w:pPr>
+        <w:spacing w:after="200" w:line="276" w:lineRule="auto"/>
+      </w:pPr>
+    </w:pPrDefault>
+  </w:docDefaults>
+  <w:latentStyles w:defLockedState="0" w:defUIPriority="99" w:defSemiHidden="1" w:defUnhideWhenUsed="1" w:defQFormat="0" w:count="267">
+    <w:lsdException w:name="Normal" w:semiHidden="0" w:uiPriority="0" w:unhideWhenUsed="0" w:qFormat="1"/>
+    <w:lsdException w:name="heading 1" w:semiHidden="0" w:uiPriority="9" w:unhideWhenUsed="0" w:qFormat="1"/>
+    <w:lsdException w:name="heading 2" w:uiPriority="9" w:qFormat="1"/>
+    <w:lsdException w:name="heading 3" w:uiPriority="9" w:qFormat="1"/>
+    <w:lsdException w:name="heading 4" w:uiPriority="9" w:qFormat="1"/>
+    <w:lsdException w:name="heading 5" w:uiPriority="9" w:qFormat="1"/>
+    <w:lsdException w:name="heading 6" w:uiPriority="9" w:qFormat="1"/>
+    <w:lsdException w:name="heading 7" w:uiPriority="9" w:qFormat="1"/>
+    <w:lsdException w:name="heading 8" w:uiPriority="9" w:qFormat="1"/>
+    <w:lsdException w:name="heading 9" w:uiPriority="9" w:qFormat="1"/>
+    <w:lsdException w:name="toc 1" w:uiPriority="39"/>
+    <w:lsdException w:name="toc 2" w:uiPriority="39"/>
+    <w:lsdException w:name="toc 3" w:uiPriority="39"/>
+    <w:lsdException w:name="toc 4" w:uiPriority="39"/>
+    <w:lsdException w:name="toc 5" w:uiPriority="39"/>
+    <w:lsdException w:name="toc 6" w:uiPriority="39"/>
+    <w:lsdException w:name="toc 7" w:uiPriority="39"/>
+    <w:lsdException w:name="toc 8" w:uiPriority="39"/>
+    <w:lsdException w:name="toc 9" w:uiPriority="39"/>
+    <w:lsdException w:name="caption" w:uiPriority="35" w:qFormat="1"/>
+    <w:lsdException w:name="Title" w:semiHidden="0" w:uiPriority="10" w:unhideWhenUsed="0" w:qFormat="1"/>
+    <w:lsdException w:name="Default Paragraph Font" w:uiPriority="1"/>
+    <w:lsdException w:name="Subtitle" w:semiHidden="0" w:uiPriority="11" w:unhideWhenUsed="0" w:qFormat="1"/>
+    <w:lsdException w:name="Strong" w:semiHidden="0" w:uiPriority="22" w:unhideWhenUsed="0" w:qFormat="1"/>
+    <w:lsdException w:name="Emphasis" w:semiHidden="0" w:uiPriority="20" w:unhideWhenUsed="0" w:qFormat="1"/>
+    <w:lsdException w:name="Table Grid" w:semiHidden="0" w:uiPriority="59" w:unhideWhenUsed="0"/>
+    <w:lsdException w:name="Placeholder Text" w:unhideWhenUsed="0"/>
+    <w:lsdException w:name="No Spacing" w:semiHidden="0" w:uiPriority="1" w:unhideWhenUsed="0" w:qFormat="1"/>
+    <w:lsdException w:name="Light Shading" w:semiHidden="0" w:uiPriority="60" w:unhideWhenUsed="0"/>
+    <w:lsdException w:name="Light List" w:semiHidden="0" w:uiPriority="61" w:unhideWhenUsed="0"/>
+    <w:lsdException w:name="Light Grid" w:semiHidden="0" w:uiPriority="62" w:unhideWhenUsed="0"/>
+    <w:lsdException w:name="Medium Shading 1" w:semiHidden="0" w:uiPriority="63" w:unhideWhenUsed="0"/>
+    <w:lsdException w:name="Medium Shading 2" w:semiHidden="0" w:uiPriority="64" w:unhideWhenUsed="0"/>
+    <w:lsdException w:name="Medium List 1" w:semiHidden="0" w:uiPriority="65" w:unhideWhenUsed="0"/>
+    <w:lsdException w:name="Medium List 2" w:semiHidden="0" w:uiPriority="66" w:unhideWhenUsed="0"/>
+    <w:lsdException w:name="Medium Grid 1" w:semiHidden="0" w:uiPriority="67" w:unhideWhenUsed="0"/>
+    <w:lsdException w:name="Medium Grid 2" w:semiHidden="0" w:uiPriority="68" w:unhideWhenUsed="0"/>
+    <w:lsdException w:name="Medium Grid 3" w:semiHidden="0" w:uiPriority="69" w:unhideWhenUsed="0"/>
+    <w:lsdException w:name="Dark List" w:semiHidden="0" w:uiPriority="70" w:unhideWhenUsed="0"/>
+    <w:lsdException w:name="Colorful Shading" w:semiHidden="0" w:uiPriority="71" w:unhideWhenUsed="0"/>
+    <w:lsdException w:name="Colorful List" w:semiHidden="0" w:uiPriority="72" w:unhideWhenUsed="0"/>
+    <w:lsdException w:name="Colorful Grid" w:semiHidden="0" w:uiPriority="73" w:unhideWhenUsed="0"/>
+    <w:lsdException w:name="Light Shading Accent 1" w:semiHidden="0" w:uiPriority="60" w:unhideWhenUsed="0"/>
+    <w:lsdException w:name="Light List Accent 1" w:semiHidden="0" w:uiPriority="61" w:unhideWhenUsed="0"/>
+    <w:lsdException w:name="Light Grid Accent 1" w:semiHidden="0" w:uiPriority="62" w:unhideWhenUsed="0"/>
+    <w:lsdException w:name="Medium Shading 1 Accent 1" w:semiHidden="0" w:uiPriority="63" w:unhideWhenUsed="0"/>
+    <w:lsdException w:name="Medium Shading 2 Accent 1" w:semiHidden="0" w:uiPriority="64" w:unhideWhenUsed="0"/>
+    <w:lsdException w:name="Medium List 1 Accent 1" w:semiHidden="0" w:uiPriority="65" w:unhideWhenUsed="0"/>
+    <w:lsdException w:name="Revision" w:unhideWhenUsed="0"/>
+    <w:lsdException w:name="List Paragraph" w:semiHidden="0" w:uiPriority="34" w:unhideWhenUsed="0" w:qFormat="1"/>
+    <w:lsdException w:name="Quote" w:semiHidden="0" w:uiPriority="29" w:unhideWhenUsed="0" w:qFormat="1"/>
+    <w:lsdException w:name="Intense Quote" w:semiHidden="0" w:uiPriority="30" w:unhideWhenUsed="0" w:qFormat="1"/>
+    <w:lsdException w:name="Medium List 2 Accent 1" w:semiHidden="0" w:uiPriority="66" w:unhideWhenUsed="0"/>
+    <w:lsdException w:name="Medium Grid 1 Accent 1" w:semiHidden="0" w:uiPriority="67" w:unhideWhenUsed="0"/>
+    <w:lsdException w:name="Medium Grid 2 Accent 1" w:semiHidden="0" w:uiPriority="68" w:unhideWhenUsed="0"/>
+    <w:lsdException w:name="Medium Grid 3 Accent 1" w:semiHidden="0" w:uiPriority="69" w:unhideWhenUsed="0"/>
+    <w:lsdException w:name="Dark List Accent 1" w:semiHidden="0" w:uiPriority="70" w:unhideWhenUsed="0"/>
+    <w:lsdException w:name="Colorful Shading Accent 1" w:semiHidden="0" w:uiPriority="71" w:unhideWhenUsed="0"/>
+    <w:lsdException w:name="Colorful List Accent 1" w:semiHidden="0" w:uiPriority="72" w:unhideWhenUsed="0"/>
+    <w:lsdException w:name="Colorful Grid Accent 1" w:semiHidden="0" w:uiPriority="73" w:unhideWhenUsed="0"/>
+    <w:lsdException w:name="Light Shading Accent 2" w:semiHidden="0" w:uiPriority="60" w:unhideWhenUsed="0"/>
+    <w:lsdException w:name="Light List Accent 2" w:semiHidden="0" w:uiPriority="61" w:unhideWhenUsed="0"/>
+    <w:lsdException w:name="Light Grid Accent 2" w:semiHidden="0" w:uiPriority="62" w:unhideWhenUsed="0"/>
+    <w:lsdException w:name="Medium Shading 1 Accent 2" w:semiHidden="0" w:uiPriority="63" w:unhideWhenUsed="0"/>
+    <w:lsdException w:name="Medium Shading 2 Accent 2" w:semiHidden="0" w:uiPriority="64" w:unhideWhenUsed="0"/>
+    <w:lsdException w:name="Medium List 1 Accent 2" w:semiHidden="0" w:uiPriority="65" w:unhideWhenUsed="0"/>
+    <w:lsdException w:name="Medium List 2 Accent 2" w:semiHidden="0" w:uiPriority="66" w:unhideWhenUsed="0"/>
+    <w:lsdException w:name="Medium Grid 1 Accent 2" w:semiHidden="0" w:uiPriority="67" w:unhideWhenUsed="0"/>
+    <w:lsdException w:name="Medium Grid 2 Accent 2" w:semiHidden="0" w:uiPriority="68" w:unhideWhenUsed="0"/>
+    <w:lsdException w:name="Medium Grid 3 Accent 2" w:semiHidden="0" w:uiPriority="69" w:unhideWhenUsed="0"/>
+    <w:lsdException w:name="Dark List Accent 2" w:semiHidden="0" w:uiPriority="70" w:unhideWhenUsed="0"/>
+    <w:lsdException w:name="Colorful Shading Accent 2" w:semiHidden="0" w:uiPriority="71" w:unhideWhenUsed="0"/>
+    <w:lsdException w:name="Colorful List Accent 2" w:semiHidden="0" w:uiPriority="72" w:unhideWhenUsed="0"/>
+    <w:lsdException w:name="Colorful Grid Accent 2" w:semiHidden="0" w:uiPriority="73" w:unhideWhenUsed="0"/>
+    <w:lsdException w:name="Light Shading Accent 3" w:semiHidden="0" w:uiPriority="60" w:unhideWhenUsed="0"/>
+    <w:lsdException w:name="Light List Accent 3" w:semiHidden="0" w:uiPriority="61" w:unhideWhenUsed="0"/>
+    <w:lsdException w:name="Light Grid Accent 3" w:semiHidden="0" w:uiPriority="62" w:unhideWhenUsed="0"/>
+    <w:lsdException w:name="Medium Shading 1 Accent 3" w:semiHidden="0" w:uiPriority="63" w:unhideWhenUsed="0"/>
+    <w:lsdException w:name="Medium Shading 2 Accent 3" w:semiHidden="0" w:uiPriority="64" w:unhideWhenUsed="0"/>
+    <w:lsdException w:name="Medium List 1 Accent 3" w:semiHidden="0" w:uiPriority="65" w:unhideWhenUsed="0"/>
+    <w:lsdException w:name="Medium List 2 Accent 3" w:semiHidden="0" w:uiPriority="66" w:unhideWhenUsed="0"/>
+    <w:lsdException w:name="Medium Grid 1 Accent 3" w:semiHidden="0" w:uiPriority="67" w:unhideWhenUsed="0"/>
+    <w:lsdException w:name="Medium Grid 2 Accent 3" w:semiHidden="0" w:uiPriority="68" w:unhideWhenUsed="0"/>
+    <w:lsdException w:name="Medium Grid 3 Accent 3" w:semiHidden="0" w:uiPriority="69" w:unhideWhenUsed="0"/>
+    <w:lsdException w:name="Dark List Accent 3" w:semiHidden="0" w:uiPriority="70" w:unhideWhenUsed="0"/>
+    <w:lsdException w:name="Colorful Shading Accent 3" w:semiHidden="0" w:uiPriority="71" w:unhideWhenUsed="0"/>
+    <w:lsdException w:name="Colorful List Accent 3" w:semiHidden="0" w:uiPriority="72" w:unhideWhenUsed="0"/>
+    <w:lsdException w:name="Colorful Grid Accent 3" w:semiHidden="0" w:uiPriority="73" w:unhideWhenUsed="0"/>
+    <w:lsdException w:name="Light Shading Accent 4" w:semiHidden="0" w:uiPriority="60" w:unhideWhenUsed="0"/>
+    <w:lsdException w:name="Light List Accent 4" w:semiHidden="0" w:uiPriority="61" w:unhideWhenUsed="0"/>
+    <w:lsdException w:name="Light Grid Accent 4" w:semiHidden="0" w:uiPriority="62" w:unhideWhenUsed="0"/>
+    <w:lsdException w:name="Medium Shading 1 Accent 4" w:semiHidden="0" w:uiPriority="63" w:unhideWhenUsed="0"/>
+    <w:lsdException w:name="Medium Shading 2 Accent 4" w:semiHidden="0" w:uiPriority="64" w:unhideWhenUsed="0"/>
+    <w:lsdException w:name="Medium List 1 Accent 4" w:semiHidden="0" w:uiPriority="65" w:unhideWhenUsed="0"/>
+    <w:lsdException w:name="Medium List 2 Accent 4" w:semiHidden="0" w:uiPriority="66" w:unhideWhenUsed="0"/>
+    <w:lsdException w:name="Medium Grid 1 Accent 4" w:semiHidden="0" w:uiPriority="67" w:unhideWhenUsed="0"/>
+    <w:lsdException w:name="Medium Grid 2 Accent 4" w:semiHidden="0" w:uiPriority="68" w:unhideWhenUsed="0"/>
+    <w:lsdException w:name="Medium Grid 3 Accent 4" w:semiHidden="0" w:uiPriority="69" w:unhideWhenUsed="0"/>
+    <w:lsdException w:name="Dark List Accent 4" w:semiHidden="0" w:uiPriority="70" w:unhideWhenUsed="0"/>
+    <w:lsdException w:name="Colorful Shading Accent 4" w:semiHidden="0" w:uiPriority="71" w:unhideWhenUsed="0"/>
+    <w:lsdException w:name="Colorful List Accent 4" w:semiHidden="0" w:uiPriority="72" w:unhideWhenUsed="0"/>
+    <w:lsdException w:name="Colorful Grid Accent 4" w:semiHidden="0" w:uiPriority="73" w:unhideWhenUsed="0"/>
+    <w:lsdException w:name="Light Shading Accent 5" w:semiHidden="0" w:uiPriority="60" w:unhideWhenUsed="0"/>
+    <w:lsdException w:name="Light List Accent 5" w:semiHidden="0" w:uiPriority="61" w:unhideWhenUsed="0"/>
+    <w:lsdException w:name="Light Grid Accent 5" w:semiHidden="0" w:uiPriority="62" w:unhideWhenUsed="0"/>
+    <w:lsdException w:name="Medium Shading 1 Accent 5" w:semiHidden="0" w:uiPriority="63" w:unhideWhenUsed="0"/>
+    <w:lsdException w:name="Medium Shading 2 Accent 5" w:semiHidden="0" w:uiPriority="64" w:unhideWhenUsed="0"/>
+    <w:lsdException w:name="Medium List 1 Accent 5" w:semiHidden="0" w:uiPriority="65" w:unhideWhenUsed="0"/>
+    <w:lsdException w:name="Medium List 2 Accent 5" w:semiHidden="0" w:uiPriority="66" w:unhideWhenUsed="0"/>
+    <w:lsdException w:name="Medium Grid 1 Accent 5" w:semiHidden="0" w:uiPriority="67" w:unhideWhenUsed="0"/>
+    <w:lsdException w:name="Medium Grid 2 Accent 5" w:semiHidden="0" w:uiPriority="68" w:unhideWhenUsed="0"/>
+    <w:lsdException w:name="Medium Grid 3 Accent 5" w:semiHidden="0" w:uiPriority="69" w:unhideWhenUsed="0"/>
+    <w:lsdException w:name="Dark List Accent 5" w:semiHidden="0" w:uiPriority="70" w:unhideWhenUsed="0"/>
+    <w:lsdException w:name="Colorful Shading Accent 5" w:semiHidden="0" w:uiPriority="71" w:unhideWhenUsed="0"/>
+    <w:lsdException w:name="Colorful List Accent 5" w:semiHidden="0" w:uiPriority="72" w:unhideWhenUsed="0"/>
+    <w:lsdException w:name="Colorful Grid Accent 5" w:semiHidden="0" w:uiPriority="73" w:unhideWhenUsed="0"/>
+    <w:lsdException w:name="Light Shading Accent 6" w:semiHidden="0" w:uiPriority="60" w:unhideWhenUsed="0"/>
+    <w:lsdException w:name="Light List Accent 6" w:semiHidden="0" w:uiPriority="61" w:unhideWhenUsed="0"/>
+    <w:lsdException w:name="Light Grid Accent 6" w:semiHidden="0" w:uiPriority="62" w:unhideWhenUsed="0"/>
+    <w:lsdException w:name="Medium Shading 1 Accent 6" w:semiHidden="0" w:uiPriority="63" w:unhideWhenUsed="0"/>
+    <w:lsdException w:name="Medium Shading 2 Accent 6" w:semiHidden="0" w:uiPriority="64" w:unhideWhenUsed="0"/>
+    <w:lsdException w:name="Medium List 1 Accent 6" w:semiHidden="0" w:uiPriority="65" w:unhideWhenUsed="0"/>
+    <w:lsdException w:name="Medium List 2 Accent 6" w:semiHidden="0" w:uiPriority="66" w:unhideWhenUsed="0"/>
+    <w:lsdException w:name="Medium Grid 1 Accent 6" w:semiHidden="0" w:uiPriority="67" w:unhideWhenUsed="0"/>
+    <w:lsdException w:name="Medium Grid 2 Accent 6" w:semiHidden="0" w:uiPriority="68" w:unhideWhenUsed="0"/>
+    <w:lsdException w:name="Medium Grid 3 Accent 6" w:semiHidden="0" w:uiPriority="69" w:unhideWhenUsed="0"/>
+    <w:lsdException w:name="Dark List Accent 6" w:semiHidden="0" w:uiPriority="70" w:unhideWhenUsed="0"/>
+    <w:lsdException w:name="Colorful Shading Accent 6" w:semiHidden="0" w:uiPriority="71" w:unhideWhenUsed="0"/>
+    <w:lsdException w:name="Colorful List Accent 6" w:semiHidden="0" w:uiPriority="72" w:unhideWhenUsed="0"/>
+    <w:lsdException w:name="Colorful Grid Accent 6" w:semiHidden="0" w:uiPriority="73" w:unhideWhenUsed="0"/>
+    <w:lsdException w:name="Subtle Emphasis" w:semiHidden="0" w:uiPriority="19" w:unhideWhenUsed="0" w:qFormat="1"/>
+    <w:lsdException w:name="Intense Emphasis" w:semiHidden="0" w:uiPriority="21" w:unhideWhenUsed="0" w:qFormat="1"/>
+    <w:lsdException w:name="Subtle Reference" w:semiHidden="0" w:uiPriority="31" w:unhideWhenUsed="0" w:qFormat="1"/>
+    <w:lsdException w:name="Intense Reference" w:semiHidden="0" w:uiPriority="32" w:unhideWhenUsed="0" w:qFormat="1"/>
+    <w:lsdException w:name="Book Title" w:semiHidden="0" w:uiPriority="33" w:unhideWhenUsed="0" w:qFormat="1"/>
+    <w:lsdException w:name="Bibliography" w:uiPriority="37"/>
+    <w:lsdException w:name="TOC Heading" w:uiPriority="39" w:qFormat="1"/>
   </w:latentStyles>
   <w:style w:type="paragraph" w:default="1" w:styleId="Normal">
     <w:name w:val="Normal"/>
@@ -8257,7 +8453,7 @@
 </file>
 
 <file path=customXml/itemProps1.xml><?xml version="1.0" encoding="utf-8"?>
-<ds:datastoreItem xmlns:ds="http://schemas.openxmlformats.org/officeDocument/2006/customXml" ds:itemID="{E4C4FC4E-39C1-4A54-A4C9-FC8B5A4B1F29}">
+<ds:datastoreItem xmlns:ds="http://schemas.openxmlformats.org/officeDocument/2006/customXml" ds:itemID="{74E4C214-7C2B-482F-B2D9-13F81B6E5B40}">
   <ds:schemaRefs>
     <ds:schemaRef ds:uri="http://schemas.openxmlformats.org/officeDocument/2006/bibliography"/>
   </ds:schemaRefs>

</xml_diff>